<commit_message>
- Initialize patient apis.
</commit_message>
<xml_diff>
--- a/002 - DOCUMENT/API Documentation/OlivesAdministration/api_endpoints_doctor.docx
+++ b/002 - DOCUMENT/API Documentation/OlivesAdministration/api_endpoints_doctor.docx
@@ -8188,7 +8188,29 @@
                 <w:szCs w:val="19"/>
                 <w:highlight w:val="white"/>
               </w:rPr>
-              <w:t>"Users"</w:t>
+              <w:t>"</w:t>
+            </w:r>
+            <w:r>
+              <w:rPr>
+                <w:rFonts w:ascii="Consolas" w:hAnsi="Consolas" w:cs="Consolas"/>
+                <w:color w:val="2E75B6"/>
+                <w:sz w:val="19"/>
+                <w:szCs w:val="19"/>
+                <w:highlight w:val="white"/>
+              </w:rPr>
+              <w:t>Doctors</w:t>
+            </w:r>
+            <w:bookmarkStart w:id="0" w:name="_GoBack"/>
+            <w:bookmarkEnd w:id="0"/>
+            <w:r>
+              <w:rPr>
+                <w:rFonts w:ascii="Consolas" w:hAnsi="Consolas" w:cs="Consolas"/>
+                <w:color w:val="2E75B6"/>
+                <w:sz w:val="19"/>
+                <w:szCs w:val="19"/>
+                <w:highlight w:val="white"/>
+              </w:rPr>
+              <w:t>"</w:t>
             </w:r>
             <w:r>
               <w:rPr>
@@ -9682,8 +9704,6 @@
               </w:rPr>
               <w:t>}</w:t>
             </w:r>
-            <w:bookmarkStart w:id="0" w:name="_GoBack"/>
-            <w:bookmarkEnd w:id="0"/>
           </w:p>
         </w:tc>
       </w:tr>
@@ -16131,6 +16151,7 @@
   <w:style w:type="character" w:default="1" w:styleId="DefaultParagraphFont">
     <w:name w:val="Default Paragraph Font"/>
     <w:uiPriority w:val="1"/>
+    <w:semiHidden/>
     <w:unhideWhenUsed/>
   </w:style>
   <w:style w:type="table" w:default="1" w:styleId="TableNormal">

</xml_diff>

<commit_message>
- Change output of doctor get & filter function.
</commit_message>
<xml_diff>
--- a/002 - DOCUMENT/API Documentation/OlivesAdministration/api_endpoints_doctor.docx
+++ b/002 - DOCUMENT/API Documentation/OlivesAdministration/api_endpoints_doctor.docx
@@ -1274,27 +1274,7 @@
                 <w:szCs w:val="19"/>
                 <w:highlight w:val="white"/>
               </w:rPr>
-              <w:t>"</w:t>
-            </w:r>
-            <w:r>
-              <w:rPr>
-                <w:rFonts w:ascii="Consolas" w:hAnsi="Consolas" w:cs="Consolas"/>
-                <w:color w:val="2E75B6"/>
-                <w:sz w:val="19"/>
-                <w:szCs w:val="19"/>
-                <w:highlight w:val="white"/>
-              </w:rPr>
-              <w:t>Doctor</w:t>
-            </w:r>
-            <w:r>
-              <w:rPr>
-                <w:rFonts w:ascii="Consolas" w:hAnsi="Consolas" w:cs="Consolas"/>
-                <w:color w:val="2E75B6"/>
-                <w:sz w:val="19"/>
-                <w:szCs w:val="19"/>
-                <w:highlight w:val="white"/>
-              </w:rPr>
-              <w:t>"</w:t>
+              <w:t>"Doctor"</w:t>
             </w:r>
             <w:r>
               <w:rPr>
@@ -2172,17 +2152,17 @@
                 <w:szCs w:val="19"/>
                 <w:highlight w:val="white"/>
               </w:rPr>
-              <w:t>"Voters"</w:t>
-            </w:r>
-            <w:r>
-              <w:rPr>
-                <w:rFonts w:ascii="Consolas" w:hAnsi="Consolas" w:cs="Consolas"/>
-                <w:color w:val="000000"/>
-                <w:sz w:val="19"/>
-                <w:szCs w:val="19"/>
-                <w:highlight w:val="white"/>
-              </w:rPr>
-              <w:t>: 0,</w:t>
+              <w:t>"Place"</w:t>
+            </w:r>
+            <w:r>
+              <w:rPr>
+                <w:rFonts w:ascii="Consolas" w:hAnsi="Consolas" w:cs="Consolas"/>
+                <w:color w:val="000000"/>
+                <w:sz w:val="19"/>
+                <w:szCs w:val="19"/>
+                <w:highlight w:val="white"/>
+              </w:rPr>
+              <w:t>: {</w:t>
             </w:r>
           </w:p>
           <w:p>
@@ -2206,7 +2186,7 @@
                 <w:szCs w:val="19"/>
                 <w:highlight w:val="white"/>
               </w:rPr>
-              <w:t xml:space="preserve">    </w:t>
+              <w:t xml:space="preserve">      </w:t>
             </w:r>
             <w:r>
               <w:rPr>
@@ -2216,7 +2196,7 @@
                 <w:szCs w:val="19"/>
                 <w:highlight w:val="white"/>
               </w:rPr>
-              <w:t>"Money"</w:t>
+              <w:t>"Id"</w:t>
             </w:r>
             <w:r>
               <w:rPr>
@@ -2250,7 +2230,7 @@
                 <w:szCs w:val="19"/>
                 <w:highlight w:val="white"/>
               </w:rPr>
-              <w:t xml:space="preserve">    </w:t>
+              <w:t xml:space="preserve">      </w:t>
             </w:r>
             <w:r>
               <w:rPr>
@@ -2260,17 +2240,37 @@
                 <w:szCs w:val="19"/>
                 <w:highlight w:val="white"/>
               </w:rPr>
-              <w:t>"Created"</w:t>
-            </w:r>
-            <w:r>
-              <w:rPr>
-                <w:rFonts w:ascii="Consolas" w:hAnsi="Consolas" w:cs="Consolas"/>
-                <w:color w:val="000000"/>
-                <w:sz w:val="19"/>
-                <w:szCs w:val="19"/>
-                <w:highlight w:val="white"/>
-              </w:rPr>
-              <w:t>: 0,</w:t>
+              <w:t>"City"</w:t>
+            </w:r>
+            <w:r>
+              <w:rPr>
+                <w:rFonts w:ascii="Consolas" w:hAnsi="Consolas" w:cs="Consolas"/>
+                <w:color w:val="000000"/>
+                <w:sz w:val="19"/>
+                <w:szCs w:val="19"/>
+                <w:highlight w:val="white"/>
+              </w:rPr>
+              <w:t xml:space="preserve">: </w:t>
+            </w:r>
+            <w:r>
+              <w:rPr>
+                <w:rFonts w:ascii="Consolas" w:hAnsi="Consolas" w:cs="Consolas"/>
+                <w:color w:val="A31515"/>
+                <w:sz w:val="19"/>
+                <w:szCs w:val="19"/>
+                <w:highlight w:val="white"/>
+              </w:rPr>
+              <w:t>""</w:t>
+            </w:r>
+            <w:r>
+              <w:rPr>
+                <w:rFonts w:ascii="Consolas" w:hAnsi="Consolas" w:cs="Consolas"/>
+                <w:color w:val="000000"/>
+                <w:sz w:val="19"/>
+                <w:szCs w:val="19"/>
+                <w:highlight w:val="white"/>
+              </w:rPr>
+              <w:t>,</w:t>
             </w:r>
           </w:p>
           <w:p>
@@ -2294,7 +2294,7 @@
                 <w:szCs w:val="19"/>
                 <w:highlight w:val="white"/>
               </w:rPr>
-              <w:t xml:space="preserve">    </w:t>
+              <w:t xml:space="preserve">      </w:t>
             </w:r>
             <w:r>
               <w:rPr>
@@ -2304,17 +2304,27 @@
                 <w:szCs w:val="19"/>
                 <w:highlight w:val="white"/>
               </w:rPr>
-              <w:t>"LastModified"</w:t>
-            </w:r>
-            <w:r>
-              <w:rPr>
-                <w:rFonts w:ascii="Consolas" w:hAnsi="Consolas" w:cs="Consolas"/>
-                <w:color w:val="000000"/>
-                <w:sz w:val="19"/>
-                <w:szCs w:val="19"/>
-                <w:highlight w:val="white"/>
-              </w:rPr>
-              <w:t>: 0</w:t>
+              <w:t>"Country"</w:t>
+            </w:r>
+            <w:r>
+              <w:rPr>
+                <w:rFonts w:ascii="Consolas" w:hAnsi="Consolas" w:cs="Consolas"/>
+                <w:color w:val="000000"/>
+                <w:sz w:val="19"/>
+                <w:szCs w:val="19"/>
+                <w:highlight w:val="white"/>
+              </w:rPr>
+              <w:t xml:space="preserve">: </w:t>
+            </w:r>
+            <w:r>
+              <w:rPr>
+                <w:rFonts w:ascii="Consolas" w:hAnsi="Consolas" w:cs="Consolas"/>
+                <w:color w:val="A31515"/>
+                <w:sz w:val="19"/>
+                <w:szCs w:val="19"/>
+                <w:highlight w:val="white"/>
+              </w:rPr>
+              <w:t>""</w:t>
             </w:r>
           </w:p>
           <w:p>
@@ -2338,7 +2348,7 @@
                 <w:szCs w:val="19"/>
                 <w:highlight w:val="white"/>
               </w:rPr>
-              <w:t xml:space="preserve">  }</w:t>
+              <w:t xml:space="preserve">    },</w:t>
             </w:r>
           </w:p>
           <w:p>
@@ -2347,10 +2357,211 @@
               <w:autoSpaceDN w:val="0"/>
               <w:adjustRightInd w:val="0"/>
               <w:rPr>
-                <w:rFonts w:ascii="Times New Roman" w:hAnsi="Times New Roman" w:cs="Times New Roman"/>
-                <w:color w:val="000000" w:themeColor="text1"/>
-                <w:sz w:val="20"/>
-                <w:szCs w:val="20"/>
+                <w:rFonts w:ascii="Consolas" w:hAnsi="Consolas" w:cs="Consolas"/>
+                <w:color w:val="000000"/>
+                <w:sz w:val="19"/>
+                <w:szCs w:val="19"/>
+                <w:highlight w:val="white"/>
+              </w:rPr>
+            </w:pPr>
+            <w:r>
+              <w:rPr>
+                <w:rFonts w:ascii="Consolas" w:hAnsi="Consolas" w:cs="Consolas"/>
+                <w:color w:val="000000"/>
+                <w:sz w:val="19"/>
+                <w:szCs w:val="19"/>
+                <w:highlight w:val="white"/>
+              </w:rPr>
+              <w:t xml:space="preserve">    </w:t>
+            </w:r>
+            <w:r>
+              <w:rPr>
+                <w:rFonts w:ascii="Consolas" w:hAnsi="Consolas" w:cs="Consolas"/>
+                <w:color w:val="2E75B6"/>
+                <w:sz w:val="19"/>
+                <w:szCs w:val="19"/>
+                <w:highlight w:val="white"/>
+              </w:rPr>
+              <w:t>"Voters"</w:t>
+            </w:r>
+            <w:r>
+              <w:rPr>
+                <w:rFonts w:ascii="Consolas" w:hAnsi="Consolas" w:cs="Consolas"/>
+                <w:color w:val="000000"/>
+                <w:sz w:val="19"/>
+                <w:szCs w:val="19"/>
+                <w:highlight w:val="white"/>
+              </w:rPr>
+              <w:t>: 0,</w:t>
+            </w:r>
+          </w:p>
+          <w:p>
+            <w:pPr>
+              <w:autoSpaceDE w:val="0"/>
+              <w:autoSpaceDN w:val="0"/>
+              <w:adjustRightInd w:val="0"/>
+              <w:rPr>
+                <w:rFonts w:ascii="Consolas" w:hAnsi="Consolas" w:cs="Consolas"/>
+                <w:color w:val="000000"/>
+                <w:sz w:val="19"/>
+                <w:szCs w:val="19"/>
+                <w:highlight w:val="white"/>
+              </w:rPr>
+            </w:pPr>
+            <w:r>
+              <w:rPr>
+                <w:rFonts w:ascii="Consolas" w:hAnsi="Consolas" w:cs="Consolas"/>
+                <w:color w:val="000000"/>
+                <w:sz w:val="19"/>
+                <w:szCs w:val="19"/>
+                <w:highlight w:val="white"/>
+              </w:rPr>
+              <w:t xml:space="preserve">    </w:t>
+            </w:r>
+            <w:r>
+              <w:rPr>
+                <w:rFonts w:ascii="Consolas" w:hAnsi="Consolas" w:cs="Consolas"/>
+                <w:color w:val="2E75B6"/>
+                <w:sz w:val="19"/>
+                <w:szCs w:val="19"/>
+                <w:highlight w:val="white"/>
+              </w:rPr>
+              <w:t>"Money"</w:t>
+            </w:r>
+            <w:r>
+              <w:rPr>
+                <w:rFonts w:ascii="Consolas" w:hAnsi="Consolas" w:cs="Consolas"/>
+                <w:color w:val="000000"/>
+                <w:sz w:val="19"/>
+                <w:szCs w:val="19"/>
+                <w:highlight w:val="white"/>
+              </w:rPr>
+              <w:t>: 0,</w:t>
+            </w:r>
+          </w:p>
+          <w:p>
+            <w:pPr>
+              <w:autoSpaceDE w:val="0"/>
+              <w:autoSpaceDN w:val="0"/>
+              <w:adjustRightInd w:val="0"/>
+              <w:rPr>
+                <w:rFonts w:ascii="Consolas" w:hAnsi="Consolas" w:cs="Consolas"/>
+                <w:color w:val="000000"/>
+                <w:sz w:val="19"/>
+                <w:szCs w:val="19"/>
+                <w:highlight w:val="white"/>
+              </w:rPr>
+            </w:pPr>
+            <w:r>
+              <w:rPr>
+                <w:rFonts w:ascii="Consolas" w:hAnsi="Consolas" w:cs="Consolas"/>
+                <w:color w:val="000000"/>
+                <w:sz w:val="19"/>
+                <w:szCs w:val="19"/>
+                <w:highlight w:val="white"/>
+              </w:rPr>
+              <w:t xml:space="preserve">    </w:t>
+            </w:r>
+            <w:r>
+              <w:rPr>
+                <w:rFonts w:ascii="Consolas" w:hAnsi="Consolas" w:cs="Consolas"/>
+                <w:color w:val="2E75B6"/>
+                <w:sz w:val="19"/>
+                <w:szCs w:val="19"/>
+                <w:highlight w:val="white"/>
+              </w:rPr>
+              <w:t>"Created"</w:t>
+            </w:r>
+            <w:r>
+              <w:rPr>
+                <w:rFonts w:ascii="Consolas" w:hAnsi="Consolas" w:cs="Consolas"/>
+                <w:color w:val="000000"/>
+                <w:sz w:val="19"/>
+                <w:szCs w:val="19"/>
+                <w:highlight w:val="white"/>
+              </w:rPr>
+              <w:t>: 0,</w:t>
+            </w:r>
+          </w:p>
+          <w:p>
+            <w:pPr>
+              <w:autoSpaceDE w:val="0"/>
+              <w:autoSpaceDN w:val="0"/>
+              <w:adjustRightInd w:val="0"/>
+              <w:rPr>
+                <w:rFonts w:ascii="Consolas" w:hAnsi="Consolas" w:cs="Consolas"/>
+                <w:color w:val="000000"/>
+                <w:sz w:val="19"/>
+                <w:szCs w:val="19"/>
+                <w:highlight w:val="white"/>
+              </w:rPr>
+            </w:pPr>
+            <w:r>
+              <w:rPr>
+                <w:rFonts w:ascii="Consolas" w:hAnsi="Consolas" w:cs="Consolas"/>
+                <w:color w:val="000000"/>
+                <w:sz w:val="19"/>
+                <w:szCs w:val="19"/>
+                <w:highlight w:val="white"/>
+              </w:rPr>
+              <w:t xml:space="preserve">    </w:t>
+            </w:r>
+            <w:r>
+              <w:rPr>
+                <w:rFonts w:ascii="Consolas" w:hAnsi="Consolas" w:cs="Consolas"/>
+                <w:color w:val="2E75B6"/>
+                <w:sz w:val="19"/>
+                <w:szCs w:val="19"/>
+                <w:highlight w:val="white"/>
+              </w:rPr>
+              <w:t>"LastModified"</w:t>
+            </w:r>
+            <w:r>
+              <w:rPr>
+                <w:rFonts w:ascii="Consolas" w:hAnsi="Consolas" w:cs="Consolas"/>
+                <w:color w:val="000000"/>
+                <w:sz w:val="19"/>
+                <w:szCs w:val="19"/>
+                <w:highlight w:val="white"/>
+              </w:rPr>
+              <w:t>: 0</w:t>
+            </w:r>
+          </w:p>
+          <w:p>
+            <w:pPr>
+              <w:autoSpaceDE w:val="0"/>
+              <w:autoSpaceDN w:val="0"/>
+              <w:adjustRightInd w:val="0"/>
+              <w:rPr>
+                <w:rFonts w:ascii="Consolas" w:hAnsi="Consolas" w:cs="Consolas"/>
+                <w:color w:val="000000"/>
+                <w:sz w:val="19"/>
+                <w:szCs w:val="19"/>
+                <w:highlight w:val="white"/>
+              </w:rPr>
+            </w:pPr>
+            <w:r>
+              <w:rPr>
+                <w:rFonts w:ascii="Consolas" w:hAnsi="Consolas" w:cs="Consolas"/>
+                <w:color w:val="000000"/>
+                <w:sz w:val="19"/>
+                <w:szCs w:val="19"/>
+                <w:highlight w:val="white"/>
+              </w:rPr>
+              <w:t xml:space="preserve">  }</w:t>
+            </w:r>
+          </w:p>
+          <w:p>
+            <w:pPr>
+              <w:autoSpaceDE w:val="0"/>
+              <w:autoSpaceDN w:val="0"/>
+              <w:adjustRightInd w:val="0"/>
+              <w:rPr>
+                <w:rFonts w:ascii="Consolas" w:hAnsi="Consolas" w:cs="Consolas"/>
+                <w:color w:val="000000"/>
+                <w:sz w:val="19"/>
+                <w:szCs w:val="19"/>
+                <w:highlight w:val="white"/>
               </w:rPr>
             </w:pPr>
             <w:r>
@@ -2363,6 +2574,19 @@
               </w:rPr>
               <w:t>}</w:t>
             </w:r>
+          </w:p>
+          <w:p>
+            <w:pPr>
+              <w:autoSpaceDE w:val="0"/>
+              <w:autoSpaceDN w:val="0"/>
+              <w:adjustRightInd w:val="0"/>
+              <w:rPr>
+                <w:rFonts w:ascii="Times New Roman" w:hAnsi="Times New Roman" w:cs="Times New Roman"/>
+                <w:color w:val="000000" w:themeColor="text1"/>
+                <w:sz w:val="20"/>
+                <w:szCs w:val="20"/>
+              </w:rPr>
+            </w:pPr>
           </w:p>
         </w:tc>
       </w:tr>
@@ -2394,6 +2618,7 @@
                 <w:sz w:val="20"/>
                 <w:szCs w:val="20"/>
               </w:rPr>
+              <w:lastRenderedPageBreak/>
               <w:t>401</w:t>
             </w:r>
           </w:p>
@@ -2415,17 +2640,7 @@
                 <w:sz w:val="20"/>
                 <w:szCs w:val="20"/>
               </w:rPr>
-              <w:t xml:space="preserve">No email or password contained in request header. Front-end should </w:t>
-            </w:r>
-            <w:r>
-              <w:rPr>
-                <w:rFonts w:ascii="Times New Roman" w:hAnsi="Times New Roman" w:cs="Times New Roman"/>
-                <w:color w:val="000000" w:themeColor="text1"/>
-                <w:sz w:val="20"/>
-                <w:szCs w:val="20"/>
-              </w:rPr>
-              <w:lastRenderedPageBreak/>
-              <w:t>redirect user to login page.</w:t>
+              <w:t>No email or password contained in request header. Front-end should redirect user to login page.</w:t>
             </w:r>
           </w:p>
         </w:tc>
@@ -2458,7 +2673,6 @@
                 <w:highlight w:val="white"/>
                 <w:lang w:val="vi-VN"/>
               </w:rPr>
-              <w:lastRenderedPageBreak/>
               <w:t>{</w:t>
             </w:r>
           </w:p>
@@ -2573,7 +2787,6 @@
                 <w:sz w:val="20"/>
                 <w:szCs w:val="20"/>
               </w:rPr>
-              <w:lastRenderedPageBreak/>
               <w:t>401</w:t>
             </w:r>
           </w:p>
@@ -3346,66 +3559,6 @@
         </w:tc>
       </w:tr>
     </w:tbl>
-    <w:p>
-      <w:pPr>
-        <w:rPr>
-          <w:rFonts w:ascii="Times New Roman" w:hAnsi="Times New Roman" w:cs="Times New Roman"/>
-          <w:color w:val="000000" w:themeColor="text1"/>
-          <w:sz w:val="20"/>
-          <w:szCs w:val="20"/>
-        </w:rPr>
-      </w:pPr>
-    </w:p>
-    <w:p>
-      <w:pPr>
-        <w:rPr>
-          <w:rFonts w:ascii="Times New Roman" w:hAnsi="Times New Roman" w:cs="Times New Roman"/>
-          <w:color w:val="000000" w:themeColor="text1"/>
-          <w:sz w:val="20"/>
-          <w:szCs w:val="20"/>
-        </w:rPr>
-      </w:pPr>
-    </w:p>
-    <w:p>
-      <w:pPr>
-        <w:rPr>
-          <w:rFonts w:ascii="Times New Roman" w:hAnsi="Times New Roman" w:cs="Times New Roman"/>
-          <w:color w:val="000000" w:themeColor="text1"/>
-          <w:sz w:val="20"/>
-          <w:szCs w:val="20"/>
-        </w:rPr>
-      </w:pPr>
-    </w:p>
-    <w:p>
-      <w:pPr>
-        <w:rPr>
-          <w:rFonts w:ascii="Times New Roman" w:hAnsi="Times New Roman" w:cs="Times New Roman"/>
-          <w:color w:val="000000" w:themeColor="text1"/>
-          <w:sz w:val="20"/>
-          <w:szCs w:val="20"/>
-        </w:rPr>
-      </w:pPr>
-    </w:p>
-    <w:p>
-      <w:pPr>
-        <w:rPr>
-          <w:rFonts w:ascii="Times New Roman" w:hAnsi="Times New Roman" w:cs="Times New Roman"/>
-          <w:color w:val="000000" w:themeColor="text1"/>
-          <w:sz w:val="20"/>
-          <w:szCs w:val="20"/>
-        </w:rPr>
-      </w:pPr>
-    </w:p>
-    <w:p>
-      <w:pPr>
-        <w:rPr>
-          <w:rFonts w:ascii="Times New Roman" w:hAnsi="Times New Roman" w:cs="Times New Roman"/>
-          <w:color w:val="000000" w:themeColor="text1"/>
-          <w:sz w:val="20"/>
-          <w:szCs w:val="20"/>
-        </w:rPr>
-      </w:pPr>
-    </w:p>
     <w:p>
       <w:pPr>
         <w:rPr>
@@ -8188,29 +8341,7 @@
                 <w:szCs w:val="19"/>
                 <w:highlight w:val="white"/>
               </w:rPr>
-              <w:t>"</w:t>
-            </w:r>
-            <w:r>
-              <w:rPr>
-                <w:rFonts w:ascii="Consolas" w:hAnsi="Consolas" w:cs="Consolas"/>
-                <w:color w:val="2E75B6"/>
-                <w:sz w:val="19"/>
-                <w:szCs w:val="19"/>
-                <w:highlight w:val="white"/>
-              </w:rPr>
-              <w:t>Doctors</w:t>
-            </w:r>
-            <w:bookmarkStart w:id="0" w:name="_GoBack"/>
-            <w:bookmarkEnd w:id="0"/>
-            <w:r>
-              <w:rPr>
-                <w:rFonts w:ascii="Consolas" w:hAnsi="Consolas" w:cs="Consolas"/>
-                <w:color w:val="2E75B6"/>
-                <w:sz w:val="19"/>
-                <w:szCs w:val="19"/>
-                <w:highlight w:val="white"/>
-              </w:rPr>
-              <w:t>"</w:t>
+              <w:t>"Doctors"</w:t>
             </w:r>
             <w:r>
               <w:rPr>
@@ -8730,17 +8861,37 @@
                 <w:szCs w:val="19"/>
                 <w:highlight w:val="white"/>
               </w:rPr>
-              <w:t>"City"</w:t>
-            </w:r>
-            <w:r>
-              <w:rPr>
-                <w:rFonts w:ascii="Consolas" w:hAnsi="Consolas" w:cs="Consolas"/>
-                <w:color w:val="000000"/>
-                <w:sz w:val="19"/>
-                <w:szCs w:val="19"/>
-                <w:highlight w:val="white"/>
-              </w:rPr>
-              <w:t>: {</w:t>
+              <w:t>"Phone"</w:t>
+            </w:r>
+            <w:r>
+              <w:rPr>
+                <w:rFonts w:ascii="Consolas" w:hAnsi="Consolas" w:cs="Consolas"/>
+                <w:color w:val="000000"/>
+                <w:sz w:val="19"/>
+                <w:szCs w:val="19"/>
+                <w:highlight w:val="white"/>
+              </w:rPr>
+              <w:t xml:space="preserve">: </w:t>
+            </w:r>
+            <w:r>
+              <w:rPr>
+                <w:rFonts w:ascii="Consolas" w:hAnsi="Consolas" w:cs="Consolas"/>
+                <w:color w:val="A31515"/>
+                <w:sz w:val="19"/>
+                <w:szCs w:val="19"/>
+                <w:highlight w:val="white"/>
+              </w:rPr>
+              <w:t>""</w:t>
+            </w:r>
+            <w:r>
+              <w:rPr>
+                <w:rFonts w:ascii="Consolas" w:hAnsi="Consolas" w:cs="Consolas"/>
+                <w:color w:val="000000"/>
+                <w:sz w:val="19"/>
+                <w:szCs w:val="19"/>
+                <w:highlight w:val="white"/>
+              </w:rPr>
+              <w:t>,</w:t>
             </w:r>
           </w:p>
           <w:p>
@@ -8764,7 +8915,7 @@
                 <w:szCs w:val="19"/>
                 <w:highlight w:val="white"/>
               </w:rPr>
-              <w:t xml:space="preserve">        </w:t>
+              <w:t xml:space="preserve">      </w:t>
             </w:r>
             <w:r>
               <w:rPr>
@@ -8774,7 +8925,7 @@
                 <w:szCs w:val="19"/>
                 <w:highlight w:val="white"/>
               </w:rPr>
-              <w:t>"Id"</w:t>
+              <w:t>"Role"</w:t>
             </w:r>
             <w:r>
               <w:rPr>
@@ -8808,7 +8959,7 @@
                 <w:szCs w:val="19"/>
                 <w:highlight w:val="white"/>
               </w:rPr>
-              <w:t xml:space="preserve">        </w:t>
+              <w:t xml:space="preserve">      </w:t>
             </w:r>
             <w:r>
               <w:rPr>
@@ -8818,7 +8969,7 @@
                 <w:szCs w:val="19"/>
                 <w:highlight w:val="white"/>
               </w:rPr>
-              <w:t>"Name"</w:t>
+              <w:t>"Photo"</w:t>
             </w:r>
             <w:r>
               <w:rPr>
@@ -8839,6 +8990,16 @@
                 <w:highlight w:val="white"/>
               </w:rPr>
               <w:t>""</w:t>
+            </w:r>
+            <w:r>
+              <w:rPr>
+                <w:rFonts w:ascii="Consolas" w:hAnsi="Consolas" w:cs="Consolas"/>
+                <w:color w:val="000000"/>
+                <w:sz w:val="19"/>
+                <w:szCs w:val="19"/>
+                <w:highlight w:val="white"/>
+              </w:rPr>
+              <w:t>,</w:t>
             </w:r>
           </w:p>
           <w:p>
@@ -8862,7 +9023,27 @@
                 <w:szCs w:val="19"/>
                 <w:highlight w:val="white"/>
               </w:rPr>
-              <w:t xml:space="preserve">      },</w:t>
+              <w:t xml:space="preserve">      </w:t>
+            </w:r>
+            <w:r>
+              <w:rPr>
+                <w:rFonts w:ascii="Consolas" w:hAnsi="Consolas" w:cs="Consolas"/>
+                <w:color w:val="2E75B6"/>
+                <w:sz w:val="19"/>
+                <w:szCs w:val="19"/>
+                <w:highlight w:val="white"/>
+              </w:rPr>
+              <w:t>"Rank"</w:t>
+            </w:r>
+            <w:r>
+              <w:rPr>
+                <w:rFonts w:ascii="Consolas" w:hAnsi="Consolas" w:cs="Consolas"/>
+                <w:color w:val="000000"/>
+                <w:sz w:val="19"/>
+                <w:szCs w:val="19"/>
+                <w:highlight w:val="white"/>
+              </w:rPr>
+              <w:t>: 0,</w:t>
             </w:r>
           </w:p>
           <w:p>
@@ -8896,7 +9077,7 @@
                 <w:szCs w:val="19"/>
                 <w:highlight w:val="white"/>
               </w:rPr>
-              <w:t>"Country"</w:t>
+              <w:t>"Specialty"</w:t>
             </w:r>
             <w:r>
               <w:rPr>
@@ -9062,37 +9243,17 @@
                 <w:szCs w:val="19"/>
                 <w:highlight w:val="white"/>
               </w:rPr>
-              <w:t>"Phone"</w:t>
-            </w:r>
-            <w:r>
-              <w:rPr>
-                <w:rFonts w:ascii="Consolas" w:hAnsi="Consolas" w:cs="Consolas"/>
-                <w:color w:val="000000"/>
-                <w:sz w:val="19"/>
-                <w:szCs w:val="19"/>
-                <w:highlight w:val="white"/>
-              </w:rPr>
-              <w:t xml:space="preserve">: </w:t>
-            </w:r>
-            <w:r>
-              <w:rPr>
-                <w:rFonts w:ascii="Consolas" w:hAnsi="Consolas" w:cs="Consolas"/>
-                <w:color w:val="A31515"/>
-                <w:sz w:val="19"/>
-                <w:szCs w:val="19"/>
-                <w:highlight w:val="white"/>
-              </w:rPr>
-              <w:t>""</w:t>
-            </w:r>
-            <w:r>
-              <w:rPr>
-                <w:rFonts w:ascii="Consolas" w:hAnsi="Consolas" w:cs="Consolas"/>
-                <w:color w:val="000000"/>
-                <w:sz w:val="19"/>
-                <w:szCs w:val="19"/>
-                <w:highlight w:val="white"/>
-              </w:rPr>
-              <w:t>,</w:t>
+              <w:t>"Place"</w:t>
+            </w:r>
+            <w:r>
+              <w:rPr>
+                <w:rFonts w:ascii="Consolas" w:hAnsi="Consolas" w:cs="Consolas"/>
+                <w:color w:val="000000"/>
+                <w:sz w:val="19"/>
+                <w:szCs w:val="19"/>
+                <w:highlight w:val="white"/>
+              </w:rPr>
+              <w:t>: {</w:t>
             </w:r>
           </w:p>
           <w:p>
@@ -9116,7 +9277,7 @@
                 <w:szCs w:val="19"/>
                 <w:highlight w:val="white"/>
               </w:rPr>
-              <w:t xml:space="preserve">      </w:t>
+              <w:t xml:space="preserve">        </w:t>
             </w:r>
             <w:r>
               <w:rPr>
@@ -9126,7 +9287,7 @@
                 <w:szCs w:val="19"/>
                 <w:highlight w:val="white"/>
               </w:rPr>
-              <w:t>"Role"</w:t>
+              <w:t>"Id"</w:t>
             </w:r>
             <w:r>
               <w:rPr>
@@ -9160,7 +9321,7 @@
                 <w:szCs w:val="19"/>
                 <w:highlight w:val="white"/>
               </w:rPr>
-              <w:t xml:space="preserve">      </w:t>
+              <w:t xml:space="preserve">        </w:t>
             </w:r>
             <w:r>
               <w:rPr>
@@ -9170,18 +9331,40 @@
                 <w:szCs w:val="19"/>
                 <w:highlight w:val="white"/>
               </w:rPr>
-              <w:t>"Status"</w:t>
-            </w:r>
-            <w:r>
-              <w:rPr>
-                <w:rFonts w:ascii="Consolas" w:hAnsi="Consolas" w:cs="Consolas"/>
-                <w:color w:val="000000"/>
-                <w:sz w:val="19"/>
-                <w:szCs w:val="19"/>
-                <w:highlight w:val="white"/>
-              </w:rPr>
-              <w:t>: 0,</w:t>
-            </w:r>
+              <w:t>"City"</w:t>
+            </w:r>
+            <w:r>
+              <w:rPr>
+                <w:rFonts w:ascii="Consolas" w:hAnsi="Consolas" w:cs="Consolas"/>
+                <w:color w:val="000000"/>
+                <w:sz w:val="19"/>
+                <w:szCs w:val="19"/>
+                <w:highlight w:val="white"/>
+              </w:rPr>
+              <w:t xml:space="preserve">: </w:t>
+            </w:r>
+            <w:r>
+              <w:rPr>
+                <w:rFonts w:ascii="Consolas" w:hAnsi="Consolas" w:cs="Consolas"/>
+                <w:color w:val="A31515"/>
+                <w:sz w:val="19"/>
+                <w:szCs w:val="19"/>
+                <w:highlight w:val="white"/>
+              </w:rPr>
+              <w:t>""</w:t>
+            </w:r>
+            <w:r>
+              <w:rPr>
+                <w:rFonts w:ascii="Consolas" w:hAnsi="Consolas" w:cs="Consolas"/>
+                <w:color w:val="000000"/>
+                <w:sz w:val="19"/>
+                <w:szCs w:val="19"/>
+                <w:highlight w:val="white"/>
+              </w:rPr>
+              <w:t>,</w:t>
+            </w:r>
+            <w:bookmarkStart w:id="0" w:name="_GoBack"/>
+            <w:bookmarkEnd w:id="0"/>
           </w:p>
           <w:p>
             <w:pPr>
@@ -9204,7 +9387,7 @@
                 <w:szCs w:val="19"/>
                 <w:highlight w:val="white"/>
               </w:rPr>
-              <w:t xml:space="preserve">      </w:t>
+              <w:t xml:space="preserve">        </w:t>
             </w:r>
             <w:r>
               <w:rPr>
@@ -9214,7 +9397,7 @@
                 <w:szCs w:val="19"/>
                 <w:highlight w:val="white"/>
               </w:rPr>
-              <w:t>"Photo"</w:t>
+              <w:t>"Country"</w:t>
             </w:r>
             <w:r>
               <w:rPr>
@@ -9235,16 +9418,6 @@
                 <w:highlight w:val="white"/>
               </w:rPr>
               <w:t>""</w:t>
-            </w:r>
-            <w:r>
-              <w:rPr>
-                <w:rFonts w:ascii="Consolas" w:hAnsi="Consolas" w:cs="Consolas"/>
-                <w:color w:val="000000"/>
-                <w:sz w:val="19"/>
-                <w:szCs w:val="19"/>
-                <w:highlight w:val="white"/>
-              </w:rPr>
-              <w:t>,</w:t>
             </w:r>
           </w:p>
           <w:p>
@@ -9268,27 +9441,7 @@
                 <w:szCs w:val="19"/>
                 <w:highlight w:val="white"/>
               </w:rPr>
-              <w:t xml:space="preserve">      </w:t>
-            </w:r>
-            <w:r>
-              <w:rPr>
-                <w:rFonts w:ascii="Consolas" w:hAnsi="Consolas" w:cs="Consolas"/>
-                <w:color w:val="2E75B6"/>
-                <w:sz w:val="19"/>
-                <w:szCs w:val="19"/>
-                <w:highlight w:val="white"/>
-              </w:rPr>
-              <w:t>"Specialty"</w:t>
-            </w:r>
-            <w:r>
-              <w:rPr>
-                <w:rFonts w:ascii="Consolas" w:hAnsi="Consolas" w:cs="Consolas"/>
-                <w:color w:val="000000"/>
-                <w:sz w:val="19"/>
-                <w:szCs w:val="19"/>
-                <w:highlight w:val="white"/>
-              </w:rPr>
-              <w:t>: {</w:t>
+              <w:t xml:space="preserve">      },</w:t>
             </w:r>
           </w:p>
           <w:p>
@@ -9312,7 +9465,7 @@
                 <w:szCs w:val="19"/>
                 <w:highlight w:val="white"/>
               </w:rPr>
-              <w:t xml:space="preserve">        </w:t>
+              <w:t xml:space="preserve">      </w:t>
             </w:r>
             <w:r>
               <w:rPr>
@@ -9322,7 +9475,7 @@
                 <w:szCs w:val="19"/>
                 <w:highlight w:val="white"/>
               </w:rPr>
-              <w:t>"Id"</w:t>
+              <w:t>"Voters"</w:t>
             </w:r>
             <w:r>
               <w:rPr>
@@ -9356,7 +9509,7 @@
                 <w:szCs w:val="19"/>
                 <w:highlight w:val="white"/>
               </w:rPr>
-              <w:t xml:space="preserve">        </w:t>
+              <w:t xml:space="preserve">      </w:t>
             </w:r>
             <w:r>
               <w:rPr>
@@ -9366,27 +9519,17 @@
                 <w:szCs w:val="19"/>
                 <w:highlight w:val="white"/>
               </w:rPr>
-              <w:t>"Name"</w:t>
-            </w:r>
-            <w:r>
-              <w:rPr>
-                <w:rFonts w:ascii="Consolas" w:hAnsi="Consolas" w:cs="Consolas"/>
-                <w:color w:val="000000"/>
-                <w:sz w:val="19"/>
-                <w:szCs w:val="19"/>
-                <w:highlight w:val="white"/>
-              </w:rPr>
-              <w:t xml:space="preserve">: </w:t>
-            </w:r>
-            <w:r>
-              <w:rPr>
-                <w:rFonts w:ascii="Consolas" w:hAnsi="Consolas" w:cs="Consolas"/>
-                <w:color w:val="A31515"/>
-                <w:sz w:val="19"/>
-                <w:szCs w:val="19"/>
-                <w:highlight w:val="white"/>
-              </w:rPr>
-              <w:t>""</w:t>
+              <w:t>"Money"</w:t>
+            </w:r>
+            <w:r>
+              <w:rPr>
+                <w:rFonts w:ascii="Consolas" w:hAnsi="Consolas" w:cs="Consolas"/>
+                <w:color w:val="000000"/>
+                <w:sz w:val="19"/>
+                <w:szCs w:val="19"/>
+                <w:highlight w:val="white"/>
+              </w:rPr>
+              <w:t>: 0,</w:t>
             </w:r>
           </w:p>
           <w:p>
@@ -9411,7 +9554,27 @@
                 <w:highlight w:val="white"/>
               </w:rPr>
               <w:lastRenderedPageBreak/>
-              <w:t xml:space="preserve">      },</w:t>
+              <w:t xml:space="preserve">      </w:t>
+            </w:r>
+            <w:r>
+              <w:rPr>
+                <w:rFonts w:ascii="Consolas" w:hAnsi="Consolas" w:cs="Consolas"/>
+                <w:color w:val="2E75B6"/>
+                <w:sz w:val="19"/>
+                <w:szCs w:val="19"/>
+                <w:highlight w:val="white"/>
+              </w:rPr>
+              <w:t>"Created"</w:t>
+            </w:r>
+            <w:r>
+              <w:rPr>
+                <w:rFonts w:ascii="Consolas" w:hAnsi="Consolas" w:cs="Consolas"/>
+                <w:color w:val="000000"/>
+                <w:sz w:val="19"/>
+                <w:szCs w:val="19"/>
+                <w:highlight w:val="white"/>
+              </w:rPr>
+              <w:t>: 0,</w:t>
             </w:r>
           </w:p>
           <w:p>
@@ -9445,17 +9608,17 @@
                 <w:szCs w:val="19"/>
                 <w:highlight w:val="white"/>
               </w:rPr>
-              <w:t>"Voters"</w:t>
-            </w:r>
-            <w:r>
-              <w:rPr>
-                <w:rFonts w:ascii="Consolas" w:hAnsi="Consolas" w:cs="Consolas"/>
-                <w:color w:val="000000"/>
-                <w:sz w:val="19"/>
-                <w:szCs w:val="19"/>
-                <w:highlight w:val="white"/>
-              </w:rPr>
-              <w:t>: 0,</w:t>
+              <w:t>"LastModified"</w:t>
+            </w:r>
+            <w:r>
+              <w:rPr>
+                <w:rFonts w:ascii="Consolas" w:hAnsi="Consolas" w:cs="Consolas"/>
+                <w:color w:val="000000"/>
+                <w:sz w:val="19"/>
+                <w:szCs w:val="19"/>
+                <w:highlight w:val="white"/>
+              </w:rPr>
+              <w:t>: 0</w:t>
             </w:r>
           </w:p>
           <w:p>
@@ -9479,27 +9642,7 @@
                 <w:szCs w:val="19"/>
                 <w:highlight w:val="white"/>
               </w:rPr>
-              <w:t xml:space="preserve">      </w:t>
-            </w:r>
-            <w:r>
-              <w:rPr>
-                <w:rFonts w:ascii="Consolas" w:hAnsi="Consolas" w:cs="Consolas"/>
-                <w:color w:val="2E75B6"/>
-                <w:sz w:val="19"/>
-                <w:szCs w:val="19"/>
-                <w:highlight w:val="white"/>
-              </w:rPr>
-              <w:t>"Money"</w:t>
-            </w:r>
-            <w:r>
-              <w:rPr>
-                <w:rFonts w:ascii="Consolas" w:hAnsi="Consolas" w:cs="Consolas"/>
-                <w:color w:val="000000"/>
-                <w:sz w:val="19"/>
-                <w:szCs w:val="19"/>
-                <w:highlight w:val="white"/>
-              </w:rPr>
-              <w:t>: 0,</w:t>
+              <w:t xml:space="preserve">    }</w:t>
             </w:r>
           </w:p>
           <w:p>
@@ -9523,27 +9666,7 @@
                 <w:szCs w:val="19"/>
                 <w:highlight w:val="white"/>
               </w:rPr>
-              <w:t xml:space="preserve">      </w:t>
-            </w:r>
-            <w:r>
-              <w:rPr>
-                <w:rFonts w:ascii="Consolas" w:hAnsi="Consolas" w:cs="Consolas"/>
-                <w:color w:val="2E75B6"/>
-                <w:sz w:val="19"/>
-                <w:szCs w:val="19"/>
-                <w:highlight w:val="white"/>
-              </w:rPr>
-              <w:t>"Created"</w:t>
-            </w:r>
-            <w:r>
-              <w:rPr>
-                <w:rFonts w:ascii="Consolas" w:hAnsi="Consolas" w:cs="Consolas"/>
-                <w:color w:val="000000"/>
-                <w:sz w:val="19"/>
-                <w:szCs w:val="19"/>
-                <w:highlight w:val="white"/>
-              </w:rPr>
-              <w:t>: 0,</w:t>
+              <w:t xml:space="preserve">  ],</w:t>
             </w:r>
           </w:p>
           <w:p>
@@ -9567,7 +9690,7 @@
                 <w:szCs w:val="19"/>
                 <w:highlight w:val="white"/>
               </w:rPr>
-              <w:t xml:space="preserve">      </w:t>
+              <w:t xml:space="preserve">  </w:t>
             </w:r>
             <w:r>
               <w:rPr>
@@ -9577,7 +9700,7 @@
                 <w:szCs w:val="19"/>
                 <w:highlight w:val="white"/>
               </w:rPr>
-              <w:t>"LastModified"</w:t>
+              <w:t>"Total"</w:t>
             </w:r>
             <w:r>
               <w:rPr>
@@ -9611,7 +9734,7 @@
                 <w:szCs w:val="19"/>
                 <w:highlight w:val="white"/>
               </w:rPr>
-              <w:t xml:space="preserve">    }</w:t>
+              <w:t>}</w:t>
             </w:r>
           </w:p>
           <w:p>
@@ -9620,90 +9743,12 @@
               <w:autoSpaceDN w:val="0"/>
               <w:adjustRightInd w:val="0"/>
               <w:rPr>
-                <w:rFonts w:ascii="Consolas" w:hAnsi="Consolas" w:cs="Consolas"/>
-                <w:color w:val="000000"/>
-                <w:sz w:val="19"/>
-                <w:szCs w:val="19"/>
-                <w:highlight w:val="white"/>
-              </w:rPr>
-            </w:pPr>
-            <w:r>
-              <w:rPr>
-                <w:rFonts w:ascii="Consolas" w:hAnsi="Consolas" w:cs="Consolas"/>
-                <w:color w:val="000000"/>
-                <w:sz w:val="19"/>
-                <w:szCs w:val="19"/>
-                <w:highlight w:val="white"/>
-              </w:rPr>
-              <w:t xml:space="preserve">  ],</w:t>
-            </w:r>
-          </w:p>
-          <w:p>
-            <w:pPr>
-              <w:autoSpaceDE w:val="0"/>
-              <w:autoSpaceDN w:val="0"/>
-              <w:adjustRightInd w:val="0"/>
-              <w:rPr>
-                <w:rFonts w:ascii="Consolas" w:hAnsi="Consolas" w:cs="Consolas"/>
-                <w:color w:val="000000"/>
-                <w:sz w:val="19"/>
-                <w:szCs w:val="19"/>
-                <w:highlight w:val="white"/>
-              </w:rPr>
-            </w:pPr>
-            <w:r>
-              <w:rPr>
-                <w:rFonts w:ascii="Consolas" w:hAnsi="Consolas" w:cs="Consolas"/>
-                <w:color w:val="000000"/>
-                <w:sz w:val="19"/>
-                <w:szCs w:val="19"/>
-                <w:highlight w:val="white"/>
-              </w:rPr>
-              <w:t xml:space="preserve">  </w:t>
-            </w:r>
-            <w:r>
-              <w:rPr>
-                <w:rFonts w:ascii="Consolas" w:hAnsi="Consolas" w:cs="Consolas"/>
-                <w:color w:val="2E75B6"/>
-                <w:sz w:val="19"/>
-                <w:szCs w:val="19"/>
-                <w:highlight w:val="white"/>
-              </w:rPr>
-              <w:t>"Total"</w:t>
-            </w:r>
-            <w:r>
-              <w:rPr>
-                <w:rFonts w:ascii="Consolas" w:hAnsi="Consolas" w:cs="Consolas"/>
-                <w:color w:val="000000"/>
-                <w:sz w:val="19"/>
-                <w:szCs w:val="19"/>
-                <w:highlight w:val="white"/>
-              </w:rPr>
-              <w:t>: 0</w:t>
-            </w:r>
-          </w:p>
-          <w:p>
-            <w:pPr>
-              <w:autoSpaceDE w:val="0"/>
-              <w:autoSpaceDN w:val="0"/>
-              <w:adjustRightInd w:val="0"/>
-              <w:rPr>
-                <w:rFonts w:ascii="Times New Roman" w:hAnsi="Times New Roman" w:cs="Times New Roman"/>
-                <w:color w:val="000000" w:themeColor="text1"/>
-                <w:sz w:val="20"/>
-                <w:szCs w:val="20"/>
-              </w:rPr>
-            </w:pPr>
-            <w:r>
-              <w:rPr>
-                <w:rFonts w:ascii="Consolas" w:hAnsi="Consolas" w:cs="Consolas"/>
-                <w:color w:val="000000"/>
-                <w:sz w:val="19"/>
-                <w:szCs w:val="19"/>
-                <w:highlight w:val="white"/>
-              </w:rPr>
-              <w:t>}</w:t>
-            </w:r>
+                <w:rFonts w:ascii="Times New Roman" w:hAnsi="Times New Roman" w:cs="Times New Roman"/>
+                <w:color w:val="000000" w:themeColor="text1"/>
+                <w:sz w:val="20"/>
+                <w:szCs w:val="20"/>
+              </w:rPr>
+            </w:pPr>
           </w:p>
         </w:tc>
       </w:tr>

</xml_diff>

<commit_message>
- Added profile property in get/filter doctor.
</commit_message>
<xml_diff>
--- a/002 - DOCUMENT/API Documentation/OlivesAdministration/api_endpoints_doctor.docx
+++ b/002 - DOCUMENT/API Documentation/OlivesAdministration/api_endpoints_doctor.docx
@@ -1226,16 +1226,14 @@
                 <w:color w:val="000000"/>
                 <w:sz w:val="19"/>
                 <w:szCs w:val="19"/>
-                <w:highlight w:val="white"/>
-              </w:rPr>
-            </w:pPr>
-            <w:r>
-              <w:rPr>
-                <w:rFonts w:ascii="Consolas" w:hAnsi="Consolas" w:cs="Consolas"/>
-                <w:color w:val="000000"/>
-                <w:sz w:val="19"/>
-                <w:szCs w:val="19"/>
-                <w:highlight w:val="white"/>
+              </w:rPr>
+            </w:pPr>
+            <w:r>
+              <w:rPr>
+                <w:rFonts w:ascii="Consolas" w:hAnsi="Consolas" w:cs="Consolas"/>
+                <w:color w:val="000000"/>
+                <w:sz w:val="19"/>
+                <w:szCs w:val="19"/>
               </w:rPr>
               <w:t>{</w:t>
             </w:r>
@@ -1250,16 +1248,14 @@
                 <w:color w:val="000000"/>
                 <w:sz w:val="19"/>
                 <w:szCs w:val="19"/>
-                <w:highlight w:val="white"/>
-              </w:rPr>
-            </w:pPr>
-            <w:r>
-              <w:rPr>
-                <w:rFonts w:ascii="Consolas" w:hAnsi="Consolas" w:cs="Consolas"/>
-                <w:color w:val="000000"/>
-                <w:sz w:val="19"/>
-                <w:szCs w:val="19"/>
-                <w:highlight w:val="white"/>
+              </w:rPr>
+            </w:pPr>
+            <w:r>
+              <w:rPr>
+                <w:rFonts w:ascii="Consolas" w:hAnsi="Consolas" w:cs="Consolas"/>
+                <w:color w:val="000000"/>
+                <w:sz w:val="19"/>
+                <w:szCs w:val="19"/>
               </w:rPr>
               <w:t xml:space="preserve">  </w:t>
             </w:r>
@@ -1269,7 +1265,6 @@
                 <w:color w:val="2E75B6"/>
                 <w:sz w:val="19"/>
                 <w:szCs w:val="19"/>
-                <w:highlight w:val="white"/>
               </w:rPr>
               <w:t>"Doctor"</w:t>
             </w:r>
@@ -1279,7 +1274,6 @@
                 <w:color w:val="000000"/>
                 <w:sz w:val="19"/>
                 <w:szCs w:val="19"/>
-                <w:highlight w:val="white"/>
               </w:rPr>
               <w:t>: {</w:t>
             </w:r>
@@ -1294,16 +1288,14 @@
                 <w:color w:val="000000"/>
                 <w:sz w:val="19"/>
                 <w:szCs w:val="19"/>
-                <w:highlight w:val="white"/>
-              </w:rPr>
-            </w:pPr>
-            <w:r>
-              <w:rPr>
-                <w:rFonts w:ascii="Consolas" w:hAnsi="Consolas" w:cs="Consolas"/>
-                <w:color w:val="000000"/>
-                <w:sz w:val="19"/>
-                <w:szCs w:val="19"/>
-                <w:highlight w:val="white"/>
+              </w:rPr>
+            </w:pPr>
+            <w:r>
+              <w:rPr>
+                <w:rFonts w:ascii="Consolas" w:hAnsi="Consolas" w:cs="Consolas"/>
+                <w:color w:val="000000"/>
+                <w:sz w:val="19"/>
+                <w:szCs w:val="19"/>
               </w:rPr>
               <w:t xml:space="preserve">    </w:t>
             </w:r>
@@ -1313,7 +1305,6 @@
                 <w:color w:val="2E75B6"/>
                 <w:sz w:val="19"/>
                 <w:szCs w:val="19"/>
-                <w:highlight w:val="white"/>
               </w:rPr>
               <w:t>"Id"</w:t>
             </w:r>
@@ -1323,7 +1314,6 @@
                 <w:color w:val="000000"/>
                 <w:sz w:val="19"/>
                 <w:szCs w:val="19"/>
-                <w:highlight w:val="white"/>
               </w:rPr>
               <w:t>: 0,</w:t>
             </w:r>
@@ -1338,16 +1328,14 @@
                 <w:color w:val="000000"/>
                 <w:sz w:val="19"/>
                 <w:szCs w:val="19"/>
-                <w:highlight w:val="white"/>
-              </w:rPr>
-            </w:pPr>
-            <w:r>
-              <w:rPr>
-                <w:rFonts w:ascii="Consolas" w:hAnsi="Consolas" w:cs="Consolas"/>
-                <w:color w:val="000000"/>
-                <w:sz w:val="19"/>
-                <w:szCs w:val="19"/>
-                <w:highlight w:val="white"/>
+              </w:rPr>
+            </w:pPr>
+            <w:r>
+              <w:rPr>
+                <w:rFonts w:ascii="Consolas" w:hAnsi="Consolas" w:cs="Consolas"/>
+                <w:color w:val="000000"/>
+                <w:sz w:val="19"/>
+                <w:szCs w:val="19"/>
               </w:rPr>
               <w:t xml:space="preserve">    </w:t>
             </w:r>
@@ -1357,7 +1345,6 @@
                 <w:color w:val="2E75B6"/>
                 <w:sz w:val="19"/>
                 <w:szCs w:val="19"/>
-                <w:highlight w:val="white"/>
               </w:rPr>
               <w:t>"FirstName"</w:t>
             </w:r>
@@ -1367,7 +1354,6 @@
                 <w:color w:val="000000"/>
                 <w:sz w:val="19"/>
                 <w:szCs w:val="19"/>
-                <w:highlight w:val="white"/>
               </w:rPr>
               <w:t xml:space="preserve">: </w:t>
             </w:r>
@@ -1377,7 +1363,6 @@
                 <w:color w:val="A31515"/>
                 <w:sz w:val="19"/>
                 <w:szCs w:val="19"/>
-                <w:highlight w:val="white"/>
               </w:rPr>
               <w:t>""</w:t>
             </w:r>
@@ -1387,7 +1372,6 @@
                 <w:color w:val="000000"/>
                 <w:sz w:val="19"/>
                 <w:szCs w:val="19"/>
-                <w:highlight w:val="white"/>
               </w:rPr>
               <w:t>,</w:t>
             </w:r>
@@ -1402,16 +1386,14 @@
                 <w:color w:val="000000"/>
                 <w:sz w:val="19"/>
                 <w:szCs w:val="19"/>
-                <w:highlight w:val="white"/>
-              </w:rPr>
-            </w:pPr>
-            <w:r>
-              <w:rPr>
-                <w:rFonts w:ascii="Consolas" w:hAnsi="Consolas" w:cs="Consolas"/>
-                <w:color w:val="000000"/>
-                <w:sz w:val="19"/>
-                <w:szCs w:val="19"/>
-                <w:highlight w:val="white"/>
+              </w:rPr>
+            </w:pPr>
+            <w:r>
+              <w:rPr>
+                <w:rFonts w:ascii="Consolas" w:hAnsi="Consolas" w:cs="Consolas"/>
+                <w:color w:val="000000"/>
+                <w:sz w:val="19"/>
+                <w:szCs w:val="19"/>
               </w:rPr>
               <w:t xml:space="preserve">    </w:t>
             </w:r>
@@ -1421,7 +1403,6 @@
                 <w:color w:val="2E75B6"/>
                 <w:sz w:val="19"/>
                 <w:szCs w:val="19"/>
-                <w:highlight w:val="white"/>
               </w:rPr>
               <w:t>"LastName"</w:t>
             </w:r>
@@ -1431,7 +1412,6 @@
                 <w:color w:val="000000"/>
                 <w:sz w:val="19"/>
                 <w:szCs w:val="19"/>
-                <w:highlight w:val="white"/>
               </w:rPr>
               <w:t xml:space="preserve">: </w:t>
             </w:r>
@@ -1441,7 +1421,6 @@
                 <w:color w:val="A31515"/>
                 <w:sz w:val="19"/>
                 <w:szCs w:val="19"/>
-                <w:highlight w:val="white"/>
               </w:rPr>
               <w:t>""</w:t>
             </w:r>
@@ -1451,7 +1430,6 @@
                 <w:color w:val="000000"/>
                 <w:sz w:val="19"/>
                 <w:szCs w:val="19"/>
-                <w:highlight w:val="white"/>
               </w:rPr>
               <w:t>,</w:t>
             </w:r>
@@ -1466,16 +1444,14 @@
                 <w:color w:val="000000"/>
                 <w:sz w:val="19"/>
                 <w:szCs w:val="19"/>
-                <w:highlight w:val="white"/>
-              </w:rPr>
-            </w:pPr>
-            <w:r>
-              <w:rPr>
-                <w:rFonts w:ascii="Consolas" w:hAnsi="Consolas" w:cs="Consolas"/>
-                <w:color w:val="000000"/>
-                <w:sz w:val="19"/>
-                <w:szCs w:val="19"/>
-                <w:highlight w:val="white"/>
+              </w:rPr>
+            </w:pPr>
+            <w:r>
+              <w:rPr>
+                <w:rFonts w:ascii="Consolas" w:hAnsi="Consolas" w:cs="Consolas"/>
+                <w:color w:val="000000"/>
+                <w:sz w:val="19"/>
+                <w:szCs w:val="19"/>
               </w:rPr>
               <w:t xml:space="preserve">    </w:t>
             </w:r>
@@ -1485,7 +1461,6 @@
                 <w:color w:val="2E75B6"/>
                 <w:sz w:val="19"/>
                 <w:szCs w:val="19"/>
-                <w:highlight w:val="white"/>
               </w:rPr>
               <w:t>"Email"</w:t>
             </w:r>
@@ -1495,7 +1470,6 @@
                 <w:color w:val="000000"/>
                 <w:sz w:val="19"/>
                 <w:szCs w:val="19"/>
-                <w:highlight w:val="white"/>
               </w:rPr>
               <w:t xml:space="preserve">: </w:t>
             </w:r>
@@ -1505,7 +1479,6 @@
                 <w:color w:val="A31515"/>
                 <w:sz w:val="19"/>
                 <w:szCs w:val="19"/>
-                <w:highlight w:val="white"/>
               </w:rPr>
               <w:t>""</w:t>
             </w:r>
@@ -1515,7 +1488,6 @@
                 <w:color w:val="000000"/>
                 <w:sz w:val="19"/>
                 <w:szCs w:val="19"/>
-                <w:highlight w:val="white"/>
               </w:rPr>
               <w:t>,</w:t>
             </w:r>
@@ -1530,16 +1502,14 @@
                 <w:color w:val="000000"/>
                 <w:sz w:val="19"/>
                 <w:szCs w:val="19"/>
-                <w:highlight w:val="white"/>
-              </w:rPr>
-            </w:pPr>
-            <w:r>
-              <w:rPr>
-                <w:rFonts w:ascii="Consolas" w:hAnsi="Consolas" w:cs="Consolas"/>
-                <w:color w:val="000000"/>
-                <w:sz w:val="19"/>
-                <w:szCs w:val="19"/>
-                <w:highlight w:val="white"/>
+              </w:rPr>
+            </w:pPr>
+            <w:r>
+              <w:rPr>
+                <w:rFonts w:ascii="Consolas" w:hAnsi="Consolas" w:cs="Consolas"/>
+                <w:color w:val="000000"/>
+                <w:sz w:val="19"/>
+                <w:szCs w:val="19"/>
               </w:rPr>
               <w:t xml:space="preserve">    </w:t>
             </w:r>
@@ -1549,7 +1519,6 @@
                 <w:color w:val="2E75B6"/>
                 <w:sz w:val="19"/>
                 <w:szCs w:val="19"/>
-                <w:highlight w:val="white"/>
               </w:rPr>
               <w:t>"Password"</w:t>
             </w:r>
@@ -1559,7 +1528,6 @@
                 <w:color w:val="000000"/>
                 <w:sz w:val="19"/>
                 <w:szCs w:val="19"/>
-                <w:highlight w:val="white"/>
               </w:rPr>
               <w:t xml:space="preserve">: </w:t>
             </w:r>
@@ -1569,7 +1537,6 @@
                 <w:color w:val="A31515"/>
                 <w:sz w:val="19"/>
                 <w:szCs w:val="19"/>
-                <w:highlight w:val="white"/>
               </w:rPr>
               <w:t>""</w:t>
             </w:r>
@@ -1579,7 +1546,6 @@
                 <w:color w:val="000000"/>
                 <w:sz w:val="19"/>
                 <w:szCs w:val="19"/>
-                <w:highlight w:val="white"/>
               </w:rPr>
               <w:t>,</w:t>
             </w:r>
@@ -1594,16 +1560,14 @@
                 <w:color w:val="000000"/>
                 <w:sz w:val="19"/>
                 <w:szCs w:val="19"/>
-                <w:highlight w:val="white"/>
-              </w:rPr>
-            </w:pPr>
-            <w:r>
-              <w:rPr>
-                <w:rFonts w:ascii="Consolas" w:hAnsi="Consolas" w:cs="Consolas"/>
-                <w:color w:val="000000"/>
-                <w:sz w:val="19"/>
-                <w:szCs w:val="19"/>
-                <w:highlight w:val="white"/>
+              </w:rPr>
+            </w:pPr>
+            <w:r>
+              <w:rPr>
+                <w:rFonts w:ascii="Consolas" w:hAnsi="Consolas" w:cs="Consolas"/>
+                <w:color w:val="000000"/>
+                <w:sz w:val="19"/>
+                <w:szCs w:val="19"/>
               </w:rPr>
               <w:t xml:space="preserve">    </w:t>
             </w:r>
@@ -1613,7 +1577,6 @@
                 <w:color w:val="2E75B6"/>
                 <w:sz w:val="19"/>
                 <w:szCs w:val="19"/>
-                <w:highlight w:val="white"/>
               </w:rPr>
               <w:t>"Birthday"</w:t>
             </w:r>
@@ -1623,7 +1586,6 @@
                 <w:color w:val="000000"/>
                 <w:sz w:val="19"/>
                 <w:szCs w:val="19"/>
-                <w:highlight w:val="white"/>
               </w:rPr>
               <w:t>: 0,</w:t>
             </w:r>
@@ -1638,16 +1600,14 @@
                 <w:color w:val="000000"/>
                 <w:sz w:val="19"/>
                 <w:szCs w:val="19"/>
-                <w:highlight w:val="white"/>
-              </w:rPr>
-            </w:pPr>
-            <w:r>
-              <w:rPr>
-                <w:rFonts w:ascii="Consolas" w:hAnsi="Consolas" w:cs="Consolas"/>
-                <w:color w:val="000000"/>
-                <w:sz w:val="19"/>
-                <w:szCs w:val="19"/>
-                <w:highlight w:val="white"/>
+              </w:rPr>
+            </w:pPr>
+            <w:r>
+              <w:rPr>
+                <w:rFonts w:ascii="Consolas" w:hAnsi="Consolas" w:cs="Consolas"/>
+                <w:color w:val="000000"/>
+                <w:sz w:val="19"/>
+                <w:szCs w:val="19"/>
               </w:rPr>
               <w:t xml:space="preserve">    </w:t>
             </w:r>
@@ -1657,7 +1617,6 @@
                 <w:color w:val="2E75B6"/>
                 <w:sz w:val="19"/>
                 <w:szCs w:val="19"/>
-                <w:highlight w:val="white"/>
               </w:rPr>
               <w:t>"Gender"</w:t>
             </w:r>
@@ -1667,7 +1626,6 @@
                 <w:color w:val="000000"/>
                 <w:sz w:val="19"/>
                 <w:szCs w:val="19"/>
-                <w:highlight w:val="white"/>
               </w:rPr>
               <w:t>: 0,</w:t>
             </w:r>
@@ -1682,16 +1640,14 @@
                 <w:color w:val="000000"/>
                 <w:sz w:val="19"/>
                 <w:szCs w:val="19"/>
-                <w:highlight w:val="white"/>
-              </w:rPr>
-            </w:pPr>
-            <w:r>
-              <w:rPr>
-                <w:rFonts w:ascii="Consolas" w:hAnsi="Consolas" w:cs="Consolas"/>
-                <w:color w:val="000000"/>
-                <w:sz w:val="19"/>
-                <w:szCs w:val="19"/>
-                <w:highlight w:val="white"/>
+              </w:rPr>
+            </w:pPr>
+            <w:r>
+              <w:rPr>
+                <w:rFonts w:ascii="Consolas" w:hAnsi="Consolas" w:cs="Consolas"/>
+                <w:color w:val="000000"/>
+                <w:sz w:val="19"/>
+                <w:szCs w:val="19"/>
               </w:rPr>
               <w:t xml:space="preserve">    </w:t>
             </w:r>
@@ -1701,7 +1657,6 @@
                 <w:color w:val="2E75B6"/>
                 <w:sz w:val="19"/>
                 <w:szCs w:val="19"/>
-                <w:highlight w:val="white"/>
               </w:rPr>
               <w:t>"Address"</w:t>
             </w:r>
@@ -1711,7 +1666,6 @@
                 <w:color w:val="000000"/>
                 <w:sz w:val="19"/>
                 <w:szCs w:val="19"/>
-                <w:highlight w:val="white"/>
               </w:rPr>
               <w:t xml:space="preserve">: </w:t>
             </w:r>
@@ -1721,7 +1675,6 @@
                 <w:color w:val="A31515"/>
                 <w:sz w:val="19"/>
                 <w:szCs w:val="19"/>
-                <w:highlight w:val="white"/>
               </w:rPr>
               <w:t>""</w:t>
             </w:r>
@@ -1731,7 +1684,6 @@
                 <w:color w:val="000000"/>
                 <w:sz w:val="19"/>
                 <w:szCs w:val="19"/>
-                <w:highlight w:val="white"/>
               </w:rPr>
               <w:t>,</w:t>
             </w:r>
@@ -1746,16 +1698,14 @@
                 <w:color w:val="000000"/>
                 <w:sz w:val="19"/>
                 <w:szCs w:val="19"/>
-                <w:highlight w:val="white"/>
-              </w:rPr>
-            </w:pPr>
-            <w:r>
-              <w:rPr>
-                <w:rFonts w:ascii="Consolas" w:hAnsi="Consolas" w:cs="Consolas"/>
-                <w:color w:val="000000"/>
-                <w:sz w:val="19"/>
-                <w:szCs w:val="19"/>
-                <w:highlight w:val="white"/>
+              </w:rPr>
+            </w:pPr>
+            <w:r>
+              <w:rPr>
+                <w:rFonts w:ascii="Consolas" w:hAnsi="Consolas" w:cs="Consolas"/>
+                <w:color w:val="000000"/>
+                <w:sz w:val="19"/>
+                <w:szCs w:val="19"/>
               </w:rPr>
               <w:t xml:space="preserve">    </w:t>
             </w:r>
@@ -1765,7 +1715,6 @@
                 <w:color w:val="2E75B6"/>
                 <w:sz w:val="19"/>
                 <w:szCs w:val="19"/>
-                <w:highlight w:val="white"/>
               </w:rPr>
               <w:t>"Phone"</w:t>
             </w:r>
@@ -1775,7 +1724,6 @@
                 <w:color w:val="000000"/>
                 <w:sz w:val="19"/>
                 <w:szCs w:val="19"/>
-                <w:highlight w:val="white"/>
               </w:rPr>
               <w:t xml:space="preserve">: </w:t>
             </w:r>
@@ -1785,7 +1733,6 @@
                 <w:color w:val="A31515"/>
                 <w:sz w:val="19"/>
                 <w:szCs w:val="19"/>
-                <w:highlight w:val="white"/>
               </w:rPr>
               <w:t>""</w:t>
             </w:r>
@@ -1795,7 +1742,6 @@
                 <w:color w:val="000000"/>
                 <w:sz w:val="19"/>
                 <w:szCs w:val="19"/>
-                <w:highlight w:val="white"/>
               </w:rPr>
               <w:t>,</w:t>
             </w:r>
@@ -1810,16 +1756,14 @@
                 <w:color w:val="000000"/>
                 <w:sz w:val="19"/>
                 <w:szCs w:val="19"/>
-                <w:highlight w:val="white"/>
-              </w:rPr>
-            </w:pPr>
-            <w:r>
-              <w:rPr>
-                <w:rFonts w:ascii="Consolas" w:hAnsi="Consolas" w:cs="Consolas"/>
-                <w:color w:val="000000"/>
-                <w:sz w:val="19"/>
-                <w:szCs w:val="19"/>
-                <w:highlight w:val="white"/>
+              </w:rPr>
+            </w:pPr>
+            <w:r>
+              <w:rPr>
+                <w:rFonts w:ascii="Consolas" w:hAnsi="Consolas" w:cs="Consolas"/>
+                <w:color w:val="000000"/>
+                <w:sz w:val="19"/>
+                <w:szCs w:val="19"/>
               </w:rPr>
               <w:t xml:space="preserve">    </w:t>
             </w:r>
@@ -1829,7 +1773,6 @@
                 <w:color w:val="2E75B6"/>
                 <w:sz w:val="19"/>
                 <w:szCs w:val="19"/>
-                <w:highlight w:val="white"/>
               </w:rPr>
               <w:t>"Role"</w:t>
             </w:r>
@@ -1839,7 +1782,6 @@
                 <w:color w:val="000000"/>
                 <w:sz w:val="19"/>
                 <w:szCs w:val="19"/>
-                <w:highlight w:val="white"/>
               </w:rPr>
               <w:t>: 0,</w:t>
             </w:r>
@@ -1854,16 +1796,14 @@
                 <w:color w:val="000000"/>
                 <w:sz w:val="19"/>
                 <w:szCs w:val="19"/>
-                <w:highlight w:val="white"/>
-              </w:rPr>
-            </w:pPr>
-            <w:r>
-              <w:rPr>
-                <w:rFonts w:ascii="Consolas" w:hAnsi="Consolas" w:cs="Consolas"/>
-                <w:color w:val="000000"/>
-                <w:sz w:val="19"/>
-                <w:szCs w:val="19"/>
-                <w:highlight w:val="white"/>
+              </w:rPr>
+            </w:pPr>
+            <w:r>
+              <w:rPr>
+                <w:rFonts w:ascii="Consolas" w:hAnsi="Consolas" w:cs="Consolas"/>
+                <w:color w:val="000000"/>
+                <w:sz w:val="19"/>
+                <w:szCs w:val="19"/>
               </w:rPr>
               <w:t xml:space="preserve">    </w:t>
             </w:r>
@@ -1873,7 +1813,6 @@
                 <w:color w:val="2E75B6"/>
                 <w:sz w:val="19"/>
                 <w:szCs w:val="19"/>
-                <w:highlight w:val="white"/>
               </w:rPr>
               <w:t>"Photo"</w:t>
             </w:r>
@@ -1883,7 +1822,6 @@
                 <w:color w:val="000000"/>
                 <w:sz w:val="19"/>
                 <w:szCs w:val="19"/>
-                <w:highlight w:val="white"/>
               </w:rPr>
               <w:t xml:space="preserve">: </w:t>
             </w:r>
@@ -1893,7 +1831,6 @@
                 <w:color w:val="A31515"/>
                 <w:sz w:val="19"/>
                 <w:szCs w:val="19"/>
-                <w:highlight w:val="white"/>
               </w:rPr>
               <w:t>""</w:t>
             </w:r>
@@ -1903,7 +1840,6 @@
                 <w:color w:val="000000"/>
                 <w:sz w:val="19"/>
                 <w:szCs w:val="19"/>
-                <w:highlight w:val="white"/>
               </w:rPr>
               <w:t>,</w:t>
             </w:r>
@@ -1918,16 +1854,14 @@
                 <w:color w:val="000000"/>
                 <w:sz w:val="19"/>
                 <w:szCs w:val="19"/>
-                <w:highlight w:val="white"/>
-              </w:rPr>
-            </w:pPr>
-            <w:r>
-              <w:rPr>
-                <w:rFonts w:ascii="Consolas" w:hAnsi="Consolas" w:cs="Consolas"/>
-                <w:color w:val="000000"/>
-                <w:sz w:val="19"/>
-                <w:szCs w:val="19"/>
-                <w:highlight w:val="white"/>
+              </w:rPr>
+            </w:pPr>
+            <w:r>
+              <w:rPr>
+                <w:rFonts w:ascii="Consolas" w:hAnsi="Consolas" w:cs="Consolas"/>
+                <w:color w:val="000000"/>
+                <w:sz w:val="19"/>
+                <w:szCs w:val="19"/>
               </w:rPr>
               <w:t xml:space="preserve">    </w:t>
             </w:r>
@@ -1937,7 +1871,6 @@
                 <w:color w:val="2E75B6"/>
                 <w:sz w:val="19"/>
                 <w:szCs w:val="19"/>
-                <w:highlight w:val="white"/>
               </w:rPr>
               <w:t>"Rank"</w:t>
             </w:r>
@@ -1947,7 +1880,6 @@
                 <w:color w:val="000000"/>
                 <w:sz w:val="19"/>
                 <w:szCs w:val="19"/>
-                <w:highlight w:val="white"/>
               </w:rPr>
               <w:t>: 0,</w:t>
             </w:r>
@@ -1962,16 +1894,14 @@
                 <w:color w:val="000000"/>
                 <w:sz w:val="19"/>
                 <w:szCs w:val="19"/>
-                <w:highlight w:val="white"/>
-              </w:rPr>
-            </w:pPr>
-            <w:r>
-              <w:rPr>
-                <w:rFonts w:ascii="Consolas" w:hAnsi="Consolas" w:cs="Consolas"/>
-                <w:color w:val="000000"/>
-                <w:sz w:val="19"/>
-                <w:szCs w:val="19"/>
-                <w:highlight w:val="white"/>
+              </w:rPr>
+            </w:pPr>
+            <w:r>
+              <w:rPr>
+                <w:rFonts w:ascii="Consolas" w:hAnsi="Consolas" w:cs="Consolas"/>
+                <w:color w:val="000000"/>
+                <w:sz w:val="19"/>
+                <w:szCs w:val="19"/>
               </w:rPr>
               <w:t xml:space="preserve">    </w:t>
             </w:r>
@@ -1981,7 +1911,6 @@
                 <w:color w:val="2E75B6"/>
                 <w:sz w:val="19"/>
                 <w:szCs w:val="19"/>
-                <w:highlight w:val="white"/>
               </w:rPr>
               <w:t>"Specialty"</w:t>
             </w:r>
@@ -1991,7 +1920,6 @@
                 <w:color w:val="000000"/>
                 <w:sz w:val="19"/>
                 <w:szCs w:val="19"/>
-                <w:highlight w:val="white"/>
               </w:rPr>
               <w:t>: {</w:t>
             </w:r>
@@ -2006,16 +1934,14 @@
                 <w:color w:val="000000"/>
                 <w:sz w:val="19"/>
                 <w:szCs w:val="19"/>
-                <w:highlight w:val="white"/>
-              </w:rPr>
-            </w:pPr>
-            <w:r>
-              <w:rPr>
-                <w:rFonts w:ascii="Consolas" w:hAnsi="Consolas" w:cs="Consolas"/>
-                <w:color w:val="000000"/>
-                <w:sz w:val="19"/>
-                <w:szCs w:val="19"/>
-                <w:highlight w:val="white"/>
+              </w:rPr>
+            </w:pPr>
+            <w:r>
+              <w:rPr>
+                <w:rFonts w:ascii="Consolas" w:hAnsi="Consolas" w:cs="Consolas"/>
+                <w:color w:val="000000"/>
+                <w:sz w:val="19"/>
+                <w:szCs w:val="19"/>
               </w:rPr>
               <w:t xml:space="preserve">      </w:t>
             </w:r>
@@ -2025,7 +1951,6 @@
                 <w:color w:val="2E75B6"/>
                 <w:sz w:val="19"/>
                 <w:szCs w:val="19"/>
-                <w:highlight w:val="white"/>
               </w:rPr>
               <w:t>"Id"</w:t>
             </w:r>
@@ -2035,7 +1960,6 @@
                 <w:color w:val="000000"/>
                 <w:sz w:val="19"/>
                 <w:szCs w:val="19"/>
-                <w:highlight w:val="white"/>
               </w:rPr>
               <w:t>: 0,</w:t>
             </w:r>
@@ -2050,16 +1974,14 @@
                 <w:color w:val="000000"/>
                 <w:sz w:val="19"/>
                 <w:szCs w:val="19"/>
-                <w:highlight w:val="white"/>
-              </w:rPr>
-            </w:pPr>
-            <w:r>
-              <w:rPr>
-                <w:rFonts w:ascii="Consolas" w:hAnsi="Consolas" w:cs="Consolas"/>
-                <w:color w:val="000000"/>
-                <w:sz w:val="19"/>
-                <w:szCs w:val="19"/>
-                <w:highlight w:val="white"/>
+              </w:rPr>
+            </w:pPr>
+            <w:r>
+              <w:rPr>
+                <w:rFonts w:ascii="Consolas" w:hAnsi="Consolas" w:cs="Consolas"/>
+                <w:color w:val="000000"/>
+                <w:sz w:val="19"/>
+                <w:szCs w:val="19"/>
               </w:rPr>
               <w:t xml:space="preserve">      </w:t>
             </w:r>
@@ -2069,7 +1991,6 @@
                 <w:color w:val="2E75B6"/>
                 <w:sz w:val="19"/>
                 <w:szCs w:val="19"/>
-                <w:highlight w:val="white"/>
               </w:rPr>
               <w:t>"Name"</w:t>
             </w:r>
@@ -2079,7 +2000,6 @@
                 <w:color w:val="000000"/>
                 <w:sz w:val="19"/>
                 <w:szCs w:val="19"/>
-                <w:highlight w:val="white"/>
               </w:rPr>
               <w:t xml:space="preserve">: </w:t>
             </w:r>
@@ -2089,7 +2009,6 @@
                 <w:color w:val="A31515"/>
                 <w:sz w:val="19"/>
                 <w:szCs w:val="19"/>
-                <w:highlight w:val="white"/>
               </w:rPr>
               <w:t>""</w:t>
             </w:r>
@@ -2104,16 +2023,14 @@
                 <w:color w:val="000000"/>
                 <w:sz w:val="19"/>
                 <w:szCs w:val="19"/>
-                <w:highlight w:val="white"/>
-              </w:rPr>
-            </w:pPr>
-            <w:r>
-              <w:rPr>
-                <w:rFonts w:ascii="Consolas" w:hAnsi="Consolas" w:cs="Consolas"/>
-                <w:color w:val="000000"/>
-                <w:sz w:val="19"/>
-                <w:szCs w:val="19"/>
-                <w:highlight w:val="white"/>
+              </w:rPr>
+            </w:pPr>
+            <w:r>
+              <w:rPr>
+                <w:rFonts w:ascii="Consolas" w:hAnsi="Consolas" w:cs="Consolas"/>
+                <w:color w:val="000000"/>
+                <w:sz w:val="19"/>
+                <w:szCs w:val="19"/>
               </w:rPr>
               <w:t xml:space="preserve">    },</w:t>
             </w:r>
@@ -2128,16 +2045,14 @@
                 <w:color w:val="000000"/>
                 <w:sz w:val="19"/>
                 <w:szCs w:val="19"/>
-                <w:highlight w:val="white"/>
-              </w:rPr>
-            </w:pPr>
-            <w:r>
-              <w:rPr>
-                <w:rFonts w:ascii="Consolas" w:hAnsi="Consolas" w:cs="Consolas"/>
-                <w:color w:val="000000"/>
-                <w:sz w:val="19"/>
-                <w:szCs w:val="19"/>
-                <w:highlight w:val="white"/>
+              </w:rPr>
+            </w:pPr>
+            <w:r>
+              <w:rPr>
+                <w:rFonts w:ascii="Consolas" w:hAnsi="Consolas" w:cs="Consolas"/>
+                <w:color w:val="000000"/>
+                <w:sz w:val="19"/>
+                <w:szCs w:val="19"/>
               </w:rPr>
               <w:t xml:space="preserve">    </w:t>
             </w:r>
@@ -2147,7 +2062,6 @@
                 <w:color w:val="2E75B6"/>
                 <w:sz w:val="19"/>
                 <w:szCs w:val="19"/>
-                <w:highlight w:val="white"/>
               </w:rPr>
               <w:t>"Place"</w:t>
             </w:r>
@@ -2157,7 +2071,6 @@
                 <w:color w:val="000000"/>
                 <w:sz w:val="19"/>
                 <w:szCs w:val="19"/>
-                <w:highlight w:val="white"/>
               </w:rPr>
               <w:t>: {</w:t>
             </w:r>
@@ -2172,16 +2085,14 @@
                 <w:color w:val="000000"/>
                 <w:sz w:val="19"/>
                 <w:szCs w:val="19"/>
-                <w:highlight w:val="white"/>
-              </w:rPr>
-            </w:pPr>
-            <w:r>
-              <w:rPr>
-                <w:rFonts w:ascii="Consolas" w:hAnsi="Consolas" w:cs="Consolas"/>
-                <w:color w:val="000000"/>
-                <w:sz w:val="19"/>
-                <w:szCs w:val="19"/>
-                <w:highlight w:val="white"/>
+              </w:rPr>
+            </w:pPr>
+            <w:r>
+              <w:rPr>
+                <w:rFonts w:ascii="Consolas" w:hAnsi="Consolas" w:cs="Consolas"/>
+                <w:color w:val="000000"/>
+                <w:sz w:val="19"/>
+                <w:szCs w:val="19"/>
               </w:rPr>
               <w:t xml:space="preserve">      </w:t>
             </w:r>
@@ -2191,7 +2102,6 @@
                 <w:color w:val="2E75B6"/>
                 <w:sz w:val="19"/>
                 <w:szCs w:val="19"/>
-                <w:highlight w:val="white"/>
               </w:rPr>
               <w:t>"Id"</w:t>
             </w:r>
@@ -2201,7 +2111,6 @@
                 <w:color w:val="000000"/>
                 <w:sz w:val="19"/>
                 <w:szCs w:val="19"/>
-                <w:highlight w:val="white"/>
               </w:rPr>
               <w:t>: 0,</w:t>
             </w:r>
@@ -2216,16 +2125,14 @@
                 <w:color w:val="000000"/>
                 <w:sz w:val="19"/>
                 <w:szCs w:val="19"/>
-                <w:highlight w:val="white"/>
-              </w:rPr>
-            </w:pPr>
-            <w:r>
-              <w:rPr>
-                <w:rFonts w:ascii="Consolas" w:hAnsi="Consolas" w:cs="Consolas"/>
-                <w:color w:val="000000"/>
-                <w:sz w:val="19"/>
-                <w:szCs w:val="19"/>
-                <w:highlight w:val="white"/>
+              </w:rPr>
+            </w:pPr>
+            <w:r>
+              <w:rPr>
+                <w:rFonts w:ascii="Consolas" w:hAnsi="Consolas" w:cs="Consolas"/>
+                <w:color w:val="000000"/>
+                <w:sz w:val="19"/>
+                <w:szCs w:val="19"/>
               </w:rPr>
               <w:t xml:space="preserve">      </w:t>
             </w:r>
@@ -2235,7 +2142,6 @@
                 <w:color w:val="2E75B6"/>
                 <w:sz w:val="19"/>
                 <w:szCs w:val="19"/>
-                <w:highlight w:val="white"/>
               </w:rPr>
               <w:t>"City"</w:t>
             </w:r>
@@ -2245,7 +2151,6 @@
                 <w:color w:val="000000"/>
                 <w:sz w:val="19"/>
                 <w:szCs w:val="19"/>
-                <w:highlight w:val="white"/>
               </w:rPr>
               <w:t xml:space="preserve">: </w:t>
             </w:r>
@@ -2255,7 +2160,6 @@
                 <w:color w:val="A31515"/>
                 <w:sz w:val="19"/>
                 <w:szCs w:val="19"/>
-                <w:highlight w:val="white"/>
               </w:rPr>
               <w:t>""</w:t>
             </w:r>
@@ -2265,7 +2169,6 @@
                 <w:color w:val="000000"/>
                 <w:sz w:val="19"/>
                 <w:szCs w:val="19"/>
-                <w:highlight w:val="white"/>
               </w:rPr>
               <w:t>,</w:t>
             </w:r>
@@ -2280,16 +2183,14 @@
                 <w:color w:val="000000"/>
                 <w:sz w:val="19"/>
                 <w:szCs w:val="19"/>
-                <w:highlight w:val="white"/>
-              </w:rPr>
-            </w:pPr>
-            <w:r>
-              <w:rPr>
-                <w:rFonts w:ascii="Consolas" w:hAnsi="Consolas" w:cs="Consolas"/>
-                <w:color w:val="000000"/>
-                <w:sz w:val="19"/>
-                <w:szCs w:val="19"/>
-                <w:highlight w:val="white"/>
+              </w:rPr>
+            </w:pPr>
+            <w:r>
+              <w:rPr>
+                <w:rFonts w:ascii="Consolas" w:hAnsi="Consolas" w:cs="Consolas"/>
+                <w:color w:val="000000"/>
+                <w:sz w:val="19"/>
+                <w:szCs w:val="19"/>
               </w:rPr>
               <w:t xml:space="preserve">      </w:t>
             </w:r>
@@ -2299,7 +2200,6 @@
                 <w:color w:val="2E75B6"/>
                 <w:sz w:val="19"/>
                 <w:szCs w:val="19"/>
-                <w:highlight w:val="white"/>
               </w:rPr>
               <w:t>"Country"</w:t>
             </w:r>
@@ -2309,7 +2209,6 @@
                 <w:color w:val="000000"/>
                 <w:sz w:val="19"/>
                 <w:szCs w:val="19"/>
-                <w:highlight w:val="white"/>
               </w:rPr>
               <w:t xml:space="preserve">: </w:t>
             </w:r>
@@ -2319,7 +2218,6 @@
                 <w:color w:val="A31515"/>
                 <w:sz w:val="19"/>
                 <w:szCs w:val="19"/>
-                <w:highlight w:val="white"/>
               </w:rPr>
               <w:t>""</w:t>
             </w:r>
@@ -2334,16 +2232,14 @@
                 <w:color w:val="000000"/>
                 <w:sz w:val="19"/>
                 <w:szCs w:val="19"/>
-                <w:highlight w:val="white"/>
-              </w:rPr>
-            </w:pPr>
-            <w:r>
-              <w:rPr>
-                <w:rFonts w:ascii="Consolas" w:hAnsi="Consolas" w:cs="Consolas"/>
-                <w:color w:val="000000"/>
-                <w:sz w:val="19"/>
-                <w:szCs w:val="19"/>
-                <w:highlight w:val="white"/>
+              </w:rPr>
+            </w:pPr>
+            <w:r>
+              <w:rPr>
+                <w:rFonts w:ascii="Consolas" w:hAnsi="Consolas" w:cs="Consolas"/>
+                <w:color w:val="000000"/>
+                <w:sz w:val="19"/>
+                <w:szCs w:val="19"/>
               </w:rPr>
               <w:t xml:space="preserve">    },</w:t>
             </w:r>
@@ -2358,16 +2254,14 @@
                 <w:color w:val="000000"/>
                 <w:sz w:val="19"/>
                 <w:szCs w:val="19"/>
-                <w:highlight w:val="white"/>
-              </w:rPr>
-            </w:pPr>
-            <w:r>
-              <w:rPr>
-                <w:rFonts w:ascii="Consolas" w:hAnsi="Consolas" w:cs="Consolas"/>
-                <w:color w:val="000000"/>
-                <w:sz w:val="19"/>
-                <w:szCs w:val="19"/>
-                <w:highlight w:val="white"/>
+              </w:rPr>
+            </w:pPr>
+            <w:r>
+              <w:rPr>
+                <w:rFonts w:ascii="Consolas" w:hAnsi="Consolas" w:cs="Consolas"/>
+                <w:color w:val="000000"/>
+                <w:sz w:val="19"/>
+                <w:szCs w:val="19"/>
               </w:rPr>
               <w:t xml:space="preserve">    </w:t>
             </w:r>
@@ -2377,19 +2271,35 @@
                 <w:color w:val="2E75B6"/>
                 <w:sz w:val="19"/>
                 <w:szCs w:val="19"/>
-                <w:highlight w:val="white"/>
-              </w:rPr>
-              <w:t>"Voters"</w:t>
-            </w:r>
-            <w:r>
-              <w:rPr>
-                <w:rFonts w:ascii="Consolas" w:hAnsi="Consolas" w:cs="Consolas"/>
-                <w:color w:val="000000"/>
-                <w:sz w:val="19"/>
-                <w:szCs w:val="19"/>
-                <w:highlight w:val="white"/>
-              </w:rPr>
-              <w:t>: 0,</w:t>
+              </w:rPr>
+              <w:t>"Profile"</w:t>
+            </w:r>
+            <w:r>
+              <w:rPr>
+                <w:rFonts w:ascii="Consolas" w:hAnsi="Consolas" w:cs="Consolas"/>
+                <w:color w:val="000000"/>
+                <w:sz w:val="19"/>
+                <w:szCs w:val="19"/>
+              </w:rPr>
+              <w:t xml:space="preserve">: </w:t>
+            </w:r>
+            <w:r>
+              <w:rPr>
+                <w:rFonts w:ascii="Consolas" w:hAnsi="Consolas" w:cs="Consolas"/>
+                <w:color w:val="A31515"/>
+                <w:sz w:val="19"/>
+                <w:szCs w:val="19"/>
+              </w:rPr>
+              <w:t>""</w:t>
+            </w:r>
+            <w:r>
+              <w:rPr>
+                <w:rFonts w:ascii="Consolas" w:hAnsi="Consolas" w:cs="Consolas"/>
+                <w:color w:val="000000"/>
+                <w:sz w:val="19"/>
+                <w:szCs w:val="19"/>
+              </w:rPr>
+              <w:t>,</w:t>
             </w:r>
           </w:p>
           <w:p>
@@ -2402,16 +2312,14 @@
                 <w:color w:val="000000"/>
                 <w:sz w:val="19"/>
                 <w:szCs w:val="19"/>
-                <w:highlight w:val="white"/>
-              </w:rPr>
-            </w:pPr>
-            <w:r>
-              <w:rPr>
-                <w:rFonts w:ascii="Consolas" w:hAnsi="Consolas" w:cs="Consolas"/>
-                <w:color w:val="000000"/>
-                <w:sz w:val="19"/>
-                <w:szCs w:val="19"/>
-                <w:highlight w:val="white"/>
+              </w:rPr>
+            </w:pPr>
+            <w:r>
+              <w:rPr>
+                <w:rFonts w:ascii="Consolas" w:hAnsi="Consolas" w:cs="Consolas"/>
+                <w:color w:val="000000"/>
+                <w:sz w:val="19"/>
+                <w:szCs w:val="19"/>
               </w:rPr>
               <w:t xml:space="preserve">    </w:t>
             </w:r>
@@ -2421,17 +2329,15 @@
                 <w:color w:val="2E75B6"/>
                 <w:sz w:val="19"/>
                 <w:szCs w:val="19"/>
-                <w:highlight w:val="white"/>
-              </w:rPr>
-              <w:t>"Created"</w:t>
-            </w:r>
-            <w:r>
-              <w:rPr>
-                <w:rFonts w:ascii="Consolas" w:hAnsi="Consolas" w:cs="Consolas"/>
-                <w:color w:val="000000"/>
-                <w:sz w:val="19"/>
-                <w:szCs w:val="19"/>
-                <w:highlight w:val="white"/>
+              </w:rPr>
+              <w:t>"Voters"</w:t>
+            </w:r>
+            <w:r>
+              <w:rPr>
+                <w:rFonts w:ascii="Consolas" w:hAnsi="Consolas" w:cs="Consolas"/>
+                <w:color w:val="000000"/>
+                <w:sz w:val="19"/>
+                <w:szCs w:val="19"/>
               </w:rPr>
               <w:t>: 0,</w:t>
             </w:r>
@@ -2446,16 +2352,14 @@
                 <w:color w:val="000000"/>
                 <w:sz w:val="19"/>
                 <w:szCs w:val="19"/>
-                <w:highlight w:val="white"/>
-              </w:rPr>
-            </w:pPr>
-            <w:r>
-              <w:rPr>
-                <w:rFonts w:ascii="Consolas" w:hAnsi="Consolas" w:cs="Consolas"/>
-                <w:color w:val="000000"/>
-                <w:sz w:val="19"/>
-                <w:szCs w:val="19"/>
-                <w:highlight w:val="white"/>
+              </w:rPr>
+            </w:pPr>
+            <w:r>
+              <w:rPr>
+                <w:rFonts w:ascii="Consolas" w:hAnsi="Consolas" w:cs="Consolas"/>
+                <w:color w:val="000000"/>
+                <w:sz w:val="19"/>
+                <w:szCs w:val="19"/>
               </w:rPr>
               <w:t xml:space="preserve">    </w:t>
             </w:r>
@@ -2465,19 +2369,17 @@
                 <w:color w:val="2E75B6"/>
                 <w:sz w:val="19"/>
                 <w:szCs w:val="19"/>
-                <w:highlight w:val="white"/>
-              </w:rPr>
-              <w:t>"LastModified"</w:t>
-            </w:r>
-            <w:r>
-              <w:rPr>
-                <w:rFonts w:ascii="Consolas" w:hAnsi="Consolas" w:cs="Consolas"/>
-                <w:color w:val="000000"/>
-                <w:sz w:val="19"/>
-                <w:szCs w:val="19"/>
-                <w:highlight w:val="white"/>
-              </w:rPr>
-              <w:t>: 0</w:t>
+              </w:rPr>
+              <w:t>"Created"</w:t>
+            </w:r>
+            <w:r>
+              <w:rPr>
+                <w:rFonts w:ascii="Consolas" w:hAnsi="Consolas" w:cs="Consolas"/>
+                <w:color w:val="000000"/>
+                <w:sz w:val="19"/>
+                <w:szCs w:val="19"/>
+              </w:rPr>
+              <w:t>: 0,</w:t>
             </w:r>
           </w:p>
           <w:p>
@@ -2490,18 +2392,34 @@
                 <w:color w:val="000000"/>
                 <w:sz w:val="19"/>
                 <w:szCs w:val="19"/>
-                <w:highlight w:val="white"/>
-              </w:rPr>
-            </w:pPr>
-            <w:r>
-              <w:rPr>
-                <w:rFonts w:ascii="Consolas" w:hAnsi="Consolas" w:cs="Consolas"/>
-                <w:color w:val="000000"/>
-                <w:sz w:val="19"/>
-                <w:szCs w:val="19"/>
-                <w:highlight w:val="white"/>
-              </w:rPr>
-              <w:t xml:space="preserve">  }</w:t>
+              </w:rPr>
+            </w:pPr>
+            <w:r>
+              <w:rPr>
+                <w:rFonts w:ascii="Consolas" w:hAnsi="Consolas" w:cs="Consolas"/>
+                <w:color w:val="000000"/>
+                <w:sz w:val="19"/>
+                <w:szCs w:val="19"/>
+              </w:rPr>
+              <w:t xml:space="preserve">    </w:t>
+            </w:r>
+            <w:r>
+              <w:rPr>
+                <w:rFonts w:ascii="Consolas" w:hAnsi="Consolas" w:cs="Consolas"/>
+                <w:color w:val="2E75B6"/>
+                <w:sz w:val="19"/>
+                <w:szCs w:val="19"/>
+              </w:rPr>
+              <w:t>"LastModified"</w:t>
+            </w:r>
+            <w:r>
+              <w:rPr>
+                <w:rFonts w:ascii="Consolas" w:hAnsi="Consolas" w:cs="Consolas"/>
+                <w:color w:val="000000"/>
+                <w:sz w:val="19"/>
+                <w:szCs w:val="19"/>
+              </w:rPr>
+              <w:t>: 0</w:t>
             </w:r>
           </w:p>
           <w:p>
@@ -2514,16 +2432,36 @@
                 <w:color w:val="000000"/>
                 <w:sz w:val="19"/>
                 <w:szCs w:val="19"/>
-                <w:highlight w:val="white"/>
-              </w:rPr>
-            </w:pPr>
-            <w:r>
-              <w:rPr>
-                <w:rFonts w:ascii="Consolas" w:hAnsi="Consolas" w:cs="Consolas"/>
-                <w:color w:val="000000"/>
-                <w:sz w:val="19"/>
-                <w:szCs w:val="19"/>
-                <w:highlight w:val="white"/>
+              </w:rPr>
+            </w:pPr>
+            <w:r>
+              <w:rPr>
+                <w:rFonts w:ascii="Consolas" w:hAnsi="Consolas" w:cs="Consolas"/>
+                <w:color w:val="000000"/>
+                <w:sz w:val="19"/>
+                <w:szCs w:val="19"/>
+              </w:rPr>
+              <w:t xml:space="preserve">  }</w:t>
+            </w:r>
+          </w:p>
+          <w:p>
+            <w:pPr>
+              <w:autoSpaceDE w:val="0"/>
+              <w:autoSpaceDN w:val="0"/>
+              <w:adjustRightInd w:val="0"/>
+              <w:rPr>
+                <w:rFonts w:ascii="Consolas" w:hAnsi="Consolas" w:cs="Consolas"/>
+                <w:color w:val="000000"/>
+                <w:sz w:val="19"/>
+                <w:szCs w:val="19"/>
+              </w:rPr>
+            </w:pPr>
+            <w:r>
+              <w:rPr>
+                <w:rFonts w:ascii="Consolas" w:hAnsi="Consolas" w:cs="Consolas"/>
+                <w:color w:val="000000"/>
+                <w:sz w:val="19"/>
+                <w:szCs w:val="19"/>
               </w:rPr>
               <w:t>}</w:t>
             </w:r>
@@ -2571,6 +2509,7 @@
                 <w:sz w:val="20"/>
                 <w:szCs w:val="20"/>
               </w:rPr>
+              <w:lastRenderedPageBreak/>
               <w:t>401</w:t>
             </w:r>
           </w:p>
@@ -2592,7 +2531,6 @@
                 <w:sz w:val="20"/>
                 <w:szCs w:val="20"/>
               </w:rPr>
-              <w:lastRenderedPageBreak/>
               <w:t>No email or password contained in request header. Front-end should redirect user to login page.</w:t>
             </w:r>
           </w:p>
@@ -2626,7 +2564,6 @@
                 <w:highlight w:val="white"/>
                 <w:lang w:val="vi-VN"/>
               </w:rPr>
-              <w:lastRenderedPageBreak/>
               <w:t>{</w:t>
             </w:r>
           </w:p>
@@ -2653,7 +2590,6 @@
                 <w:highlight w:val="white"/>
                 <w:lang w:val="vi-VN"/>
               </w:rPr>
-              <w:lastRenderedPageBreak/>
               <w:t xml:space="preserve">  </w:t>
             </w:r>
             <w:r>
@@ -2742,7 +2678,6 @@
                 <w:sz w:val="20"/>
                 <w:szCs w:val="20"/>
               </w:rPr>
-              <w:lastRenderedPageBreak/>
               <w:t>401</w:t>
             </w:r>
           </w:p>
@@ -8218,8 +8153,6 @@
               </w:rPr>
               <w:t xml:space="preserve"> (default)</w:t>
             </w:r>
-            <w:bookmarkStart w:id="0" w:name="_GoBack"/>
-            <w:bookmarkEnd w:id="0"/>
           </w:p>
           <w:p>
             <w:pPr>
@@ -8858,16 +8791,14 @@
                 <w:color w:val="000000"/>
                 <w:sz w:val="19"/>
                 <w:szCs w:val="19"/>
-                <w:highlight w:val="white"/>
-              </w:rPr>
-            </w:pPr>
-            <w:r>
-              <w:rPr>
-                <w:rFonts w:ascii="Consolas" w:hAnsi="Consolas" w:cs="Consolas"/>
-                <w:color w:val="000000"/>
-                <w:sz w:val="19"/>
-                <w:szCs w:val="19"/>
-                <w:highlight w:val="white"/>
+              </w:rPr>
+            </w:pPr>
+            <w:r>
+              <w:rPr>
+                <w:rFonts w:ascii="Consolas" w:hAnsi="Consolas" w:cs="Consolas"/>
+                <w:color w:val="000000"/>
+                <w:sz w:val="19"/>
+                <w:szCs w:val="19"/>
               </w:rPr>
               <w:t>{</w:t>
             </w:r>
@@ -8882,16 +8813,14 @@
                 <w:color w:val="000000"/>
                 <w:sz w:val="19"/>
                 <w:szCs w:val="19"/>
-                <w:highlight w:val="white"/>
-              </w:rPr>
-            </w:pPr>
-            <w:r>
-              <w:rPr>
-                <w:rFonts w:ascii="Consolas" w:hAnsi="Consolas" w:cs="Consolas"/>
-                <w:color w:val="000000"/>
-                <w:sz w:val="19"/>
-                <w:szCs w:val="19"/>
-                <w:highlight w:val="white"/>
+              </w:rPr>
+            </w:pPr>
+            <w:r>
+              <w:rPr>
+                <w:rFonts w:ascii="Consolas" w:hAnsi="Consolas" w:cs="Consolas"/>
+                <w:color w:val="000000"/>
+                <w:sz w:val="19"/>
+                <w:szCs w:val="19"/>
               </w:rPr>
               <w:t xml:space="preserve">  </w:t>
             </w:r>
@@ -8901,7 +8830,6 @@
                 <w:color w:val="2E75B6"/>
                 <w:sz w:val="19"/>
                 <w:szCs w:val="19"/>
-                <w:highlight w:val="white"/>
               </w:rPr>
               <w:t>"Doctors"</w:t>
             </w:r>
@@ -8911,7 +8839,6 @@
                 <w:color w:val="000000"/>
                 <w:sz w:val="19"/>
                 <w:szCs w:val="19"/>
-                <w:highlight w:val="white"/>
               </w:rPr>
               <w:t>: [</w:t>
             </w:r>
@@ -8926,16 +8853,14 @@
                 <w:color w:val="000000"/>
                 <w:sz w:val="19"/>
                 <w:szCs w:val="19"/>
-                <w:highlight w:val="white"/>
-              </w:rPr>
-            </w:pPr>
-            <w:r>
-              <w:rPr>
-                <w:rFonts w:ascii="Consolas" w:hAnsi="Consolas" w:cs="Consolas"/>
-                <w:color w:val="000000"/>
-                <w:sz w:val="19"/>
-                <w:szCs w:val="19"/>
-                <w:highlight w:val="white"/>
+              </w:rPr>
+            </w:pPr>
+            <w:r>
+              <w:rPr>
+                <w:rFonts w:ascii="Consolas" w:hAnsi="Consolas" w:cs="Consolas"/>
+                <w:color w:val="000000"/>
+                <w:sz w:val="19"/>
+                <w:szCs w:val="19"/>
               </w:rPr>
               <w:t xml:space="preserve">    {</w:t>
             </w:r>
@@ -8950,16 +8875,14 @@
                 <w:color w:val="000000"/>
                 <w:sz w:val="19"/>
                 <w:szCs w:val="19"/>
-                <w:highlight w:val="white"/>
-              </w:rPr>
-            </w:pPr>
-            <w:r>
-              <w:rPr>
-                <w:rFonts w:ascii="Consolas" w:hAnsi="Consolas" w:cs="Consolas"/>
-                <w:color w:val="000000"/>
-                <w:sz w:val="19"/>
-                <w:szCs w:val="19"/>
-                <w:highlight w:val="white"/>
+              </w:rPr>
+            </w:pPr>
+            <w:r>
+              <w:rPr>
+                <w:rFonts w:ascii="Consolas" w:hAnsi="Consolas" w:cs="Consolas"/>
+                <w:color w:val="000000"/>
+                <w:sz w:val="19"/>
+                <w:szCs w:val="19"/>
               </w:rPr>
               <w:t xml:space="preserve">      </w:t>
             </w:r>
@@ -8969,7 +8892,6 @@
                 <w:color w:val="2E75B6"/>
                 <w:sz w:val="19"/>
                 <w:szCs w:val="19"/>
-                <w:highlight w:val="white"/>
               </w:rPr>
               <w:t>"Id"</w:t>
             </w:r>
@@ -8979,7 +8901,6 @@
                 <w:color w:val="000000"/>
                 <w:sz w:val="19"/>
                 <w:szCs w:val="19"/>
-                <w:highlight w:val="white"/>
               </w:rPr>
               <w:t>: 0,</w:t>
             </w:r>
@@ -8994,16 +8915,14 @@
                 <w:color w:val="000000"/>
                 <w:sz w:val="19"/>
                 <w:szCs w:val="19"/>
-                <w:highlight w:val="white"/>
-              </w:rPr>
-            </w:pPr>
-            <w:r>
-              <w:rPr>
-                <w:rFonts w:ascii="Consolas" w:hAnsi="Consolas" w:cs="Consolas"/>
-                <w:color w:val="000000"/>
-                <w:sz w:val="19"/>
-                <w:szCs w:val="19"/>
-                <w:highlight w:val="white"/>
+              </w:rPr>
+            </w:pPr>
+            <w:r>
+              <w:rPr>
+                <w:rFonts w:ascii="Consolas" w:hAnsi="Consolas" w:cs="Consolas"/>
+                <w:color w:val="000000"/>
+                <w:sz w:val="19"/>
+                <w:szCs w:val="19"/>
               </w:rPr>
               <w:t xml:space="preserve">      </w:t>
             </w:r>
@@ -9013,7 +8932,6 @@
                 <w:color w:val="2E75B6"/>
                 <w:sz w:val="19"/>
                 <w:szCs w:val="19"/>
-                <w:highlight w:val="white"/>
               </w:rPr>
               <w:t>"FirstName"</w:t>
             </w:r>
@@ -9023,7 +8941,6 @@
                 <w:color w:val="000000"/>
                 <w:sz w:val="19"/>
                 <w:szCs w:val="19"/>
-                <w:highlight w:val="white"/>
               </w:rPr>
               <w:t xml:space="preserve">: </w:t>
             </w:r>
@@ -9033,7 +8950,6 @@
                 <w:color w:val="A31515"/>
                 <w:sz w:val="19"/>
                 <w:szCs w:val="19"/>
-                <w:highlight w:val="white"/>
               </w:rPr>
               <w:t>""</w:t>
             </w:r>
@@ -9043,7 +8959,6 @@
                 <w:color w:val="000000"/>
                 <w:sz w:val="19"/>
                 <w:szCs w:val="19"/>
-                <w:highlight w:val="white"/>
               </w:rPr>
               <w:t>,</w:t>
             </w:r>
@@ -9058,16 +8973,14 @@
                 <w:color w:val="000000"/>
                 <w:sz w:val="19"/>
                 <w:szCs w:val="19"/>
-                <w:highlight w:val="white"/>
-              </w:rPr>
-            </w:pPr>
-            <w:r>
-              <w:rPr>
-                <w:rFonts w:ascii="Consolas" w:hAnsi="Consolas" w:cs="Consolas"/>
-                <w:color w:val="000000"/>
-                <w:sz w:val="19"/>
-                <w:szCs w:val="19"/>
-                <w:highlight w:val="white"/>
+              </w:rPr>
+            </w:pPr>
+            <w:r>
+              <w:rPr>
+                <w:rFonts w:ascii="Consolas" w:hAnsi="Consolas" w:cs="Consolas"/>
+                <w:color w:val="000000"/>
+                <w:sz w:val="19"/>
+                <w:szCs w:val="19"/>
               </w:rPr>
               <w:t xml:space="preserve">      </w:t>
             </w:r>
@@ -9077,7 +8990,6 @@
                 <w:color w:val="2E75B6"/>
                 <w:sz w:val="19"/>
                 <w:szCs w:val="19"/>
-                <w:highlight w:val="white"/>
               </w:rPr>
               <w:t>"LastName"</w:t>
             </w:r>
@@ -9087,7 +8999,6 @@
                 <w:color w:val="000000"/>
                 <w:sz w:val="19"/>
                 <w:szCs w:val="19"/>
-                <w:highlight w:val="white"/>
               </w:rPr>
               <w:t xml:space="preserve">: </w:t>
             </w:r>
@@ -9097,7 +9008,6 @@
                 <w:color w:val="A31515"/>
                 <w:sz w:val="19"/>
                 <w:szCs w:val="19"/>
-                <w:highlight w:val="white"/>
               </w:rPr>
               <w:t>""</w:t>
             </w:r>
@@ -9107,7 +9017,6 @@
                 <w:color w:val="000000"/>
                 <w:sz w:val="19"/>
                 <w:szCs w:val="19"/>
-                <w:highlight w:val="white"/>
               </w:rPr>
               <w:t>,</w:t>
             </w:r>
@@ -9122,16 +9031,14 @@
                 <w:color w:val="000000"/>
                 <w:sz w:val="19"/>
                 <w:szCs w:val="19"/>
-                <w:highlight w:val="white"/>
-              </w:rPr>
-            </w:pPr>
-            <w:r>
-              <w:rPr>
-                <w:rFonts w:ascii="Consolas" w:hAnsi="Consolas" w:cs="Consolas"/>
-                <w:color w:val="000000"/>
-                <w:sz w:val="19"/>
-                <w:szCs w:val="19"/>
-                <w:highlight w:val="white"/>
+              </w:rPr>
+            </w:pPr>
+            <w:r>
+              <w:rPr>
+                <w:rFonts w:ascii="Consolas" w:hAnsi="Consolas" w:cs="Consolas"/>
+                <w:color w:val="000000"/>
+                <w:sz w:val="19"/>
+                <w:szCs w:val="19"/>
               </w:rPr>
               <w:t xml:space="preserve">      </w:t>
             </w:r>
@@ -9141,7 +9048,6 @@
                 <w:color w:val="2E75B6"/>
                 <w:sz w:val="19"/>
                 <w:szCs w:val="19"/>
-                <w:highlight w:val="white"/>
               </w:rPr>
               <w:t>"Email"</w:t>
             </w:r>
@@ -9151,7 +9057,6 @@
                 <w:color w:val="000000"/>
                 <w:sz w:val="19"/>
                 <w:szCs w:val="19"/>
-                <w:highlight w:val="white"/>
               </w:rPr>
               <w:t xml:space="preserve">: </w:t>
             </w:r>
@@ -9161,7 +9066,6 @@
                 <w:color w:val="A31515"/>
                 <w:sz w:val="19"/>
                 <w:szCs w:val="19"/>
-                <w:highlight w:val="white"/>
               </w:rPr>
               <w:t>""</w:t>
             </w:r>
@@ -9171,7 +9075,6 @@
                 <w:color w:val="000000"/>
                 <w:sz w:val="19"/>
                 <w:szCs w:val="19"/>
-                <w:highlight w:val="white"/>
               </w:rPr>
               <w:t>,</w:t>
             </w:r>
@@ -9186,16 +9089,14 @@
                 <w:color w:val="000000"/>
                 <w:sz w:val="19"/>
                 <w:szCs w:val="19"/>
-                <w:highlight w:val="white"/>
-              </w:rPr>
-            </w:pPr>
-            <w:r>
-              <w:rPr>
-                <w:rFonts w:ascii="Consolas" w:hAnsi="Consolas" w:cs="Consolas"/>
-                <w:color w:val="000000"/>
-                <w:sz w:val="19"/>
-                <w:szCs w:val="19"/>
-                <w:highlight w:val="white"/>
+              </w:rPr>
+            </w:pPr>
+            <w:r>
+              <w:rPr>
+                <w:rFonts w:ascii="Consolas" w:hAnsi="Consolas" w:cs="Consolas"/>
+                <w:color w:val="000000"/>
+                <w:sz w:val="19"/>
+                <w:szCs w:val="19"/>
               </w:rPr>
               <w:t xml:space="preserve">      </w:t>
             </w:r>
@@ -9205,7 +9106,6 @@
                 <w:color w:val="2E75B6"/>
                 <w:sz w:val="19"/>
                 <w:szCs w:val="19"/>
-                <w:highlight w:val="white"/>
               </w:rPr>
               <w:t>"Password"</w:t>
             </w:r>
@@ -9215,7 +9115,6 @@
                 <w:color w:val="000000"/>
                 <w:sz w:val="19"/>
                 <w:szCs w:val="19"/>
-                <w:highlight w:val="white"/>
               </w:rPr>
               <w:t xml:space="preserve">: </w:t>
             </w:r>
@@ -9225,7 +9124,6 @@
                 <w:color w:val="A31515"/>
                 <w:sz w:val="19"/>
                 <w:szCs w:val="19"/>
-                <w:highlight w:val="white"/>
               </w:rPr>
               <w:t>""</w:t>
             </w:r>
@@ -9235,7 +9133,6 @@
                 <w:color w:val="000000"/>
                 <w:sz w:val="19"/>
                 <w:szCs w:val="19"/>
-                <w:highlight w:val="white"/>
               </w:rPr>
               <w:t>,</w:t>
             </w:r>
@@ -9250,16 +9147,14 @@
                 <w:color w:val="000000"/>
                 <w:sz w:val="19"/>
                 <w:szCs w:val="19"/>
-                <w:highlight w:val="white"/>
-              </w:rPr>
-            </w:pPr>
-            <w:r>
-              <w:rPr>
-                <w:rFonts w:ascii="Consolas" w:hAnsi="Consolas" w:cs="Consolas"/>
-                <w:color w:val="000000"/>
-                <w:sz w:val="19"/>
-                <w:szCs w:val="19"/>
-                <w:highlight w:val="white"/>
+              </w:rPr>
+            </w:pPr>
+            <w:r>
+              <w:rPr>
+                <w:rFonts w:ascii="Consolas" w:hAnsi="Consolas" w:cs="Consolas"/>
+                <w:color w:val="000000"/>
+                <w:sz w:val="19"/>
+                <w:szCs w:val="19"/>
               </w:rPr>
               <w:lastRenderedPageBreak/>
               <w:t xml:space="preserve">      </w:t>
@@ -9270,7 +9165,6 @@
                 <w:color w:val="2E75B6"/>
                 <w:sz w:val="19"/>
                 <w:szCs w:val="19"/>
-                <w:highlight w:val="white"/>
               </w:rPr>
               <w:t>"Birthday"</w:t>
             </w:r>
@@ -9280,7 +9174,6 @@
                 <w:color w:val="000000"/>
                 <w:sz w:val="19"/>
                 <w:szCs w:val="19"/>
-                <w:highlight w:val="white"/>
               </w:rPr>
               <w:t>: 0,</w:t>
             </w:r>
@@ -9295,16 +9188,14 @@
                 <w:color w:val="000000"/>
                 <w:sz w:val="19"/>
                 <w:szCs w:val="19"/>
-                <w:highlight w:val="white"/>
-              </w:rPr>
-            </w:pPr>
-            <w:r>
-              <w:rPr>
-                <w:rFonts w:ascii="Consolas" w:hAnsi="Consolas" w:cs="Consolas"/>
-                <w:color w:val="000000"/>
-                <w:sz w:val="19"/>
-                <w:szCs w:val="19"/>
-                <w:highlight w:val="white"/>
+              </w:rPr>
+            </w:pPr>
+            <w:r>
+              <w:rPr>
+                <w:rFonts w:ascii="Consolas" w:hAnsi="Consolas" w:cs="Consolas"/>
+                <w:color w:val="000000"/>
+                <w:sz w:val="19"/>
+                <w:szCs w:val="19"/>
               </w:rPr>
               <w:t xml:space="preserve">      </w:t>
             </w:r>
@@ -9314,7 +9205,6 @@
                 <w:color w:val="2E75B6"/>
                 <w:sz w:val="19"/>
                 <w:szCs w:val="19"/>
-                <w:highlight w:val="white"/>
               </w:rPr>
               <w:t>"Gender"</w:t>
             </w:r>
@@ -9324,7 +9214,6 @@
                 <w:color w:val="000000"/>
                 <w:sz w:val="19"/>
                 <w:szCs w:val="19"/>
-                <w:highlight w:val="white"/>
               </w:rPr>
               <w:t>: 0,</w:t>
             </w:r>
@@ -9339,16 +9228,14 @@
                 <w:color w:val="000000"/>
                 <w:sz w:val="19"/>
                 <w:szCs w:val="19"/>
-                <w:highlight w:val="white"/>
-              </w:rPr>
-            </w:pPr>
-            <w:r>
-              <w:rPr>
-                <w:rFonts w:ascii="Consolas" w:hAnsi="Consolas" w:cs="Consolas"/>
-                <w:color w:val="000000"/>
-                <w:sz w:val="19"/>
-                <w:szCs w:val="19"/>
-                <w:highlight w:val="white"/>
+              </w:rPr>
+            </w:pPr>
+            <w:r>
+              <w:rPr>
+                <w:rFonts w:ascii="Consolas" w:hAnsi="Consolas" w:cs="Consolas"/>
+                <w:color w:val="000000"/>
+                <w:sz w:val="19"/>
+                <w:szCs w:val="19"/>
               </w:rPr>
               <w:t xml:space="preserve">      </w:t>
             </w:r>
@@ -9358,7 +9245,6 @@
                 <w:color w:val="2E75B6"/>
                 <w:sz w:val="19"/>
                 <w:szCs w:val="19"/>
-                <w:highlight w:val="white"/>
               </w:rPr>
               <w:t>"Address"</w:t>
             </w:r>
@@ -9368,7 +9254,6 @@
                 <w:color w:val="000000"/>
                 <w:sz w:val="19"/>
                 <w:szCs w:val="19"/>
-                <w:highlight w:val="white"/>
               </w:rPr>
               <w:t xml:space="preserve">: </w:t>
             </w:r>
@@ -9378,7 +9263,6 @@
                 <w:color w:val="A31515"/>
                 <w:sz w:val="19"/>
                 <w:szCs w:val="19"/>
-                <w:highlight w:val="white"/>
               </w:rPr>
               <w:t>""</w:t>
             </w:r>
@@ -9388,7 +9272,6 @@
                 <w:color w:val="000000"/>
                 <w:sz w:val="19"/>
                 <w:szCs w:val="19"/>
-                <w:highlight w:val="white"/>
               </w:rPr>
               <w:t>,</w:t>
             </w:r>
@@ -9403,16 +9286,14 @@
                 <w:color w:val="000000"/>
                 <w:sz w:val="19"/>
                 <w:szCs w:val="19"/>
-                <w:highlight w:val="white"/>
-              </w:rPr>
-            </w:pPr>
-            <w:r>
-              <w:rPr>
-                <w:rFonts w:ascii="Consolas" w:hAnsi="Consolas" w:cs="Consolas"/>
-                <w:color w:val="000000"/>
-                <w:sz w:val="19"/>
-                <w:szCs w:val="19"/>
-                <w:highlight w:val="white"/>
+              </w:rPr>
+            </w:pPr>
+            <w:r>
+              <w:rPr>
+                <w:rFonts w:ascii="Consolas" w:hAnsi="Consolas" w:cs="Consolas"/>
+                <w:color w:val="000000"/>
+                <w:sz w:val="19"/>
+                <w:szCs w:val="19"/>
               </w:rPr>
               <w:t xml:space="preserve">      </w:t>
             </w:r>
@@ -9422,7 +9303,6 @@
                 <w:color w:val="2E75B6"/>
                 <w:sz w:val="19"/>
                 <w:szCs w:val="19"/>
-                <w:highlight w:val="white"/>
               </w:rPr>
               <w:t>"Phone"</w:t>
             </w:r>
@@ -9432,7 +9312,6 @@
                 <w:color w:val="000000"/>
                 <w:sz w:val="19"/>
                 <w:szCs w:val="19"/>
-                <w:highlight w:val="white"/>
               </w:rPr>
               <w:t xml:space="preserve">: </w:t>
             </w:r>
@@ -9442,7 +9321,6 @@
                 <w:color w:val="A31515"/>
                 <w:sz w:val="19"/>
                 <w:szCs w:val="19"/>
-                <w:highlight w:val="white"/>
               </w:rPr>
               <w:t>""</w:t>
             </w:r>
@@ -9452,7 +9330,6 @@
                 <w:color w:val="000000"/>
                 <w:sz w:val="19"/>
                 <w:szCs w:val="19"/>
-                <w:highlight w:val="white"/>
               </w:rPr>
               <w:t>,</w:t>
             </w:r>
@@ -9467,16 +9344,14 @@
                 <w:color w:val="000000"/>
                 <w:sz w:val="19"/>
                 <w:szCs w:val="19"/>
-                <w:highlight w:val="white"/>
-              </w:rPr>
-            </w:pPr>
-            <w:r>
-              <w:rPr>
-                <w:rFonts w:ascii="Consolas" w:hAnsi="Consolas" w:cs="Consolas"/>
-                <w:color w:val="000000"/>
-                <w:sz w:val="19"/>
-                <w:szCs w:val="19"/>
-                <w:highlight w:val="white"/>
+              </w:rPr>
+            </w:pPr>
+            <w:r>
+              <w:rPr>
+                <w:rFonts w:ascii="Consolas" w:hAnsi="Consolas" w:cs="Consolas"/>
+                <w:color w:val="000000"/>
+                <w:sz w:val="19"/>
+                <w:szCs w:val="19"/>
               </w:rPr>
               <w:t xml:space="preserve">      </w:t>
             </w:r>
@@ -9486,7 +9361,6 @@
                 <w:color w:val="2E75B6"/>
                 <w:sz w:val="19"/>
                 <w:szCs w:val="19"/>
-                <w:highlight w:val="white"/>
               </w:rPr>
               <w:t>"Role"</w:t>
             </w:r>
@@ -9496,7 +9370,6 @@
                 <w:color w:val="000000"/>
                 <w:sz w:val="19"/>
                 <w:szCs w:val="19"/>
-                <w:highlight w:val="white"/>
               </w:rPr>
               <w:t>: 0,</w:t>
             </w:r>
@@ -9511,16 +9384,14 @@
                 <w:color w:val="000000"/>
                 <w:sz w:val="19"/>
                 <w:szCs w:val="19"/>
-                <w:highlight w:val="white"/>
-              </w:rPr>
-            </w:pPr>
-            <w:r>
-              <w:rPr>
-                <w:rFonts w:ascii="Consolas" w:hAnsi="Consolas" w:cs="Consolas"/>
-                <w:color w:val="000000"/>
-                <w:sz w:val="19"/>
-                <w:szCs w:val="19"/>
-                <w:highlight w:val="white"/>
+              </w:rPr>
+            </w:pPr>
+            <w:r>
+              <w:rPr>
+                <w:rFonts w:ascii="Consolas" w:hAnsi="Consolas" w:cs="Consolas"/>
+                <w:color w:val="000000"/>
+                <w:sz w:val="19"/>
+                <w:szCs w:val="19"/>
               </w:rPr>
               <w:t xml:space="preserve">      </w:t>
             </w:r>
@@ -9530,7 +9401,6 @@
                 <w:color w:val="2E75B6"/>
                 <w:sz w:val="19"/>
                 <w:szCs w:val="19"/>
-                <w:highlight w:val="white"/>
               </w:rPr>
               <w:t>"Photo"</w:t>
             </w:r>
@@ -9540,7 +9410,6 @@
                 <w:color w:val="000000"/>
                 <w:sz w:val="19"/>
                 <w:szCs w:val="19"/>
-                <w:highlight w:val="white"/>
               </w:rPr>
               <w:t xml:space="preserve">: </w:t>
             </w:r>
@@ -9550,7 +9419,6 @@
                 <w:color w:val="A31515"/>
                 <w:sz w:val="19"/>
                 <w:szCs w:val="19"/>
-                <w:highlight w:val="white"/>
               </w:rPr>
               <w:t>""</w:t>
             </w:r>
@@ -9560,7 +9428,6 @@
                 <w:color w:val="000000"/>
                 <w:sz w:val="19"/>
                 <w:szCs w:val="19"/>
-                <w:highlight w:val="white"/>
               </w:rPr>
               <w:t>,</w:t>
             </w:r>
@@ -9575,16 +9442,14 @@
                 <w:color w:val="000000"/>
                 <w:sz w:val="19"/>
                 <w:szCs w:val="19"/>
-                <w:highlight w:val="white"/>
-              </w:rPr>
-            </w:pPr>
-            <w:r>
-              <w:rPr>
-                <w:rFonts w:ascii="Consolas" w:hAnsi="Consolas" w:cs="Consolas"/>
-                <w:color w:val="000000"/>
-                <w:sz w:val="19"/>
-                <w:szCs w:val="19"/>
-                <w:highlight w:val="white"/>
+              </w:rPr>
+            </w:pPr>
+            <w:r>
+              <w:rPr>
+                <w:rFonts w:ascii="Consolas" w:hAnsi="Consolas" w:cs="Consolas"/>
+                <w:color w:val="000000"/>
+                <w:sz w:val="19"/>
+                <w:szCs w:val="19"/>
               </w:rPr>
               <w:t xml:space="preserve">      </w:t>
             </w:r>
@@ -9594,7 +9459,6 @@
                 <w:color w:val="2E75B6"/>
                 <w:sz w:val="19"/>
                 <w:szCs w:val="19"/>
-                <w:highlight w:val="white"/>
               </w:rPr>
               <w:t>"Rank"</w:t>
             </w:r>
@@ -9604,7 +9468,6 @@
                 <w:color w:val="000000"/>
                 <w:sz w:val="19"/>
                 <w:szCs w:val="19"/>
-                <w:highlight w:val="white"/>
               </w:rPr>
               <w:t>: 0,</w:t>
             </w:r>
@@ -9619,16 +9482,14 @@
                 <w:color w:val="000000"/>
                 <w:sz w:val="19"/>
                 <w:szCs w:val="19"/>
-                <w:highlight w:val="white"/>
-              </w:rPr>
-            </w:pPr>
-            <w:r>
-              <w:rPr>
-                <w:rFonts w:ascii="Consolas" w:hAnsi="Consolas" w:cs="Consolas"/>
-                <w:color w:val="000000"/>
-                <w:sz w:val="19"/>
-                <w:szCs w:val="19"/>
-                <w:highlight w:val="white"/>
+              </w:rPr>
+            </w:pPr>
+            <w:r>
+              <w:rPr>
+                <w:rFonts w:ascii="Consolas" w:hAnsi="Consolas" w:cs="Consolas"/>
+                <w:color w:val="000000"/>
+                <w:sz w:val="19"/>
+                <w:szCs w:val="19"/>
               </w:rPr>
               <w:t xml:space="preserve">      </w:t>
             </w:r>
@@ -9638,7 +9499,6 @@
                 <w:color w:val="2E75B6"/>
                 <w:sz w:val="19"/>
                 <w:szCs w:val="19"/>
-                <w:highlight w:val="white"/>
               </w:rPr>
               <w:t>"Specialty"</w:t>
             </w:r>
@@ -9648,7 +9508,6 @@
                 <w:color w:val="000000"/>
                 <w:sz w:val="19"/>
                 <w:szCs w:val="19"/>
-                <w:highlight w:val="white"/>
               </w:rPr>
               <w:t>: {</w:t>
             </w:r>
@@ -9663,16 +9522,14 @@
                 <w:color w:val="000000"/>
                 <w:sz w:val="19"/>
                 <w:szCs w:val="19"/>
-                <w:highlight w:val="white"/>
-              </w:rPr>
-            </w:pPr>
-            <w:r>
-              <w:rPr>
-                <w:rFonts w:ascii="Consolas" w:hAnsi="Consolas" w:cs="Consolas"/>
-                <w:color w:val="000000"/>
-                <w:sz w:val="19"/>
-                <w:szCs w:val="19"/>
-                <w:highlight w:val="white"/>
+              </w:rPr>
+            </w:pPr>
+            <w:r>
+              <w:rPr>
+                <w:rFonts w:ascii="Consolas" w:hAnsi="Consolas" w:cs="Consolas"/>
+                <w:color w:val="000000"/>
+                <w:sz w:val="19"/>
+                <w:szCs w:val="19"/>
               </w:rPr>
               <w:t xml:space="preserve">        </w:t>
             </w:r>
@@ -9682,7 +9539,6 @@
                 <w:color w:val="2E75B6"/>
                 <w:sz w:val="19"/>
                 <w:szCs w:val="19"/>
-                <w:highlight w:val="white"/>
               </w:rPr>
               <w:t>"Id"</w:t>
             </w:r>
@@ -9692,7 +9548,6 @@
                 <w:color w:val="000000"/>
                 <w:sz w:val="19"/>
                 <w:szCs w:val="19"/>
-                <w:highlight w:val="white"/>
               </w:rPr>
               <w:t>: 0,</w:t>
             </w:r>
@@ -9707,16 +9562,14 @@
                 <w:color w:val="000000"/>
                 <w:sz w:val="19"/>
                 <w:szCs w:val="19"/>
-                <w:highlight w:val="white"/>
-              </w:rPr>
-            </w:pPr>
-            <w:r>
-              <w:rPr>
-                <w:rFonts w:ascii="Consolas" w:hAnsi="Consolas" w:cs="Consolas"/>
-                <w:color w:val="000000"/>
-                <w:sz w:val="19"/>
-                <w:szCs w:val="19"/>
-                <w:highlight w:val="white"/>
+              </w:rPr>
+            </w:pPr>
+            <w:r>
+              <w:rPr>
+                <w:rFonts w:ascii="Consolas" w:hAnsi="Consolas" w:cs="Consolas"/>
+                <w:color w:val="000000"/>
+                <w:sz w:val="19"/>
+                <w:szCs w:val="19"/>
               </w:rPr>
               <w:t xml:space="preserve">        </w:t>
             </w:r>
@@ -9726,7 +9579,6 @@
                 <w:color w:val="2E75B6"/>
                 <w:sz w:val="19"/>
                 <w:szCs w:val="19"/>
-                <w:highlight w:val="white"/>
               </w:rPr>
               <w:t>"Name"</w:t>
             </w:r>
@@ -9736,7 +9588,6 @@
                 <w:color w:val="000000"/>
                 <w:sz w:val="19"/>
                 <w:szCs w:val="19"/>
-                <w:highlight w:val="white"/>
               </w:rPr>
               <w:t xml:space="preserve">: </w:t>
             </w:r>
@@ -9746,7 +9597,6 @@
                 <w:color w:val="A31515"/>
                 <w:sz w:val="19"/>
                 <w:szCs w:val="19"/>
-                <w:highlight w:val="white"/>
               </w:rPr>
               <w:t>""</w:t>
             </w:r>
@@ -9761,16 +9611,14 @@
                 <w:color w:val="000000"/>
                 <w:sz w:val="19"/>
                 <w:szCs w:val="19"/>
-                <w:highlight w:val="white"/>
-              </w:rPr>
-            </w:pPr>
-            <w:r>
-              <w:rPr>
-                <w:rFonts w:ascii="Consolas" w:hAnsi="Consolas" w:cs="Consolas"/>
-                <w:color w:val="000000"/>
-                <w:sz w:val="19"/>
-                <w:szCs w:val="19"/>
-                <w:highlight w:val="white"/>
+              </w:rPr>
+            </w:pPr>
+            <w:r>
+              <w:rPr>
+                <w:rFonts w:ascii="Consolas" w:hAnsi="Consolas" w:cs="Consolas"/>
+                <w:color w:val="000000"/>
+                <w:sz w:val="19"/>
+                <w:szCs w:val="19"/>
               </w:rPr>
               <w:t xml:space="preserve">      },</w:t>
             </w:r>
@@ -9785,16 +9633,14 @@
                 <w:color w:val="000000"/>
                 <w:sz w:val="19"/>
                 <w:szCs w:val="19"/>
-                <w:highlight w:val="white"/>
-              </w:rPr>
-            </w:pPr>
-            <w:r>
-              <w:rPr>
-                <w:rFonts w:ascii="Consolas" w:hAnsi="Consolas" w:cs="Consolas"/>
-                <w:color w:val="000000"/>
-                <w:sz w:val="19"/>
-                <w:szCs w:val="19"/>
-                <w:highlight w:val="white"/>
+              </w:rPr>
+            </w:pPr>
+            <w:r>
+              <w:rPr>
+                <w:rFonts w:ascii="Consolas" w:hAnsi="Consolas" w:cs="Consolas"/>
+                <w:color w:val="000000"/>
+                <w:sz w:val="19"/>
+                <w:szCs w:val="19"/>
               </w:rPr>
               <w:t xml:space="preserve">      </w:t>
             </w:r>
@@ -9804,7 +9650,6 @@
                 <w:color w:val="2E75B6"/>
                 <w:sz w:val="19"/>
                 <w:szCs w:val="19"/>
-                <w:highlight w:val="white"/>
               </w:rPr>
               <w:t>"Place"</w:t>
             </w:r>
@@ -9814,7 +9659,6 @@
                 <w:color w:val="000000"/>
                 <w:sz w:val="19"/>
                 <w:szCs w:val="19"/>
-                <w:highlight w:val="white"/>
               </w:rPr>
               <w:t>: {</w:t>
             </w:r>
@@ -9829,16 +9673,14 @@
                 <w:color w:val="000000"/>
                 <w:sz w:val="19"/>
                 <w:szCs w:val="19"/>
-                <w:highlight w:val="white"/>
-              </w:rPr>
-            </w:pPr>
-            <w:r>
-              <w:rPr>
-                <w:rFonts w:ascii="Consolas" w:hAnsi="Consolas" w:cs="Consolas"/>
-                <w:color w:val="000000"/>
-                <w:sz w:val="19"/>
-                <w:szCs w:val="19"/>
-                <w:highlight w:val="white"/>
+              </w:rPr>
+            </w:pPr>
+            <w:r>
+              <w:rPr>
+                <w:rFonts w:ascii="Consolas" w:hAnsi="Consolas" w:cs="Consolas"/>
+                <w:color w:val="000000"/>
+                <w:sz w:val="19"/>
+                <w:szCs w:val="19"/>
               </w:rPr>
               <w:t xml:space="preserve">        </w:t>
             </w:r>
@@ -9848,7 +9690,6 @@
                 <w:color w:val="2E75B6"/>
                 <w:sz w:val="19"/>
                 <w:szCs w:val="19"/>
-                <w:highlight w:val="white"/>
               </w:rPr>
               <w:t>"Id"</w:t>
             </w:r>
@@ -9858,7 +9699,6 @@
                 <w:color w:val="000000"/>
                 <w:sz w:val="19"/>
                 <w:szCs w:val="19"/>
-                <w:highlight w:val="white"/>
               </w:rPr>
               <w:t>: 0,</w:t>
             </w:r>
@@ -9873,16 +9713,14 @@
                 <w:color w:val="000000"/>
                 <w:sz w:val="19"/>
                 <w:szCs w:val="19"/>
-                <w:highlight w:val="white"/>
-              </w:rPr>
-            </w:pPr>
-            <w:r>
-              <w:rPr>
-                <w:rFonts w:ascii="Consolas" w:hAnsi="Consolas" w:cs="Consolas"/>
-                <w:color w:val="000000"/>
-                <w:sz w:val="19"/>
-                <w:szCs w:val="19"/>
-                <w:highlight w:val="white"/>
+              </w:rPr>
+            </w:pPr>
+            <w:r>
+              <w:rPr>
+                <w:rFonts w:ascii="Consolas" w:hAnsi="Consolas" w:cs="Consolas"/>
+                <w:color w:val="000000"/>
+                <w:sz w:val="19"/>
+                <w:szCs w:val="19"/>
               </w:rPr>
               <w:t xml:space="preserve">        </w:t>
             </w:r>
@@ -9892,7 +9730,6 @@
                 <w:color w:val="2E75B6"/>
                 <w:sz w:val="19"/>
                 <w:szCs w:val="19"/>
-                <w:highlight w:val="white"/>
               </w:rPr>
               <w:t>"City"</w:t>
             </w:r>
@@ -9902,7 +9739,6 @@
                 <w:color w:val="000000"/>
                 <w:sz w:val="19"/>
                 <w:szCs w:val="19"/>
-                <w:highlight w:val="white"/>
               </w:rPr>
               <w:t xml:space="preserve">: </w:t>
             </w:r>
@@ -9912,7 +9748,6 @@
                 <w:color w:val="A31515"/>
                 <w:sz w:val="19"/>
                 <w:szCs w:val="19"/>
-                <w:highlight w:val="white"/>
               </w:rPr>
               <w:t>""</w:t>
             </w:r>
@@ -9922,7 +9757,6 @@
                 <w:color w:val="000000"/>
                 <w:sz w:val="19"/>
                 <w:szCs w:val="19"/>
-                <w:highlight w:val="white"/>
               </w:rPr>
               <w:t>,</w:t>
             </w:r>
@@ -9937,16 +9771,14 @@
                 <w:color w:val="000000"/>
                 <w:sz w:val="19"/>
                 <w:szCs w:val="19"/>
-                <w:highlight w:val="white"/>
-              </w:rPr>
-            </w:pPr>
-            <w:r>
-              <w:rPr>
-                <w:rFonts w:ascii="Consolas" w:hAnsi="Consolas" w:cs="Consolas"/>
-                <w:color w:val="000000"/>
-                <w:sz w:val="19"/>
-                <w:szCs w:val="19"/>
-                <w:highlight w:val="white"/>
+              </w:rPr>
+            </w:pPr>
+            <w:r>
+              <w:rPr>
+                <w:rFonts w:ascii="Consolas" w:hAnsi="Consolas" w:cs="Consolas"/>
+                <w:color w:val="000000"/>
+                <w:sz w:val="19"/>
+                <w:szCs w:val="19"/>
               </w:rPr>
               <w:t xml:space="preserve">        </w:t>
             </w:r>
@@ -9956,7 +9788,6 @@
                 <w:color w:val="2E75B6"/>
                 <w:sz w:val="19"/>
                 <w:szCs w:val="19"/>
-                <w:highlight w:val="white"/>
               </w:rPr>
               <w:t>"Country"</w:t>
             </w:r>
@@ -9966,7 +9797,6 @@
                 <w:color w:val="000000"/>
                 <w:sz w:val="19"/>
                 <w:szCs w:val="19"/>
-                <w:highlight w:val="white"/>
               </w:rPr>
               <w:t xml:space="preserve">: </w:t>
             </w:r>
@@ -9976,7 +9806,6 @@
                 <w:color w:val="A31515"/>
                 <w:sz w:val="19"/>
                 <w:szCs w:val="19"/>
-                <w:highlight w:val="white"/>
               </w:rPr>
               <w:t>""</w:t>
             </w:r>
@@ -9991,16 +9820,14 @@
                 <w:color w:val="000000"/>
                 <w:sz w:val="19"/>
                 <w:szCs w:val="19"/>
-                <w:highlight w:val="white"/>
-              </w:rPr>
-            </w:pPr>
-            <w:r>
-              <w:rPr>
-                <w:rFonts w:ascii="Consolas" w:hAnsi="Consolas" w:cs="Consolas"/>
-                <w:color w:val="000000"/>
-                <w:sz w:val="19"/>
-                <w:szCs w:val="19"/>
-                <w:highlight w:val="white"/>
+              </w:rPr>
+            </w:pPr>
+            <w:r>
+              <w:rPr>
+                <w:rFonts w:ascii="Consolas" w:hAnsi="Consolas" w:cs="Consolas"/>
+                <w:color w:val="000000"/>
+                <w:sz w:val="19"/>
+                <w:szCs w:val="19"/>
               </w:rPr>
               <w:t xml:space="preserve">      },</w:t>
             </w:r>
@@ -10015,16 +9842,14 @@
                 <w:color w:val="000000"/>
                 <w:sz w:val="19"/>
                 <w:szCs w:val="19"/>
-                <w:highlight w:val="white"/>
-              </w:rPr>
-            </w:pPr>
-            <w:r>
-              <w:rPr>
-                <w:rFonts w:ascii="Consolas" w:hAnsi="Consolas" w:cs="Consolas"/>
-                <w:color w:val="000000"/>
-                <w:sz w:val="19"/>
-                <w:szCs w:val="19"/>
-                <w:highlight w:val="white"/>
+              </w:rPr>
+            </w:pPr>
+            <w:r>
+              <w:rPr>
+                <w:rFonts w:ascii="Consolas" w:hAnsi="Consolas" w:cs="Consolas"/>
+                <w:color w:val="000000"/>
+                <w:sz w:val="19"/>
+                <w:szCs w:val="19"/>
               </w:rPr>
               <w:t xml:space="preserve">      </w:t>
             </w:r>
@@ -10034,19 +9859,35 @@
                 <w:color w:val="2E75B6"/>
                 <w:sz w:val="19"/>
                 <w:szCs w:val="19"/>
-                <w:highlight w:val="white"/>
-              </w:rPr>
-              <w:t>"Voters"</w:t>
-            </w:r>
-            <w:r>
-              <w:rPr>
-                <w:rFonts w:ascii="Consolas" w:hAnsi="Consolas" w:cs="Consolas"/>
-                <w:color w:val="000000"/>
-                <w:sz w:val="19"/>
-                <w:szCs w:val="19"/>
-                <w:highlight w:val="white"/>
-              </w:rPr>
-              <w:t>: 0,</w:t>
+              </w:rPr>
+              <w:t>"Profile"</w:t>
+            </w:r>
+            <w:r>
+              <w:rPr>
+                <w:rFonts w:ascii="Consolas" w:hAnsi="Consolas" w:cs="Consolas"/>
+                <w:color w:val="000000"/>
+                <w:sz w:val="19"/>
+                <w:szCs w:val="19"/>
+              </w:rPr>
+              <w:t xml:space="preserve">: </w:t>
+            </w:r>
+            <w:r>
+              <w:rPr>
+                <w:rFonts w:ascii="Consolas" w:hAnsi="Consolas" w:cs="Consolas"/>
+                <w:color w:val="A31515"/>
+                <w:sz w:val="19"/>
+                <w:szCs w:val="19"/>
+              </w:rPr>
+              <w:t>""</w:t>
+            </w:r>
+            <w:r>
+              <w:rPr>
+                <w:rFonts w:ascii="Consolas" w:hAnsi="Consolas" w:cs="Consolas"/>
+                <w:color w:val="000000"/>
+                <w:sz w:val="19"/>
+                <w:szCs w:val="19"/>
+              </w:rPr>
+              <w:t>,</w:t>
             </w:r>
           </w:p>
           <w:p>
@@ -10059,16 +9900,14 @@
                 <w:color w:val="000000"/>
                 <w:sz w:val="19"/>
                 <w:szCs w:val="19"/>
-                <w:highlight w:val="white"/>
-              </w:rPr>
-            </w:pPr>
-            <w:r>
-              <w:rPr>
-                <w:rFonts w:ascii="Consolas" w:hAnsi="Consolas" w:cs="Consolas"/>
-                <w:color w:val="000000"/>
-                <w:sz w:val="19"/>
-                <w:szCs w:val="19"/>
-                <w:highlight w:val="white"/>
+              </w:rPr>
+            </w:pPr>
+            <w:r>
+              <w:rPr>
+                <w:rFonts w:ascii="Consolas" w:hAnsi="Consolas" w:cs="Consolas"/>
+                <w:color w:val="000000"/>
+                <w:sz w:val="19"/>
+                <w:szCs w:val="19"/>
               </w:rPr>
               <w:t xml:space="preserve">      </w:t>
             </w:r>
@@ -10078,17 +9917,15 @@
                 <w:color w:val="2E75B6"/>
                 <w:sz w:val="19"/>
                 <w:szCs w:val="19"/>
-                <w:highlight w:val="white"/>
-              </w:rPr>
-              <w:t>"Money"</w:t>
-            </w:r>
-            <w:r>
-              <w:rPr>
-                <w:rFonts w:ascii="Consolas" w:hAnsi="Consolas" w:cs="Consolas"/>
-                <w:color w:val="000000"/>
-                <w:sz w:val="19"/>
-                <w:szCs w:val="19"/>
-                <w:highlight w:val="white"/>
+              </w:rPr>
+              <w:t>"Voters"</w:t>
+            </w:r>
+            <w:r>
+              <w:rPr>
+                <w:rFonts w:ascii="Consolas" w:hAnsi="Consolas" w:cs="Consolas"/>
+                <w:color w:val="000000"/>
+                <w:sz w:val="19"/>
+                <w:szCs w:val="19"/>
               </w:rPr>
               <w:t>: 0,</w:t>
             </w:r>
@@ -10103,16 +9940,14 @@
                 <w:color w:val="000000"/>
                 <w:sz w:val="19"/>
                 <w:szCs w:val="19"/>
-                <w:highlight w:val="white"/>
-              </w:rPr>
-            </w:pPr>
-            <w:r>
-              <w:rPr>
-                <w:rFonts w:ascii="Consolas" w:hAnsi="Consolas" w:cs="Consolas"/>
-                <w:color w:val="000000"/>
-                <w:sz w:val="19"/>
-                <w:szCs w:val="19"/>
-                <w:highlight w:val="white"/>
+              </w:rPr>
+            </w:pPr>
+            <w:r>
+              <w:rPr>
+                <w:rFonts w:ascii="Consolas" w:hAnsi="Consolas" w:cs="Consolas"/>
+                <w:color w:val="000000"/>
+                <w:sz w:val="19"/>
+                <w:szCs w:val="19"/>
               </w:rPr>
               <w:t xml:space="preserve">      </w:t>
             </w:r>
@@ -10122,17 +9957,15 @@
                 <w:color w:val="2E75B6"/>
                 <w:sz w:val="19"/>
                 <w:szCs w:val="19"/>
-                <w:highlight w:val="white"/>
-              </w:rPr>
-              <w:t>"Created"</w:t>
-            </w:r>
-            <w:r>
-              <w:rPr>
-                <w:rFonts w:ascii="Consolas" w:hAnsi="Consolas" w:cs="Consolas"/>
-                <w:color w:val="000000"/>
-                <w:sz w:val="19"/>
-                <w:szCs w:val="19"/>
-                <w:highlight w:val="white"/>
+              </w:rPr>
+              <w:t>"Money"</w:t>
+            </w:r>
+            <w:r>
+              <w:rPr>
+                <w:rFonts w:ascii="Consolas" w:hAnsi="Consolas" w:cs="Consolas"/>
+                <w:color w:val="000000"/>
+                <w:sz w:val="19"/>
+                <w:szCs w:val="19"/>
               </w:rPr>
               <w:t>: 0,</w:t>
             </w:r>
@@ -10147,16 +9980,14 @@
                 <w:color w:val="000000"/>
                 <w:sz w:val="19"/>
                 <w:szCs w:val="19"/>
-                <w:highlight w:val="white"/>
-              </w:rPr>
-            </w:pPr>
-            <w:r>
-              <w:rPr>
-                <w:rFonts w:ascii="Consolas" w:hAnsi="Consolas" w:cs="Consolas"/>
-                <w:color w:val="000000"/>
-                <w:sz w:val="19"/>
-                <w:szCs w:val="19"/>
-                <w:highlight w:val="white"/>
+              </w:rPr>
+            </w:pPr>
+            <w:r>
+              <w:rPr>
+                <w:rFonts w:ascii="Consolas" w:hAnsi="Consolas" w:cs="Consolas"/>
+                <w:color w:val="000000"/>
+                <w:sz w:val="19"/>
+                <w:szCs w:val="19"/>
               </w:rPr>
               <w:t xml:space="preserve">      </w:t>
             </w:r>
@@ -10166,19 +9997,17 @@
                 <w:color w:val="2E75B6"/>
                 <w:sz w:val="19"/>
                 <w:szCs w:val="19"/>
-                <w:highlight w:val="white"/>
-              </w:rPr>
-              <w:t>"LastModified"</w:t>
-            </w:r>
-            <w:r>
-              <w:rPr>
-                <w:rFonts w:ascii="Consolas" w:hAnsi="Consolas" w:cs="Consolas"/>
-                <w:color w:val="000000"/>
-                <w:sz w:val="19"/>
-                <w:szCs w:val="19"/>
-                <w:highlight w:val="white"/>
-              </w:rPr>
-              <w:t>: 0</w:t>
+              </w:rPr>
+              <w:t>"Created"</w:t>
+            </w:r>
+            <w:r>
+              <w:rPr>
+                <w:rFonts w:ascii="Consolas" w:hAnsi="Consolas" w:cs="Consolas"/>
+                <w:color w:val="000000"/>
+                <w:sz w:val="19"/>
+                <w:szCs w:val="19"/>
+              </w:rPr>
+              <w:t>: 0,</w:t>
             </w:r>
           </w:p>
           <w:p>
@@ -10191,18 +10020,34 @@
                 <w:color w:val="000000"/>
                 <w:sz w:val="19"/>
                 <w:szCs w:val="19"/>
-                <w:highlight w:val="white"/>
-              </w:rPr>
-            </w:pPr>
-            <w:r>
-              <w:rPr>
-                <w:rFonts w:ascii="Consolas" w:hAnsi="Consolas" w:cs="Consolas"/>
-                <w:color w:val="000000"/>
-                <w:sz w:val="19"/>
-                <w:szCs w:val="19"/>
-                <w:highlight w:val="white"/>
-              </w:rPr>
-              <w:t xml:space="preserve">    }</w:t>
+              </w:rPr>
+            </w:pPr>
+            <w:r>
+              <w:rPr>
+                <w:rFonts w:ascii="Consolas" w:hAnsi="Consolas" w:cs="Consolas"/>
+                <w:color w:val="000000"/>
+                <w:sz w:val="19"/>
+                <w:szCs w:val="19"/>
+              </w:rPr>
+              <w:t xml:space="preserve">      </w:t>
+            </w:r>
+            <w:r>
+              <w:rPr>
+                <w:rFonts w:ascii="Consolas" w:hAnsi="Consolas" w:cs="Consolas"/>
+                <w:color w:val="2E75B6"/>
+                <w:sz w:val="19"/>
+                <w:szCs w:val="19"/>
+              </w:rPr>
+              <w:t>"LastModified"</w:t>
+            </w:r>
+            <w:r>
+              <w:rPr>
+                <w:rFonts w:ascii="Consolas" w:hAnsi="Consolas" w:cs="Consolas"/>
+                <w:color w:val="000000"/>
+                <w:sz w:val="19"/>
+                <w:szCs w:val="19"/>
+              </w:rPr>
+              <w:t>: 0</w:t>
             </w:r>
           </w:p>
           <w:p>
@@ -10215,18 +10060,16 @@
                 <w:color w:val="000000"/>
                 <w:sz w:val="19"/>
                 <w:szCs w:val="19"/>
-                <w:highlight w:val="white"/>
-              </w:rPr>
-            </w:pPr>
-            <w:r>
-              <w:rPr>
-                <w:rFonts w:ascii="Consolas" w:hAnsi="Consolas" w:cs="Consolas"/>
-                <w:color w:val="000000"/>
-                <w:sz w:val="19"/>
-                <w:szCs w:val="19"/>
-                <w:highlight w:val="white"/>
-              </w:rPr>
-              <w:t xml:space="preserve">  ],</w:t>
+              </w:rPr>
+            </w:pPr>
+            <w:r>
+              <w:rPr>
+                <w:rFonts w:ascii="Consolas" w:hAnsi="Consolas" w:cs="Consolas"/>
+                <w:color w:val="000000"/>
+                <w:sz w:val="19"/>
+                <w:szCs w:val="19"/>
+              </w:rPr>
+              <w:t xml:space="preserve">    }</w:t>
             </w:r>
           </w:p>
           <w:p>
@@ -10239,38 +10082,16 @@
                 <w:color w:val="000000"/>
                 <w:sz w:val="19"/>
                 <w:szCs w:val="19"/>
-                <w:highlight w:val="white"/>
-              </w:rPr>
-            </w:pPr>
-            <w:r>
-              <w:rPr>
-                <w:rFonts w:ascii="Consolas" w:hAnsi="Consolas" w:cs="Consolas"/>
-                <w:color w:val="000000"/>
-                <w:sz w:val="19"/>
-                <w:szCs w:val="19"/>
-                <w:highlight w:val="white"/>
-              </w:rPr>
-              <w:t xml:space="preserve">  </w:t>
-            </w:r>
-            <w:r>
-              <w:rPr>
-                <w:rFonts w:ascii="Consolas" w:hAnsi="Consolas" w:cs="Consolas"/>
-                <w:color w:val="2E75B6"/>
-                <w:sz w:val="19"/>
-                <w:szCs w:val="19"/>
-                <w:highlight w:val="white"/>
-              </w:rPr>
-              <w:t>"Total"</w:t>
-            </w:r>
-            <w:r>
-              <w:rPr>
-                <w:rFonts w:ascii="Consolas" w:hAnsi="Consolas" w:cs="Consolas"/>
-                <w:color w:val="000000"/>
-                <w:sz w:val="19"/>
-                <w:szCs w:val="19"/>
-                <w:highlight w:val="white"/>
-              </w:rPr>
-              <w:t>: 0</w:t>
+              </w:rPr>
+            </w:pPr>
+            <w:r>
+              <w:rPr>
+                <w:rFonts w:ascii="Consolas" w:hAnsi="Consolas" w:cs="Consolas"/>
+                <w:color w:val="000000"/>
+                <w:sz w:val="19"/>
+                <w:szCs w:val="19"/>
+              </w:rPr>
+              <w:t xml:space="preserve">  ],</w:t>
             </w:r>
           </w:p>
           <w:p>
@@ -10283,18 +10104,34 @@
                 <w:color w:val="000000"/>
                 <w:sz w:val="19"/>
                 <w:szCs w:val="19"/>
-                <w:highlight w:val="white"/>
-              </w:rPr>
-            </w:pPr>
-            <w:r>
-              <w:rPr>
-                <w:rFonts w:ascii="Consolas" w:hAnsi="Consolas" w:cs="Consolas"/>
-                <w:color w:val="000000"/>
-                <w:sz w:val="19"/>
-                <w:szCs w:val="19"/>
-                <w:highlight w:val="white"/>
-              </w:rPr>
-              <w:t>}</w:t>
+              </w:rPr>
+            </w:pPr>
+            <w:r>
+              <w:rPr>
+                <w:rFonts w:ascii="Consolas" w:hAnsi="Consolas" w:cs="Consolas"/>
+                <w:color w:val="000000"/>
+                <w:sz w:val="19"/>
+                <w:szCs w:val="19"/>
+              </w:rPr>
+              <w:t xml:space="preserve">  </w:t>
+            </w:r>
+            <w:r>
+              <w:rPr>
+                <w:rFonts w:ascii="Consolas" w:hAnsi="Consolas" w:cs="Consolas"/>
+                <w:color w:val="2E75B6"/>
+                <w:sz w:val="19"/>
+                <w:szCs w:val="19"/>
+              </w:rPr>
+              <w:t>"Total"</w:t>
+            </w:r>
+            <w:r>
+              <w:rPr>
+                <w:rFonts w:ascii="Consolas" w:hAnsi="Consolas" w:cs="Consolas"/>
+                <w:color w:val="000000"/>
+                <w:sz w:val="19"/>
+                <w:szCs w:val="19"/>
+              </w:rPr>
+              <w:t>: 0</w:t>
             </w:r>
           </w:p>
           <w:p>
@@ -10303,12 +10140,36 @@
               <w:autoSpaceDN w:val="0"/>
               <w:adjustRightInd w:val="0"/>
               <w:rPr>
-                <w:rFonts w:ascii="Times New Roman" w:hAnsi="Times New Roman" w:cs="Times New Roman"/>
-                <w:color w:val="000000" w:themeColor="text1"/>
-                <w:sz w:val="20"/>
-                <w:szCs w:val="20"/>
-              </w:rPr>
-            </w:pPr>
+                <w:rFonts w:ascii="Consolas" w:hAnsi="Consolas" w:cs="Consolas"/>
+                <w:color w:val="000000"/>
+                <w:sz w:val="19"/>
+                <w:szCs w:val="19"/>
+              </w:rPr>
+            </w:pPr>
+            <w:r>
+              <w:rPr>
+                <w:rFonts w:ascii="Consolas" w:hAnsi="Consolas" w:cs="Consolas"/>
+                <w:color w:val="000000"/>
+                <w:sz w:val="19"/>
+                <w:szCs w:val="19"/>
+              </w:rPr>
+              <w:t>}</w:t>
+            </w:r>
+          </w:p>
+          <w:p>
+            <w:pPr>
+              <w:autoSpaceDE w:val="0"/>
+              <w:autoSpaceDN w:val="0"/>
+              <w:adjustRightInd w:val="0"/>
+              <w:rPr>
+                <w:rFonts w:ascii="Times New Roman" w:hAnsi="Times New Roman" w:cs="Times New Roman"/>
+                <w:color w:val="000000" w:themeColor="text1"/>
+                <w:sz w:val="20"/>
+                <w:szCs w:val="20"/>
+              </w:rPr>
+            </w:pPr>
+            <w:bookmarkStart w:id="0" w:name="_GoBack"/>
+            <w:bookmarkEnd w:id="0"/>
           </w:p>
         </w:tc>
       </w:tr>

</xml_diff>

<commit_message>
- Added status in doctor get/filter.
</commit_message>
<xml_diff>
--- a/002 - DOCUMENT/API Documentation/OlivesAdministration/api_endpoints_doctor.docx
+++ b/002 - DOCUMENT/API Documentation/OlivesAdministration/api_endpoints_doctor.docx
@@ -1226,14 +1226,16 @@
                 <w:color w:val="000000"/>
                 <w:sz w:val="19"/>
                 <w:szCs w:val="19"/>
-              </w:rPr>
-            </w:pPr>
-            <w:r>
-              <w:rPr>
-                <w:rFonts w:ascii="Consolas" w:hAnsi="Consolas" w:cs="Consolas"/>
-                <w:color w:val="000000"/>
-                <w:sz w:val="19"/>
-                <w:szCs w:val="19"/>
+                <w:highlight w:val="white"/>
+              </w:rPr>
+            </w:pPr>
+            <w:r>
+              <w:rPr>
+                <w:rFonts w:ascii="Consolas" w:hAnsi="Consolas" w:cs="Consolas"/>
+                <w:color w:val="000000"/>
+                <w:sz w:val="19"/>
+                <w:szCs w:val="19"/>
+                <w:highlight w:val="white"/>
               </w:rPr>
               <w:t>{</w:t>
             </w:r>
@@ -1248,14 +1250,16 @@
                 <w:color w:val="000000"/>
                 <w:sz w:val="19"/>
                 <w:szCs w:val="19"/>
-              </w:rPr>
-            </w:pPr>
-            <w:r>
-              <w:rPr>
-                <w:rFonts w:ascii="Consolas" w:hAnsi="Consolas" w:cs="Consolas"/>
-                <w:color w:val="000000"/>
-                <w:sz w:val="19"/>
-                <w:szCs w:val="19"/>
+                <w:highlight w:val="white"/>
+              </w:rPr>
+            </w:pPr>
+            <w:r>
+              <w:rPr>
+                <w:rFonts w:ascii="Consolas" w:hAnsi="Consolas" w:cs="Consolas"/>
+                <w:color w:val="000000"/>
+                <w:sz w:val="19"/>
+                <w:szCs w:val="19"/>
+                <w:highlight w:val="white"/>
               </w:rPr>
               <w:t xml:space="preserve">  </w:t>
             </w:r>
@@ -1265,6 +1269,7 @@
                 <w:color w:val="2E75B6"/>
                 <w:sz w:val="19"/>
                 <w:szCs w:val="19"/>
+                <w:highlight w:val="white"/>
               </w:rPr>
               <w:t>"Doctor"</w:t>
             </w:r>
@@ -1274,6 +1279,7 @@
                 <w:color w:val="000000"/>
                 <w:sz w:val="19"/>
                 <w:szCs w:val="19"/>
+                <w:highlight w:val="white"/>
               </w:rPr>
               <w:t>: {</w:t>
             </w:r>
@@ -1288,14 +1294,16 @@
                 <w:color w:val="000000"/>
                 <w:sz w:val="19"/>
                 <w:szCs w:val="19"/>
-              </w:rPr>
-            </w:pPr>
-            <w:r>
-              <w:rPr>
-                <w:rFonts w:ascii="Consolas" w:hAnsi="Consolas" w:cs="Consolas"/>
-                <w:color w:val="000000"/>
-                <w:sz w:val="19"/>
-                <w:szCs w:val="19"/>
+                <w:highlight w:val="white"/>
+              </w:rPr>
+            </w:pPr>
+            <w:r>
+              <w:rPr>
+                <w:rFonts w:ascii="Consolas" w:hAnsi="Consolas" w:cs="Consolas"/>
+                <w:color w:val="000000"/>
+                <w:sz w:val="19"/>
+                <w:szCs w:val="19"/>
+                <w:highlight w:val="white"/>
               </w:rPr>
               <w:t xml:space="preserve">    </w:t>
             </w:r>
@@ -1305,6 +1313,7 @@
                 <w:color w:val="2E75B6"/>
                 <w:sz w:val="19"/>
                 <w:szCs w:val="19"/>
+                <w:highlight w:val="white"/>
               </w:rPr>
               <w:t>"Id"</w:t>
             </w:r>
@@ -1314,6 +1323,7 @@
                 <w:color w:val="000000"/>
                 <w:sz w:val="19"/>
                 <w:szCs w:val="19"/>
+                <w:highlight w:val="white"/>
               </w:rPr>
               <w:t>: 0,</w:t>
             </w:r>
@@ -1328,14 +1338,16 @@
                 <w:color w:val="000000"/>
                 <w:sz w:val="19"/>
                 <w:szCs w:val="19"/>
-              </w:rPr>
-            </w:pPr>
-            <w:r>
-              <w:rPr>
-                <w:rFonts w:ascii="Consolas" w:hAnsi="Consolas" w:cs="Consolas"/>
-                <w:color w:val="000000"/>
-                <w:sz w:val="19"/>
-                <w:szCs w:val="19"/>
+                <w:highlight w:val="white"/>
+              </w:rPr>
+            </w:pPr>
+            <w:r>
+              <w:rPr>
+                <w:rFonts w:ascii="Consolas" w:hAnsi="Consolas" w:cs="Consolas"/>
+                <w:color w:val="000000"/>
+                <w:sz w:val="19"/>
+                <w:szCs w:val="19"/>
+                <w:highlight w:val="white"/>
               </w:rPr>
               <w:t xml:space="preserve">    </w:t>
             </w:r>
@@ -1345,6 +1357,7 @@
                 <w:color w:val="2E75B6"/>
                 <w:sz w:val="19"/>
                 <w:szCs w:val="19"/>
+                <w:highlight w:val="white"/>
               </w:rPr>
               <w:t>"FirstName"</w:t>
             </w:r>
@@ -1354,6 +1367,7 @@
                 <w:color w:val="000000"/>
                 <w:sz w:val="19"/>
                 <w:szCs w:val="19"/>
+                <w:highlight w:val="white"/>
               </w:rPr>
               <w:t xml:space="preserve">: </w:t>
             </w:r>
@@ -1363,6 +1377,7 @@
                 <w:color w:val="A31515"/>
                 <w:sz w:val="19"/>
                 <w:szCs w:val="19"/>
+                <w:highlight w:val="white"/>
               </w:rPr>
               <w:t>""</w:t>
             </w:r>
@@ -1372,6 +1387,7 @@
                 <w:color w:val="000000"/>
                 <w:sz w:val="19"/>
                 <w:szCs w:val="19"/>
+                <w:highlight w:val="white"/>
               </w:rPr>
               <w:t>,</w:t>
             </w:r>
@@ -1386,14 +1402,16 @@
                 <w:color w:val="000000"/>
                 <w:sz w:val="19"/>
                 <w:szCs w:val="19"/>
-              </w:rPr>
-            </w:pPr>
-            <w:r>
-              <w:rPr>
-                <w:rFonts w:ascii="Consolas" w:hAnsi="Consolas" w:cs="Consolas"/>
-                <w:color w:val="000000"/>
-                <w:sz w:val="19"/>
-                <w:szCs w:val="19"/>
+                <w:highlight w:val="white"/>
+              </w:rPr>
+            </w:pPr>
+            <w:r>
+              <w:rPr>
+                <w:rFonts w:ascii="Consolas" w:hAnsi="Consolas" w:cs="Consolas"/>
+                <w:color w:val="000000"/>
+                <w:sz w:val="19"/>
+                <w:szCs w:val="19"/>
+                <w:highlight w:val="white"/>
               </w:rPr>
               <w:t xml:space="preserve">    </w:t>
             </w:r>
@@ -1403,6 +1421,7 @@
                 <w:color w:val="2E75B6"/>
                 <w:sz w:val="19"/>
                 <w:szCs w:val="19"/>
+                <w:highlight w:val="white"/>
               </w:rPr>
               <w:t>"LastName"</w:t>
             </w:r>
@@ -1412,6 +1431,7 @@
                 <w:color w:val="000000"/>
                 <w:sz w:val="19"/>
                 <w:szCs w:val="19"/>
+                <w:highlight w:val="white"/>
               </w:rPr>
               <w:t xml:space="preserve">: </w:t>
             </w:r>
@@ -1421,6 +1441,7 @@
                 <w:color w:val="A31515"/>
                 <w:sz w:val="19"/>
                 <w:szCs w:val="19"/>
+                <w:highlight w:val="white"/>
               </w:rPr>
               <w:t>""</w:t>
             </w:r>
@@ -1430,6 +1451,7 @@
                 <w:color w:val="000000"/>
                 <w:sz w:val="19"/>
                 <w:szCs w:val="19"/>
+                <w:highlight w:val="white"/>
               </w:rPr>
               <w:t>,</w:t>
             </w:r>
@@ -1444,14 +1466,16 @@
                 <w:color w:val="000000"/>
                 <w:sz w:val="19"/>
                 <w:szCs w:val="19"/>
-              </w:rPr>
-            </w:pPr>
-            <w:r>
-              <w:rPr>
-                <w:rFonts w:ascii="Consolas" w:hAnsi="Consolas" w:cs="Consolas"/>
-                <w:color w:val="000000"/>
-                <w:sz w:val="19"/>
-                <w:szCs w:val="19"/>
+                <w:highlight w:val="white"/>
+              </w:rPr>
+            </w:pPr>
+            <w:r>
+              <w:rPr>
+                <w:rFonts w:ascii="Consolas" w:hAnsi="Consolas" w:cs="Consolas"/>
+                <w:color w:val="000000"/>
+                <w:sz w:val="19"/>
+                <w:szCs w:val="19"/>
+                <w:highlight w:val="white"/>
               </w:rPr>
               <w:t xml:space="preserve">    </w:t>
             </w:r>
@@ -1461,6 +1485,7 @@
                 <w:color w:val="2E75B6"/>
                 <w:sz w:val="19"/>
                 <w:szCs w:val="19"/>
+                <w:highlight w:val="white"/>
               </w:rPr>
               <w:t>"Email"</w:t>
             </w:r>
@@ -1470,6 +1495,7 @@
                 <w:color w:val="000000"/>
                 <w:sz w:val="19"/>
                 <w:szCs w:val="19"/>
+                <w:highlight w:val="white"/>
               </w:rPr>
               <w:t xml:space="preserve">: </w:t>
             </w:r>
@@ -1479,6 +1505,7 @@
                 <w:color w:val="A31515"/>
                 <w:sz w:val="19"/>
                 <w:szCs w:val="19"/>
+                <w:highlight w:val="white"/>
               </w:rPr>
               <w:t>""</w:t>
             </w:r>
@@ -1488,6 +1515,7 @@
                 <w:color w:val="000000"/>
                 <w:sz w:val="19"/>
                 <w:szCs w:val="19"/>
+                <w:highlight w:val="white"/>
               </w:rPr>
               <w:t>,</w:t>
             </w:r>
@@ -1502,14 +1530,16 @@
                 <w:color w:val="000000"/>
                 <w:sz w:val="19"/>
                 <w:szCs w:val="19"/>
-              </w:rPr>
-            </w:pPr>
-            <w:r>
-              <w:rPr>
-                <w:rFonts w:ascii="Consolas" w:hAnsi="Consolas" w:cs="Consolas"/>
-                <w:color w:val="000000"/>
-                <w:sz w:val="19"/>
-                <w:szCs w:val="19"/>
+                <w:highlight w:val="white"/>
+              </w:rPr>
+            </w:pPr>
+            <w:r>
+              <w:rPr>
+                <w:rFonts w:ascii="Consolas" w:hAnsi="Consolas" w:cs="Consolas"/>
+                <w:color w:val="000000"/>
+                <w:sz w:val="19"/>
+                <w:szCs w:val="19"/>
+                <w:highlight w:val="white"/>
               </w:rPr>
               <w:t xml:space="preserve">    </w:t>
             </w:r>
@@ -1519,6 +1549,7 @@
                 <w:color w:val="2E75B6"/>
                 <w:sz w:val="19"/>
                 <w:szCs w:val="19"/>
+                <w:highlight w:val="white"/>
               </w:rPr>
               <w:t>"Password"</w:t>
             </w:r>
@@ -1528,6 +1559,7 @@
                 <w:color w:val="000000"/>
                 <w:sz w:val="19"/>
                 <w:szCs w:val="19"/>
+                <w:highlight w:val="white"/>
               </w:rPr>
               <w:t xml:space="preserve">: </w:t>
             </w:r>
@@ -1537,6 +1569,7 @@
                 <w:color w:val="A31515"/>
                 <w:sz w:val="19"/>
                 <w:szCs w:val="19"/>
+                <w:highlight w:val="white"/>
               </w:rPr>
               <w:t>""</w:t>
             </w:r>
@@ -1546,6 +1579,7 @@
                 <w:color w:val="000000"/>
                 <w:sz w:val="19"/>
                 <w:szCs w:val="19"/>
+                <w:highlight w:val="white"/>
               </w:rPr>
               <w:t>,</w:t>
             </w:r>
@@ -1560,14 +1594,16 @@
                 <w:color w:val="000000"/>
                 <w:sz w:val="19"/>
                 <w:szCs w:val="19"/>
-              </w:rPr>
-            </w:pPr>
-            <w:r>
-              <w:rPr>
-                <w:rFonts w:ascii="Consolas" w:hAnsi="Consolas" w:cs="Consolas"/>
-                <w:color w:val="000000"/>
-                <w:sz w:val="19"/>
-                <w:szCs w:val="19"/>
+                <w:highlight w:val="white"/>
+              </w:rPr>
+            </w:pPr>
+            <w:r>
+              <w:rPr>
+                <w:rFonts w:ascii="Consolas" w:hAnsi="Consolas" w:cs="Consolas"/>
+                <w:color w:val="000000"/>
+                <w:sz w:val="19"/>
+                <w:szCs w:val="19"/>
+                <w:highlight w:val="white"/>
               </w:rPr>
               <w:t xml:space="preserve">    </w:t>
             </w:r>
@@ -1577,6 +1613,7 @@
                 <w:color w:val="2E75B6"/>
                 <w:sz w:val="19"/>
                 <w:szCs w:val="19"/>
+                <w:highlight w:val="white"/>
               </w:rPr>
               <w:t>"Birthday"</w:t>
             </w:r>
@@ -1586,6 +1623,7 @@
                 <w:color w:val="000000"/>
                 <w:sz w:val="19"/>
                 <w:szCs w:val="19"/>
+                <w:highlight w:val="white"/>
               </w:rPr>
               <w:t>: 0,</w:t>
             </w:r>
@@ -1600,14 +1638,16 @@
                 <w:color w:val="000000"/>
                 <w:sz w:val="19"/>
                 <w:szCs w:val="19"/>
-              </w:rPr>
-            </w:pPr>
-            <w:r>
-              <w:rPr>
-                <w:rFonts w:ascii="Consolas" w:hAnsi="Consolas" w:cs="Consolas"/>
-                <w:color w:val="000000"/>
-                <w:sz w:val="19"/>
-                <w:szCs w:val="19"/>
+                <w:highlight w:val="white"/>
+              </w:rPr>
+            </w:pPr>
+            <w:r>
+              <w:rPr>
+                <w:rFonts w:ascii="Consolas" w:hAnsi="Consolas" w:cs="Consolas"/>
+                <w:color w:val="000000"/>
+                <w:sz w:val="19"/>
+                <w:szCs w:val="19"/>
+                <w:highlight w:val="white"/>
               </w:rPr>
               <w:t xml:space="preserve">    </w:t>
             </w:r>
@@ -1617,6 +1657,7 @@
                 <w:color w:val="2E75B6"/>
                 <w:sz w:val="19"/>
                 <w:szCs w:val="19"/>
+                <w:highlight w:val="white"/>
               </w:rPr>
               <w:t>"Gender"</w:t>
             </w:r>
@@ -1626,6 +1667,7 @@
                 <w:color w:val="000000"/>
                 <w:sz w:val="19"/>
                 <w:szCs w:val="19"/>
+                <w:highlight w:val="white"/>
               </w:rPr>
               <w:t>: 0,</w:t>
             </w:r>
@@ -1640,14 +1682,16 @@
                 <w:color w:val="000000"/>
                 <w:sz w:val="19"/>
                 <w:szCs w:val="19"/>
-              </w:rPr>
-            </w:pPr>
-            <w:r>
-              <w:rPr>
-                <w:rFonts w:ascii="Consolas" w:hAnsi="Consolas" w:cs="Consolas"/>
-                <w:color w:val="000000"/>
-                <w:sz w:val="19"/>
-                <w:szCs w:val="19"/>
+                <w:highlight w:val="white"/>
+              </w:rPr>
+            </w:pPr>
+            <w:r>
+              <w:rPr>
+                <w:rFonts w:ascii="Consolas" w:hAnsi="Consolas" w:cs="Consolas"/>
+                <w:color w:val="000000"/>
+                <w:sz w:val="19"/>
+                <w:szCs w:val="19"/>
+                <w:highlight w:val="white"/>
               </w:rPr>
               <w:t xml:space="preserve">    </w:t>
             </w:r>
@@ -1657,6 +1701,7 @@
                 <w:color w:val="2E75B6"/>
                 <w:sz w:val="19"/>
                 <w:szCs w:val="19"/>
+                <w:highlight w:val="white"/>
               </w:rPr>
               <w:t>"Address"</w:t>
             </w:r>
@@ -1666,6 +1711,7 @@
                 <w:color w:val="000000"/>
                 <w:sz w:val="19"/>
                 <w:szCs w:val="19"/>
+                <w:highlight w:val="white"/>
               </w:rPr>
               <w:t xml:space="preserve">: </w:t>
             </w:r>
@@ -1675,6 +1721,7 @@
                 <w:color w:val="A31515"/>
                 <w:sz w:val="19"/>
                 <w:szCs w:val="19"/>
+                <w:highlight w:val="white"/>
               </w:rPr>
               <w:t>""</w:t>
             </w:r>
@@ -1684,6 +1731,7 @@
                 <w:color w:val="000000"/>
                 <w:sz w:val="19"/>
                 <w:szCs w:val="19"/>
+                <w:highlight w:val="white"/>
               </w:rPr>
               <w:t>,</w:t>
             </w:r>
@@ -1698,14 +1746,16 @@
                 <w:color w:val="000000"/>
                 <w:sz w:val="19"/>
                 <w:szCs w:val="19"/>
-              </w:rPr>
-            </w:pPr>
-            <w:r>
-              <w:rPr>
-                <w:rFonts w:ascii="Consolas" w:hAnsi="Consolas" w:cs="Consolas"/>
-                <w:color w:val="000000"/>
-                <w:sz w:val="19"/>
-                <w:szCs w:val="19"/>
+                <w:highlight w:val="white"/>
+              </w:rPr>
+            </w:pPr>
+            <w:r>
+              <w:rPr>
+                <w:rFonts w:ascii="Consolas" w:hAnsi="Consolas" w:cs="Consolas"/>
+                <w:color w:val="000000"/>
+                <w:sz w:val="19"/>
+                <w:szCs w:val="19"/>
+                <w:highlight w:val="white"/>
               </w:rPr>
               <w:t xml:space="preserve">    </w:t>
             </w:r>
@@ -1715,6 +1765,7 @@
                 <w:color w:val="2E75B6"/>
                 <w:sz w:val="19"/>
                 <w:szCs w:val="19"/>
+                <w:highlight w:val="white"/>
               </w:rPr>
               <w:t>"Phone"</w:t>
             </w:r>
@@ -1724,6 +1775,7 @@
                 <w:color w:val="000000"/>
                 <w:sz w:val="19"/>
                 <w:szCs w:val="19"/>
+                <w:highlight w:val="white"/>
               </w:rPr>
               <w:t xml:space="preserve">: </w:t>
             </w:r>
@@ -1733,6 +1785,7 @@
                 <w:color w:val="A31515"/>
                 <w:sz w:val="19"/>
                 <w:szCs w:val="19"/>
+                <w:highlight w:val="white"/>
               </w:rPr>
               <w:t>""</w:t>
             </w:r>
@@ -1742,6 +1795,7 @@
                 <w:color w:val="000000"/>
                 <w:sz w:val="19"/>
                 <w:szCs w:val="19"/>
+                <w:highlight w:val="white"/>
               </w:rPr>
               <w:t>,</w:t>
             </w:r>
@@ -1756,14 +1810,16 @@
                 <w:color w:val="000000"/>
                 <w:sz w:val="19"/>
                 <w:szCs w:val="19"/>
-              </w:rPr>
-            </w:pPr>
-            <w:r>
-              <w:rPr>
-                <w:rFonts w:ascii="Consolas" w:hAnsi="Consolas" w:cs="Consolas"/>
-                <w:color w:val="000000"/>
-                <w:sz w:val="19"/>
-                <w:szCs w:val="19"/>
+                <w:highlight w:val="white"/>
+              </w:rPr>
+            </w:pPr>
+            <w:r>
+              <w:rPr>
+                <w:rFonts w:ascii="Consolas" w:hAnsi="Consolas" w:cs="Consolas"/>
+                <w:color w:val="000000"/>
+                <w:sz w:val="19"/>
+                <w:szCs w:val="19"/>
+                <w:highlight w:val="white"/>
               </w:rPr>
               <w:t xml:space="preserve">    </w:t>
             </w:r>
@@ -1773,6 +1829,7 @@
                 <w:color w:val="2E75B6"/>
                 <w:sz w:val="19"/>
                 <w:szCs w:val="19"/>
+                <w:highlight w:val="white"/>
               </w:rPr>
               <w:t>"Role"</w:t>
             </w:r>
@@ -1782,6 +1839,7 @@
                 <w:color w:val="000000"/>
                 <w:sz w:val="19"/>
                 <w:szCs w:val="19"/>
+                <w:highlight w:val="white"/>
               </w:rPr>
               <w:t>: 0,</w:t>
             </w:r>
@@ -1796,14 +1854,16 @@
                 <w:color w:val="000000"/>
                 <w:sz w:val="19"/>
                 <w:szCs w:val="19"/>
-              </w:rPr>
-            </w:pPr>
-            <w:r>
-              <w:rPr>
-                <w:rFonts w:ascii="Consolas" w:hAnsi="Consolas" w:cs="Consolas"/>
-                <w:color w:val="000000"/>
-                <w:sz w:val="19"/>
-                <w:szCs w:val="19"/>
+                <w:highlight w:val="white"/>
+              </w:rPr>
+            </w:pPr>
+            <w:r>
+              <w:rPr>
+                <w:rFonts w:ascii="Consolas" w:hAnsi="Consolas" w:cs="Consolas"/>
+                <w:color w:val="000000"/>
+                <w:sz w:val="19"/>
+                <w:szCs w:val="19"/>
+                <w:highlight w:val="white"/>
               </w:rPr>
               <w:t xml:space="preserve">    </w:t>
             </w:r>
@@ -1813,6 +1873,7 @@
                 <w:color w:val="2E75B6"/>
                 <w:sz w:val="19"/>
                 <w:szCs w:val="19"/>
+                <w:highlight w:val="white"/>
               </w:rPr>
               <w:t>"Photo"</w:t>
             </w:r>
@@ -1822,6 +1883,7 @@
                 <w:color w:val="000000"/>
                 <w:sz w:val="19"/>
                 <w:szCs w:val="19"/>
+                <w:highlight w:val="white"/>
               </w:rPr>
               <w:t xml:space="preserve">: </w:t>
             </w:r>
@@ -1831,6 +1893,7 @@
                 <w:color w:val="A31515"/>
                 <w:sz w:val="19"/>
                 <w:szCs w:val="19"/>
+                <w:highlight w:val="white"/>
               </w:rPr>
               <w:t>""</w:t>
             </w:r>
@@ -1840,6 +1903,7 @@
                 <w:color w:val="000000"/>
                 <w:sz w:val="19"/>
                 <w:szCs w:val="19"/>
+                <w:highlight w:val="white"/>
               </w:rPr>
               <w:t>,</w:t>
             </w:r>
@@ -1854,14 +1918,16 @@
                 <w:color w:val="000000"/>
                 <w:sz w:val="19"/>
                 <w:szCs w:val="19"/>
-              </w:rPr>
-            </w:pPr>
-            <w:r>
-              <w:rPr>
-                <w:rFonts w:ascii="Consolas" w:hAnsi="Consolas" w:cs="Consolas"/>
-                <w:color w:val="000000"/>
-                <w:sz w:val="19"/>
-                <w:szCs w:val="19"/>
+                <w:highlight w:val="white"/>
+              </w:rPr>
+            </w:pPr>
+            <w:r>
+              <w:rPr>
+                <w:rFonts w:ascii="Consolas" w:hAnsi="Consolas" w:cs="Consolas"/>
+                <w:color w:val="000000"/>
+                <w:sz w:val="19"/>
+                <w:szCs w:val="19"/>
+                <w:highlight w:val="white"/>
               </w:rPr>
               <w:t xml:space="preserve">    </w:t>
             </w:r>
@@ -1871,6 +1937,7 @@
                 <w:color w:val="2E75B6"/>
                 <w:sz w:val="19"/>
                 <w:szCs w:val="19"/>
+                <w:highlight w:val="white"/>
               </w:rPr>
               <w:t>"Rank"</w:t>
             </w:r>
@@ -1880,6 +1947,7 @@
                 <w:color w:val="000000"/>
                 <w:sz w:val="19"/>
                 <w:szCs w:val="19"/>
+                <w:highlight w:val="white"/>
               </w:rPr>
               <w:t>: 0,</w:t>
             </w:r>
@@ -1894,14 +1962,16 @@
                 <w:color w:val="000000"/>
                 <w:sz w:val="19"/>
                 <w:szCs w:val="19"/>
-              </w:rPr>
-            </w:pPr>
-            <w:r>
-              <w:rPr>
-                <w:rFonts w:ascii="Consolas" w:hAnsi="Consolas" w:cs="Consolas"/>
-                <w:color w:val="000000"/>
-                <w:sz w:val="19"/>
-                <w:szCs w:val="19"/>
+                <w:highlight w:val="white"/>
+              </w:rPr>
+            </w:pPr>
+            <w:r>
+              <w:rPr>
+                <w:rFonts w:ascii="Consolas" w:hAnsi="Consolas" w:cs="Consolas"/>
+                <w:color w:val="000000"/>
+                <w:sz w:val="19"/>
+                <w:szCs w:val="19"/>
+                <w:highlight w:val="white"/>
               </w:rPr>
               <w:t xml:space="preserve">    </w:t>
             </w:r>
@@ -1911,6 +1981,7 @@
                 <w:color w:val="2E75B6"/>
                 <w:sz w:val="19"/>
                 <w:szCs w:val="19"/>
+                <w:highlight w:val="white"/>
               </w:rPr>
               <w:t>"Specialty"</w:t>
             </w:r>
@@ -1920,6 +1991,7 @@
                 <w:color w:val="000000"/>
                 <w:sz w:val="19"/>
                 <w:szCs w:val="19"/>
+                <w:highlight w:val="white"/>
               </w:rPr>
               <w:t>: {</w:t>
             </w:r>
@@ -1934,14 +2006,16 @@
                 <w:color w:val="000000"/>
                 <w:sz w:val="19"/>
                 <w:szCs w:val="19"/>
-              </w:rPr>
-            </w:pPr>
-            <w:r>
-              <w:rPr>
-                <w:rFonts w:ascii="Consolas" w:hAnsi="Consolas" w:cs="Consolas"/>
-                <w:color w:val="000000"/>
-                <w:sz w:val="19"/>
-                <w:szCs w:val="19"/>
+                <w:highlight w:val="white"/>
+              </w:rPr>
+            </w:pPr>
+            <w:r>
+              <w:rPr>
+                <w:rFonts w:ascii="Consolas" w:hAnsi="Consolas" w:cs="Consolas"/>
+                <w:color w:val="000000"/>
+                <w:sz w:val="19"/>
+                <w:szCs w:val="19"/>
+                <w:highlight w:val="white"/>
               </w:rPr>
               <w:t xml:space="preserve">      </w:t>
             </w:r>
@@ -1951,6 +2025,7 @@
                 <w:color w:val="2E75B6"/>
                 <w:sz w:val="19"/>
                 <w:szCs w:val="19"/>
+                <w:highlight w:val="white"/>
               </w:rPr>
               <w:t>"Id"</w:t>
             </w:r>
@@ -1960,6 +2035,7 @@
                 <w:color w:val="000000"/>
                 <w:sz w:val="19"/>
                 <w:szCs w:val="19"/>
+                <w:highlight w:val="white"/>
               </w:rPr>
               <w:t>: 0,</w:t>
             </w:r>
@@ -1974,14 +2050,16 @@
                 <w:color w:val="000000"/>
                 <w:sz w:val="19"/>
                 <w:szCs w:val="19"/>
-              </w:rPr>
-            </w:pPr>
-            <w:r>
-              <w:rPr>
-                <w:rFonts w:ascii="Consolas" w:hAnsi="Consolas" w:cs="Consolas"/>
-                <w:color w:val="000000"/>
-                <w:sz w:val="19"/>
-                <w:szCs w:val="19"/>
+                <w:highlight w:val="white"/>
+              </w:rPr>
+            </w:pPr>
+            <w:r>
+              <w:rPr>
+                <w:rFonts w:ascii="Consolas" w:hAnsi="Consolas" w:cs="Consolas"/>
+                <w:color w:val="000000"/>
+                <w:sz w:val="19"/>
+                <w:szCs w:val="19"/>
+                <w:highlight w:val="white"/>
               </w:rPr>
               <w:t xml:space="preserve">      </w:t>
             </w:r>
@@ -1991,6 +2069,7 @@
                 <w:color w:val="2E75B6"/>
                 <w:sz w:val="19"/>
                 <w:szCs w:val="19"/>
+                <w:highlight w:val="white"/>
               </w:rPr>
               <w:t>"Name"</w:t>
             </w:r>
@@ -2000,6 +2079,7 @@
                 <w:color w:val="000000"/>
                 <w:sz w:val="19"/>
                 <w:szCs w:val="19"/>
+                <w:highlight w:val="white"/>
               </w:rPr>
               <w:t xml:space="preserve">: </w:t>
             </w:r>
@@ -2009,6 +2089,7 @@
                 <w:color w:val="A31515"/>
                 <w:sz w:val="19"/>
                 <w:szCs w:val="19"/>
+                <w:highlight w:val="white"/>
               </w:rPr>
               <w:t>""</w:t>
             </w:r>
@@ -2023,14 +2104,16 @@
                 <w:color w:val="000000"/>
                 <w:sz w:val="19"/>
                 <w:szCs w:val="19"/>
-              </w:rPr>
-            </w:pPr>
-            <w:r>
-              <w:rPr>
-                <w:rFonts w:ascii="Consolas" w:hAnsi="Consolas" w:cs="Consolas"/>
-                <w:color w:val="000000"/>
-                <w:sz w:val="19"/>
-                <w:szCs w:val="19"/>
+                <w:highlight w:val="white"/>
+              </w:rPr>
+            </w:pPr>
+            <w:r>
+              <w:rPr>
+                <w:rFonts w:ascii="Consolas" w:hAnsi="Consolas" w:cs="Consolas"/>
+                <w:color w:val="000000"/>
+                <w:sz w:val="19"/>
+                <w:szCs w:val="19"/>
+                <w:highlight w:val="white"/>
               </w:rPr>
               <w:t xml:space="preserve">    },</w:t>
             </w:r>
@@ -2045,14 +2128,16 @@
                 <w:color w:val="000000"/>
                 <w:sz w:val="19"/>
                 <w:szCs w:val="19"/>
-              </w:rPr>
-            </w:pPr>
-            <w:r>
-              <w:rPr>
-                <w:rFonts w:ascii="Consolas" w:hAnsi="Consolas" w:cs="Consolas"/>
-                <w:color w:val="000000"/>
-                <w:sz w:val="19"/>
-                <w:szCs w:val="19"/>
+                <w:highlight w:val="white"/>
+              </w:rPr>
+            </w:pPr>
+            <w:r>
+              <w:rPr>
+                <w:rFonts w:ascii="Consolas" w:hAnsi="Consolas" w:cs="Consolas"/>
+                <w:color w:val="000000"/>
+                <w:sz w:val="19"/>
+                <w:szCs w:val="19"/>
+                <w:highlight w:val="white"/>
               </w:rPr>
               <w:t xml:space="preserve">    </w:t>
             </w:r>
@@ -2062,6 +2147,7 @@
                 <w:color w:val="2E75B6"/>
                 <w:sz w:val="19"/>
                 <w:szCs w:val="19"/>
+                <w:highlight w:val="white"/>
               </w:rPr>
               <w:t>"Place"</w:t>
             </w:r>
@@ -2071,6 +2157,7 @@
                 <w:color w:val="000000"/>
                 <w:sz w:val="19"/>
                 <w:szCs w:val="19"/>
+                <w:highlight w:val="white"/>
               </w:rPr>
               <w:t>: {</w:t>
             </w:r>
@@ -2085,14 +2172,16 @@
                 <w:color w:val="000000"/>
                 <w:sz w:val="19"/>
                 <w:szCs w:val="19"/>
-              </w:rPr>
-            </w:pPr>
-            <w:r>
-              <w:rPr>
-                <w:rFonts w:ascii="Consolas" w:hAnsi="Consolas" w:cs="Consolas"/>
-                <w:color w:val="000000"/>
-                <w:sz w:val="19"/>
-                <w:szCs w:val="19"/>
+                <w:highlight w:val="white"/>
+              </w:rPr>
+            </w:pPr>
+            <w:r>
+              <w:rPr>
+                <w:rFonts w:ascii="Consolas" w:hAnsi="Consolas" w:cs="Consolas"/>
+                <w:color w:val="000000"/>
+                <w:sz w:val="19"/>
+                <w:szCs w:val="19"/>
+                <w:highlight w:val="white"/>
               </w:rPr>
               <w:t xml:space="preserve">      </w:t>
             </w:r>
@@ -2102,6 +2191,7 @@
                 <w:color w:val="2E75B6"/>
                 <w:sz w:val="19"/>
                 <w:szCs w:val="19"/>
+                <w:highlight w:val="white"/>
               </w:rPr>
               <w:t>"Id"</w:t>
             </w:r>
@@ -2111,6 +2201,7 @@
                 <w:color w:val="000000"/>
                 <w:sz w:val="19"/>
                 <w:szCs w:val="19"/>
+                <w:highlight w:val="white"/>
               </w:rPr>
               <w:t>: 0,</w:t>
             </w:r>
@@ -2125,14 +2216,16 @@
                 <w:color w:val="000000"/>
                 <w:sz w:val="19"/>
                 <w:szCs w:val="19"/>
-              </w:rPr>
-            </w:pPr>
-            <w:r>
-              <w:rPr>
-                <w:rFonts w:ascii="Consolas" w:hAnsi="Consolas" w:cs="Consolas"/>
-                <w:color w:val="000000"/>
-                <w:sz w:val="19"/>
-                <w:szCs w:val="19"/>
+                <w:highlight w:val="white"/>
+              </w:rPr>
+            </w:pPr>
+            <w:r>
+              <w:rPr>
+                <w:rFonts w:ascii="Consolas" w:hAnsi="Consolas" w:cs="Consolas"/>
+                <w:color w:val="000000"/>
+                <w:sz w:val="19"/>
+                <w:szCs w:val="19"/>
+                <w:highlight w:val="white"/>
               </w:rPr>
               <w:t xml:space="preserve">      </w:t>
             </w:r>
@@ -2142,6 +2235,7 @@
                 <w:color w:val="2E75B6"/>
                 <w:sz w:val="19"/>
                 <w:szCs w:val="19"/>
+                <w:highlight w:val="white"/>
               </w:rPr>
               <w:t>"City"</w:t>
             </w:r>
@@ -2151,6 +2245,7 @@
                 <w:color w:val="000000"/>
                 <w:sz w:val="19"/>
                 <w:szCs w:val="19"/>
+                <w:highlight w:val="white"/>
               </w:rPr>
               <w:t xml:space="preserve">: </w:t>
             </w:r>
@@ -2160,6 +2255,7 @@
                 <w:color w:val="A31515"/>
                 <w:sz w:val="19"/>
                 <w:szCs w:val="19"/>
+                <w:highlight w:val="white"/>
               </w:rPr>
               <w:t>""</w:t>
             </w:r>
@@ -2169,6 +2265,7 @@
                 <w:color w:val="000000"/>
                 <w:sz w:val="19"/>
                 <w:szCs w:val="19"/>
+                <w:highlight w:val="white"/>
               </w:rPr>
               <w:t>,</w:t>
             </w:r>
@@ -2183,14 +2280,16 @@
                 <w:color w:val="000000"/>
                 <w:sz w:val="19"/>
                 <w:szCs w:val="19"/>
-              </w:rPr>
-            </w:pPr>
-            <w:r>
-              <w:rPr>
-                <w:rFonts w:ascii="Consolas" w:hAnsi="Consolas" w:cs="Consolas"/>
-                <w:color w:val="000000"/>
-                <w:sz w:val="19"/>
-                <w:szCs w:val="19"/>
+                <w:highlight w:val="white"/>
+              </w:rPr>
+            </w:pPr>
+            <w:r>
+              <w:rPr>
+                <w:rFonts w:ascii="Consolas" w:hAnsi="Consolas" w:cs="Consolas"/>
+                <w:color w:val="000000"/>
+                <w:sz w:val="19"/>
+                <w:szCs w:val="19"/>
+                <w:highlight w:val="white"/>
               </w:rPr>
               <w:t xml:space="preserve">      </w:t>
             </w:r>
@@ -2200,6 +2299,7 @@
                 <w:color w:val="2E75B6"/>
                 <w:sz w:val="19"/>
                 <w:szCs w:val="19"/>
+                <w:highlight w:val="white"/>
               </w:rPr>
               <w:t>"Country"</w:t>
             </w:r>
@@ -2209,6 +2309,7 @@
                 <w:color w:val="000000"/>
                 <w:sz w:val="19"/>
                 <w:szCs w:val="19"/>
+                <w:highlight w:val="white"/>
               </w:rPr>
               <w:t xml:space="preserve">: </w:t>
             </w:r>
@@ -2218,6 +2319,7 @@
                 <w:color w:val="A31515"/>
                 <w:sz w:val="19"/>
                 <w:szCs w:val="19"/>
+                <w:highlight w:val="white"/>
               </w:rPr>
               <w:t>""</w:t>
             </w:r>
@@ -2232,14 +2334,16 @@
                 <w:color w:val="000000"/>
                 <w:sz w:val="19"/>
                 <w:szCs w:val="19"/>
-              </w:rPr>
-            </w:pPr>
-            <w:r>
-              <w:rPr>
-                <w:rFonts w:ascii="Consolas" w:hAnsi="Consolas" w:cs="Consolas"/>
-                <w:color w:val="000000"/>
-                <w:sz w:val="19"/>
-                <w:szCs w:val="19"/>
+                <w:highlight w:val="white"/>
+              </w:rPr>
+            </w:pPr>
+            <w:r>
+              <w:rPr>
+                <w:rFonts w:ascii="Consolas" w:hAnsi="Consolas" w:cs="Consolas"/>
+                <w:color w:val="000000"/>
+                <w:sz w:val="19"/>
+                <w:szCs w:val="19"/>
+                <w:highlight w:val="white"/>
               </w:rPr>
               <w:t xml:space="preserve">    },</w:t>
             </w:r>
@@ -2254,14 +2358,16 @@
                 <w:color w:val="000000"/>
                 <w:sz w:val="19"/>
                 <w:szCs w:val="19"/>
-              </w:rPr>
-            </w:pPr>
-            <w:r>
-              <w:rPr>
-                <w:rFonts w:ascii="Consolas" w:hAnsi="Consolas" w:cs="Consolas"/>
-                <w:color w:val="000000"/>
-                <w:sz w:val="19"/>
-                <w:szCs w:val="19"/>
+                <w:highlight w:val="white"/>
+              </w:rPr>
+            </w:pPr>
+            <w:r>
+              <w:rPr>
+                <w:rFonts w:ascii="Consolas" w:hAnsi="Consolas" w:cs="Consolas"/>
+                <w:color w:val="000000"/>
+                <w:sz w:val="19"/>
+                <w:szCs w:val="19"/>
+                <w:highlight w:val="white"/>
               </w:rPr>
               <w:t xml:space="preserve">    </w:t>
             </w:r>
@@ -2271,6 +2377,7 @@
                 <w:color w:val="2E75B6"/>
                 <w:sz w:val="19"/>
                 <w:szCs w:val="19"/>
+                <w:highlight w:val="white"/>
               </w:rPr>
               <w:t>"Profile"</w:t>
             </w:r>
@@ -2280,6 +2387,7 @@
                 <w:color w:val="000000"/>
                 <w:sz w:val="19"/>
                 <w:szCs w:val="19"/>
+                <w:highlight w:val="white"/>
               </w:rPr>
               <w:t xml:space="preserve">: </w:t>
             </w:r>
@@ -2289,6 +2397,7 @@
                 <w:color w:val="A31515"/>
                 <w:sz w:val="19"/>
                 <w:szCs w:val="19"/>
+                <w:highlight w:val="white"/>
               </w:rPr>
               <w:t>""</w:t>
             </w:r>
@@ -2298,6 +2407,7 @@
                 <w:color w:val="000000"/>
                 <w:sz w:val="19"/>
                 <w:szCs w:val="19"/>
+                <w:highlight w:val="white"/>
               </w:rPr>
               <w:t>,</w:t>
             </w:r>
@@ -2312,14 +2422,16 @@
                 <w:color w:val="000000"/>
                 <w:sz w:val="19"/>
                 <w:szCs w:val="19"/>
-              </w:rPr>
-            </w:pPr>
-            <w:r>
-              <w:rPr>
-                <w:rFonts w:ascii="Consolas" w:hAnsi="Consolas" w:cs="Consolas"/>
-                <w:color w:val="000000"/>
-                <w:sz w:val="19"/>
-                <w:szCs w:val="19"/>
+                <w:highlight w:val="white"/>
+              </w:rPr>
+            </w:pPr>
+            <w:r>
+              <w:rPr>
+                <w:rFonts w:ascii="Consolas" w:hAnsi="Consolas" w:cs="Consolas"/>
+                <w:color w:val="000000"/>
+                <w:sz w:val="19"/>
+                <w:szCs w:val="19"/>
+                <w:highlight w:val="white"/>
               </w:rPr>
               <w:t xml:space="preserve">    </w:t>
             </w:r>
@@ -2329,6 +2441,7 @@
                 <w:color w:val="2E75B6"/>
                 <w:sz w:val="19"/>
                 <w:szCs w:val="19"/>
+                <w:highlight w:val="white"/>
               </w:rPr>
               <w:t>"Voters"</w:t>
             </w:r>
@@ -2338,6 +2451,7 @@
                 <w:color w:val="000000"/>
                 <w:sz w:val="19"/>
                 <w:szCs w:val="19"/>
+                <w:highlight w:val="white"/>
               </w:rPr>
               <w:t>: 0,</w:t>
             </w:r>
@@ -2352,14 +2466,16 @@
                 <w:color w:val="000000"/>
                 <w:sz w:val="19"/>
                 <w:szCs w:val="19"/>
-              </w:rPr>
-            </w:pPr>
-            <w:r>
-              <w:rPr>
-                <w:rFonts w:ascii="Consolas" w:hAnsi="Consolas" w:cs="Consolas"/>
-                <w:color w:val="000000"/>
-                <w:sz w:val="19"/>
-                <w:szCs w:val="19"/>
+                <w:highlight w:val="white"/>
+              </w:rPr>
+            </w:pPr>
+            <w:r>
+              <w:rPr>
+                <w:rFonts w:ascii="Consolas" w:hAnsi="Consolas" w:cs="Consolas"/>
+                <w:color w:val="000000"/>
+                <w:sz w:val="19"/>
+                <w:szCs w:val="19"/>
+                <w:highlight w:val="white"/>
               </w:rPr>
               <w:t xml:space="preserve">    </w:t>
             </w:r>
@@ -2369,15 +2485,17 @@
                 <w:color w:val="2E75B6"/>
                 <w:sz w:val="19"/>
                 <w:szCs w:val="19"/>
-              </w:rPr>
-              <w:t>"Created"</w:t>
-            </w:r>
-            <w:r>
-              <w:rPr>
-                <w:rFonts w:ascii="Consolas" w:hAnsi="Consolas" w:cs="Consolas"/>
-                <w:color w:val="000000"/>
-                <w:sz w:val="19"/>
-                <w:szCs w:val="19"/>
+                <w:highlight w:val="white"/>
+              </w:rPr>
+              <w:t>"Status"</w:t>
+            </w:r>
+            <w:r>
+              <w:rPr>
+                <w:rFonts w:ascii="Consolas" w:hAnsi="Consolas" w:cs="Consolas"/>
+                <w:color w:val="000000"/>
+                <w:sz w:val="19"/>
+                <w:szCs w:val="19"/>
+                <w:highlight w:val="white"/>
               </w:rPr>
               <w:t>: 0,</w:t>
             </w:r>
@@ -2392,14 +2510,16 @@
                 <w:color w:val="000000"/>
                 <w:sz w:val="19"/>
                 <w:szCs w:val="19"/>
-              </w:rPr>
-            </w:pPr>
-            <w:r>
-              <w:rPr>
-                <w:rFonts w:ascii="Consolas" w:hAnsi="Consolas" w:cs="Consolas"/>
-                <w:color w:val="000000"/>
-                <w:sz w:val="19"/>
-                <w:szCs w:val="19"/>
+                <w:highlight w:val="white"/>
+              </w:rPr>
+            </w:pPr>
+            <w:r>
+              <w:rPr>
+                <w:rFonts w:ascii="Consolas" w:hAnsi="Consolas" w:cs="Consolas"/>
+                <w:color w:val="000000"/>
+                <w:sz w:val="19"/>
+                <w:szCs w:val="19"/>
+                <w:highlight w:val="white"/>
               </w:rPr>
               <w:t xml:space="preserve">    </w:t>
             </w:r>
@@ -2409,17 +2529,19 @@
                 <w:color w:val="2E75B6"/>
                 <w:sz w:val="19"/>
                 <w:szCs w:val="19"/>
-              </w:rPr>
-              <w:t>"LastModified"</w:t>
-            </w:r>
-            <w:r>
-              <w:rPr>
-                <w:rFonts w:ascii="Consolas" w:hAnsi="Consolas" w:cs="Consolas"/>
-                <w:color w:val="000000"/>
-                <w:sz w:val="19"/>
-                <w:szCs w:val="19"/>
-              </w:rPr>
-              <w:t>: 0</w:t>
+                <w:highlight w:val="white"/>
+              </w:rPr>
+              <w:t>"Created"</w:t>
+            </w:r>
+            <w:r>
+              <w:rPr>
+                <w:rFonts w:ascii="Consolas" w:hAnsi="Consolas" w:cs="Consolas"/>
+                <w:color w:val="000000"/>
+                <w:sz w:val="19"/>
+                <w:szCs w:val="19"/>
+                <w:highlight w:val="white"/>
+              </w:rPr>
+              <w:t>: 0,</w:t>
             </w:r>
           </w:p>
           <w:p>
@@ -2432,16 +2554,38 @@
                 <w:color w:val="000000"/>
                 <w:sz w:val="19"/>
                 <w:szCs w:val="19"/>
-              </w:rPr>
-            </w:pPr>
-            <w:r>
-              <w:rPr>
-                <w:rFonts w:ascii="Consolas" w:hAnsi="Consolas" w:cs="Consolas"/>
-                <w:color w:val="000000"/>
-                <w:sz w:val="19"/>
-                <w:szCs w:val="19"/>
-              </w:rPr>
-              <w:t xml:space="preserve">  }</w:t>
+                <w:highlight w:val="white"/>
+              </w:rPr>
+            </w:pPr>
+            <w:r>
+              <w:rPr>
+                <w:rFonts w:ascii="Consolas" w:hAnsi="Consolas" w:cs="Consolas"/>
+                <w:color w:val="000000"/>
+                <w:sz w:val="19"/>
+                <w:szCs w:val="19"/>
+                <w:highlight w:val="white"/>
+              </w:rPr>
+              <w:t xml:space="preserve">    </w:t>
+            </w:r>
+            <w:r>
+              <w:rPr>
+                <w:rFonts w:ascii="Consolas" w:hAnsi="Consolas" w:cs="Consolas"/>
+                <w:color w:val="2E75B6"/>
+                <w:sz w:val="19"/>
+                <w:szCs w:val="19"/>
+                <w:highlight w:val="white"/>
+              </w:rPr>
+              <w:t>"LastModified"</w:t>
+            </w:r>
+            <w:r>
+              <w:rPr>
+                <w:rFonts w:ascii="Consolas" w:hAnsi="Consolas" w:cs="Consolas"/>
+                <w:color w:val="000000"/>
+                <w:sz w:val="19"/>
+                <w:szCs w:val="19"/>
+                <w:highlight w:val="white"/>
+              </w:rPr>
+              <w:t>: 0</w:t>
             </w:r>
           </w:p>
           <w:p>
@@ -2454,16 +2598,18 @@
                 <w:color w:val="000000"/>
                 <w:sz w:val="19"/>
                 <w:szCs w:val="19"/>
-              </w:rPr>
-            </w:pPr>
-            <w:r>
-              <w:rPr>
-                <w:rFonts w:ascii="Consolas" w:hAnsi="Consolas" w:cs="Consolas"/>
-                <w:color w:val="000000"/>
-                <w:sz w:val="19"/>
-                <w:szCs w:val="19"/>
-              </w:rPr>
-              <w:t>}</w:t>
+                <w:highlight w:val="white"/>
+              </w:rPr>
+            </w:pPr>
+            <w:r>
+              <w:rPr>
+                <w:rFonts w:ascii="Consolas" w:hAnsi="Consolas" w:cs="Consolas"/>
+                <w:color w:val="000000"/>
+                <w:sz w:val="19"/>
+                <w:szCs w:val="19"/>
+                <w:highlight w:val="white"/>
+              </w:rPr>
+              <w:t xml:space="preserve">  }</w:t>
             </w:r>
           </w:p>
           <w:p>
@@ -2472,12 +2618,38 @@
               <w:autoSpaceDN w:val="0"/>
               <w:adjustRightInd w:val="0"/>
               <w:rPr>
-                <w:rFonts w:ascii="Times New Roman" w:hAnsi="Times New Roman" w:cs="Times New Roman"/>
-                <w:color w:val="000000" w:themeColor="text1"/>
-                <w:sz w:val="20"/>
-                <w:szCs w:val="20"/>
-              </w:rPr>
-            </w:pPr>
+                <w:rFonts w:ascii="Consolas" w:hAnsi="Consolas" w:cs="Consolas"/>
+                <w:color w:val="000000"/>
+                <w:sz w:val="19"/>
+                <w:szCs w:val="19"/>
+                <w:highlight w:val="white"/>
+              </w:rPr>
+            </w:pPr>
+            <w:r>
+              <w:rPr>
+                <w:rFonts w:ascii="Consolas" w:hAnsi="Consolas" w:cs="Consolas"/>
+                <w:color w:val="000000"/>
+                <w:sz w:val="19"/>
+                <w:szCs w:val="19"/>
+                <w:highlight w:val="white"/>
+              </w:rPr>
+              <w:t>}</w:t>
+            </w:r>
+          </w:p>
+          <w:p>
+            <w:pPr>
+              <w:autoSpaceDE w:val="0"/>
+              <w:autoSpaceDN w:val="0"/>
+              <w:adjustRightInd w:val="0"/>
+              <w:rPr>
+                <w:rFonts w:ascii="Times New Roman" w:hAnsi="Times New Roman" w:cs="Times New Roman"/>
+                <w:color w:val="000000" w:themeColor="text1"/>
+                <w:sz w:val="20"/>
+                <w:szCs w:val="20"/>
+              </w:rPr>
+            </w:pPr>
+            <w:bookmarkStart w:id="0" w:name="_GoBack"/>
+            <w:bookmarkEnd w:id="0"/>
           </w:p>
         </w:tc>
       </w:tr>
@@ -8791,14 +8963,16 @@
                 <w:color w:val="000000"/>
                 <w:sz w:val="19"/>
                 <w:szCs w:val="19"/>
-              </w:rPr>
-            </w:pPr>
-            <w:r>
-              <w:rPr>
-                <w:rFonts w:ascii="Consolas" w:hAnsi="Consolas" w:cs="Consolas"/>
-                <w:color w:val="000000"/>
-                <w:sz w:val="19"/>
-                <w:szCs w:val="19"/>
+                <w:highlight w:val="white"/>
+              </w:rPr>
+            </w:pPr>
+            <w:r>
+              <w:rPr>
+                <w:rFonts w:ascii="Consolas" w:hAnsi="Consolas" w:cs="Consolas"/>
+                <w:color w:val="000000"/>
+                <w:sz w:val="19"/>
+                <w:szCs w:val="19"/>
+                <w:highlight w:val="white"/>
               </w:rPr>
               <w:t>{</w:t>
             </w:r>
@@ -8813,14 +8987,16 @@
                 <w:color w:val="000000"/>
                 <w:sz w:val="19"/>
                 <w:szCs w:val="19"/>
-              </w:rPr>
-            </w:pPr>
-            <w:r>
-              <w:rPr>
-                <w:rFonts w:ascii="Consolas" w:hAnsi="Consolas" w:cs="Consolas"/>
-                <w:color w:val="000000"/>
-                <w:sz w:val="19"/>
-                <w:szCs w:val="19"/>
+                <w:highlight w:val="white"/>
+              </w:rPr>
+            </w:pPr>
+            <w:r>
+              <w:rPr>
+                <w:rFonts w:ascii="Consolas" w:hAnsi="Consolas" w:cs="Consolas"/>
+                <w:color w:val="000000"/>
+                <w:sz w:val="19"/>
+                <w:szCs w:val="19"/>
+                <w:highlight w:val="white"/>
               </w:rPr>
               <w:t xml:space="preserve">  </w:t>
             </w:r>
@@ -8830,6 +9006,7 @@
                 <w:color w:val="2E75B6"/>
                 <w:sz w:val="19"/>
                 <w:szCs w:val="19"/>
+                <w:highlight w:val="white"/>
               </w:rPr>
               <w:t>"Doctors"</w:t>
             </w:r>
@@ -8839,6 +9016,7 @@
                 <w:color w:val="000000"/>
                 <w:sz w:val="19"/>
                 <w:szCs w:val="19"/>
+                <w:highlight w:val="white"/>
               </w:rPr>
               <w:t>: [</w:t>
             </w:r>
@@ -8853,14 +9031,16 @@
                 <w:color w:val="000000"/>
                 <w:sz w:val="19"/>
                 <w:szCs w:val="19"/>
-              </w:rPr>
-            </w:pPr>
-            <w:r>
-              <w:rPr>
-                <w:rFonts w:ascii="Consolas" w:hAnsi="Consolas" w:cs="Consolas"/>
-                <w:color w:val="000000"/>
-                <w:sz w:val="19"/>
-                <w:szCs w:val="19"/>
+                <w:highlight w:val="white"/>
+              </w:rPr>
+            </w:pPr>
+            <w:r>
+              <w:rPr>
+                <w:rFonts w:ascii="Consolas" w:hAnsi="Consolas" w:cs="Consolas"/>
+                <w:color w:val="000000"/>
+                <w:sz w:val="19"/>
+                <w:szCs w:val="19"/>
+                <w:highlight w:val="white"/>
               </w:rPr>
               <w:t xml:space="preserve">    {</w:t>
             </w:r>
@@ -8875,14 +9055,16 @@
                 <w:color w:val="000000"/>
                 <w:sz w:val="19"/>
                 <w:szCs w:val="19"/>
-              </w:rPr>
-            </w:pPr>
-            <w:r>
-              <w:rPr>
-                <w:rFonts w:ascii="Consolas" w:hAnsi="Consolas" w:cs="Consolas"/>
-                <w:color w:val="000000"/>
-                <w:sz w:val="19"/>
-                <w:szCs w:val="19"/>
+                <w:highlight w:val="white"/>
+              </w:rPr>
+            </w:pPr>
+            <w:r>
+              <w:rPr>
+                <w:rFonts w:ascii="Consolas" w:hAnsi="Consolas" w:cs="Consolas"/>
+                <w:color w:val="000000"/>
+                <w:sz w:val="19"/>
+                <w:szCs w:val="19"/>
+                <w:highlight w:val="white"/>
               </w:rPr>
               <w:t xml:space="preserve">      </w:t>
             </w:r>
@@ -8892,6 +9074,7 @@
                 <w:color w:val="2E75B6"/>
                 <w:sz w:val="19"/>
                 <w:szCs w:val="19"/>
+                <w:highlight w:val="white"/>
               </w:rPr>
               <w:t>"Id"</w:t>
             </w:r>
@@ -8901,6 +9084,7 @@
                 <w:color w:val="000000"/>
                 <w:sz w:val="19"/>
                 <w:szCs w:val="19"/>
+                <w:highlight w:val="white"/>
               </w:rPr>
               <w:t>: 0,</w:t>
             </w:r>
@@ -8915,14 +9099,16 @@
                 <w:color w:val="000000"/>
                 <w:sz w:val="19"/>
                 <w:szCs w:val="19"/>
-              </w:rPr>
-            </w:pPr>
-            <w:r>
-              <w:rPr>
-                <w:rFonts w:ascii="Consolas" w:hAnsi="Consolas" w:cs="Consolas"/>
-                <w:color w:val="000000"/>
-                <w:sz w:val="19"/>
-                <w:szCs w:val="19"/>
+                <w:highlight w:val="white"/>
+              </w:rPr>
+            </w:pPr>
+            <w:r>
+              <w:rPr>
+                <w:rFonts w:ascii="Consolas" w:hAnsi="Consolas" w:cs="Consolas"/>
+                <w:color w:val="000000"/>
+                <w:sz w:val="19"/>
+                <w:szCs w:val="19"/>
+                <w:highlight w:val="white"/>
               </w:rPr>
               <w:t xml:space="preserve">      </w:t>
             </w:r>
@@ -8932,6 +9118,7 @@
                 <w:color w:val="2E75B6"/>
                 <w:sz w:val="19"/>
                 <w:szCs w:val="19"/>
+                <w:highlight w:val="white"/>
               </w:rPr>
               <w:t>"FirstName"</w:t>
             </w:r>
@@ -8941,6 +9128,7 @@
                 <w:color w:val="000000"/>
                 <w:sz w:val="19"/>
                 <w:szCs w:val="19"/>
+                <w:highlight w:val="white"/>
               </w:rPr>
               <w:t xml:space="preserve">: </w:t>
             </w:r>
@@ -8950,6 +9138,7 @@
                 <w:color w:val="A31515"/>
                 <w:sz w:val="19"/>
                 <w:szCs w:val="19"/>
+                <w:highlight w:val="white"/>
               </w:rPr>
               <w:t>""</w:t>
             </w:r>
@@ -8959,6 +9148,7 @@
                 <w:color w:val="000000"/>
                 <w:sz w:val="19"/>
                 <w:szCs w:val="19"/>
+                <w:highlight w:val="white"/>
               </w:rPr>
               <w:t>,</w:t>
             </w:r>
@@ -8973,14 +9163,16 @@
                 <w:color w:val="000000"/>
                 <w:sz w:val="19"/>
                 <w:szCs w:val="19"/>
-              </w:rPr>
-            </w:pPr>
-            <w:r>
-              <w:rPr>
-                <w:rFonts w:ascii="Consolas" w:hAnsi="Consolas" w:cs="Consolas"/>
-                <w:color w:val="000000"/>
-                <w:sz w:val="19"/>
-                <w:szCs w:val="19"/>
+                <w:highlight w:val="white"/>
+              </w:rPr>
+            </w:pPr>
+            <w:r>
+              <w:rPr>
+                <w:rFonts w:ascii="Consolas" w:hAnsi="Consolas" w:cs="Consolas"/>
+                <w:color w:val="000000"/>
+                <w:sz w:val="19"/>
+                <w:szCs w:val="19"/>
+                <w:highlight w:val="white"/>
               </w:rPr>
               <w:t xml:space="preserve">      </w:t>
             </w:r>
@@ -8990,6 +9182,7 @@
                 <w:color w:val="2E75B6"/>
                 <w:sz w:val="19"/>
                 <w:szCs w:val="19"/>
+                <w:highlight w:val="white"/>
               </w:rPr>
               <w:t>"LastName"</w:t>
             </w:r>
@@ -8999,6 +9192,7 @@
                 <w:color w:val="000000"/>
                 <w:sz w:val="19"/>
                 <w:szCs w:val="19"/>
+                <w:highlight w:val="white"/>
               </w:rPr>
               <w:t xml:space="preserve">: </w:t>
             </w:r>
@@ -9008,6 +9202,7 @@
                 <w:color w:val="A31515"/>
                 <w:sz w:val="19"/>
                 <w:szCs w:val="19"/>
+                <w:highlight w:val="white"/>
               </w:rPr>
               <w:t>""</w:t>
             </w:r>
@@ -9017,6 +9212,7 @@
                 <w:color w:val="000000"/>
                 <w:sz w:val="19"/>
                 <w:szCs w:val="19"/>
+                <w:highlight w:val="white"/>
               </w:rPr>
               <w:t>,</w:t>
             </w:r>
@@ -9031,14 +9227,16 @@
                 <w:color w:val="000000"/>
                 <w:sz w:val="19"/>
                 <w:szCs w:val="19"/>
-              </w:rPr>
-            </w:pPr>
-            <w:r>
-              <w:rPr>
-                <w:rFonts w:ascii="Consolas" w:hAnsi="Consolas" w:cs="Consolas"/>
-                <w:color w:val="000000"/>
-                <w:sz w:val="19"/>
-                <w:szCs w:val="19"/>
+                <w:highlight w:val="white"/>
+              </w:rPr>
+            </w:pPr>
+            <w:r>
+              <w:rPr>
+                <w:rFonts w:ascii="Consolas" w:hAnsi="Consolas" w:cs="Consolas"/>
+                <w:color w:val="000000"/>
+                <w:sz w:val="19"/>
+                <w:szCs w:val="19"/>
+                <w:highlight w:val="white"/>
               </w:rPr>
               <w:t xml:space="preserve">      </w:t>
             </w:r>
@@ -9048,6 +9246,7 @@
                 <w:color w:val="2E75B6"/>
                 <w:sz w:val="19"/>
                 <w:szCs w:val="19"/>
+                <w:highlight w:val="white"/>
               </w:rPr>
               <w:t>"Email"</w:t>
             </w:r>
@@ -9057,6 +9256,7 @@
                 <w:color w:val="000000"/>
                 <w:sz w:val="19"/>
                 <w:szCs w:val="19"/>
+                <w:highlight w:val="white"/>
               </w:rPr>
               <w:t xml:space="preserve">: </w:t>
             </w:r>
@@ -9066,6 +9266,7 @@
                 <w:color w:val="A31515"/>
                 <w:sz w:val="19"/>
                 <w:szCs w:val="19"/>
+                <w:highlight w:val="white"/>
               </w:rPr>
               <w:t>""</w:t>
             </w:r>
@@ -9075,6 +9276,7 @@
                 <w:color w:val="000000"/>
                 <w:sz w:val="19"/>
                 <w:szCs w:val="19"/>
+                <w:highlight w:val="white"/>
               </w:rPr>
               <w:t>,</w:t>
             </w:r>
@@ -9089,14 +9291,16 @@
                 <w:color w:val="000000"/>
                 <w:sz w:val="19"/>
                 <w:szCs w:val="19"/>
-              </w:rPr>
-            </w:pPr>
-            <w:r>
-              <w:rPr>
-                <w:rFonts w:ascii="Consolas" w:hAnsi="Consolas" w:cs="Consolas"/>
-                <w:color w:val="000000"/>
-                <w:sz w:val="19"/>
-                <w:szCs w:val="19"/>
+                <w:highlight w:val="white"/>
+              </w:rPr>
+            </w:pPr>
+            <w:r>
+              <w:rPr>
+                <w:rFonts w:ascii="Consolas" w:hAnsi="Consolas" w:cs="Consolas"/>
+                <w:color w:val="000000"/>
+                <w:sz w:val="19"/>
+                <w:szCs w:val="19"/>
+                <w:highlight w:val="white"/>
               </w:rPr>
               <w:t xml:space="preserve">      </w:t>
             </w:r>
@@ -9106,6 +9310,7 @@
                 <w:color w:val="2E75B6"/>
                 <w:sz w:val="19"/>
                 <w:szCs w:val="19"/>
+                <w:highlight w:val="white"/>
               </w:rPr>
               <w:t>"Password"</w:t>
             </w:r>
@@ -9115,6 +9320,7 @@
                 <w:color w:val="000000"/>
                 <w:sz w:val="19"/>
                 <w:szCs w:val="19"/>
+                <w:highlight w:val="white"/>
               </w:rPr>
               <w:t xml:space="preserve">: </w:t>
             </w:r>
@@ -9124,6 +9330,7 @@
                 <w:color w:val="A31515"/>
                 <w:sz w:val="19"/>
                 <w:szCs w:val="19"/>
+                <w:highlight w:val="white"/>
               </w:rPr>
               <w:t>""</w:t>
             </w:r>
@@ -9133,6 +9340,7 @@
                 <w:color w:val="000000"/>
                 <w:sz w:val="19"/>
                 <w:szCs w:val="19"/>
+                <w:highlight w:val="white"/>
               </w:rPr>
               <w:t>,</w:t>
             </w:r>
@@ -9147,14 +9355,16 @@
                 <w:color w:val="000000"/>
                 <w:sz w:val="19"/>
                 <w:szCs w:val="19"/>
-              </w:rPr>
-            </w:pPr>
-            <w:r>
-              <w:rPr>
-                <w:rFonts w:ascii="Consolas" w:hAnsi="Consolas" w:cs="Consolas"/>
-                <w:color w:val="000000"/>
-                <w:sz w:val="19"/>
-                <w:szCs w:val="19"/>
+                <w:highlight w:val="white"/>
+              </w:rPr>
+            </w:pPr>
+            <w:r>
+              <w:rPr>
+                <w:rFonts w:ascii="Consolas" w:hAnsi="Consolas" w:cs="Consolas"/>
+                <w:color w:val="000000"/>
+                <w:sz w:val="19"/>
+                <w:szCs w:val="19"/>
+                <w:highlight w:val="white"/>
               </w:rPr>
               <w:lastRenderedPageBreak/>
               <w:t xml:space="preserve">      </w:t>
@@ -9165,6 +9375,7 @@
                 <w:color w:val="2E75B6"/>
                 <w:sz w:val="19"/>
                 <w:szCs w:val="19"/>
+                <w:highlight w:val="white"/>
               </w:rPr>
               <w:t>"Birthday"</w:t>
             </w:r>
@@ -9174,6 +9385,7 @@
                 <w:color w:val="000000"/>
                 <w:sz w:val="19"/>
                 <w:szCs w:val="19"/>
+                <w:highlight w:val="white"/>
               </w:rPr>
               <w:t>: 0,</w:t>
             </w:r>
@@ -9188,14 +9400,16 @@
                 <w:color w:val="000000"/>
                 <w:sz w:val="19"/>
                 <w:szCs w:val="19"/>
-              </w:rPr>
-            </w:pPr>
-            <w:r>
-              <w:rPr>
-                <w:rFonts w:ascii="Consolas" w:hAnsi="Consolas" w:cs="Consolas"/>
-                <w:color w:val="000000"/>
-                <w:sz w:val="19"/>
-                <w:szCs w:val="19"/>
+                <w:highlight w:val="white"/>
+              </w:rPr>
+            </w:pPr>
+            <w:r>
+              <w:rPr>
+                <w:rFonts w:ascii="Consolas" w:hAnsi="Consolas" w:cs="Consolas"/>
+                <w:color w:val="000000"/>
+                <w:sz w:val="19"/>
+                <w:szCs w:val="19"/>
+                <w:highlight w:val="white"/>
               </w:rPr>
               <w:t xml:space="preserve">      </w:t>
             </w:r>
@@ -9205,6 +9419,7 @@
                 <w:color w:val="2E75B6"/>
                 <w:sz w:val="19"/>
                 <w:szCs w:val="19"/>
+                <w:highlight w:val="white"/>
               </w:rPr>
               <w:t>"Gender"</w:t>
             </w:r>
@@ -9214,6 +9429,7 @@
                 <w:color w:val="000000"/>
                 <w:sz w:val="19"/>
                 <w:szCs w:val="19"/>
+                <w:highlight w:val="white"/>
               </w:rPr>
               <w:t>: 0,</w:t>
             </w:r>
@@ -9228,14 +9444,16 @@
                 <w:color w:val="000000"/>
                 <w:sz w:val="19"/>
                 <w:szCs w:val="19"/>
-              </w:rPr>
-            </w:pPr>
-            <w:r>
-              <w:rPr>
-                <w:rFonts w:ascii="Consolas" w:hAnsi="Consolas" w:cs="Consolas"/>
-                <w:color w:val="000000"/>
-                <w:sz w:val="19"/>
-                <w:szCs w:val="19"/>
+                <w:highlight w:val="white"/>
+              </w:rPr>
+            </w:pPr>
+            <w:r>
+              <w:rPr>
+                <w:rFonts w:ascii="Consolas" w:hAnsi="Consolas" w:cs="Consolas"/>
+                <w:color w:val="000000"/>
+                <w:sz w:val="19"/>
+                <w:szCs w:val="19"/>
+                <w:highlight w:val="white"/>
               </w:rPr>
               <w:t xml:space="preserve">      </w:t>
             </w:r>
@@ -9245,6 +9463,7 @@
                 <w:color w:val="2E75B6"/>
                 <w:sz w:val="19"/>
                 <w:szCs w:val="19"/>
+                <w:highlight w:val="white"/>
               </w:rPr>
               <w:t>"Address"</w:t>
             </w:r>
@@ -9254,6 +9473,7 @@
                 <w:color w:val="000000"/>
                 <w:sz w:val="19"/>
                 <w:szCs w:val="19"/>
+                <w:highlight w:val="white"/>
               </w:rPr>
               <w:t xml:space="preserve">: </w:t>
             </w:r>
@@ -9263,6 +9483,7 @@
                 <w:color w:val="A31515"/>
                 <w:sz w:val="19"/>
                 <w:szCs w:val="19"/>
+                <w:highlight w:val="white"/>
               </w:rPr>
               <w:t>""</w:t>
             </w:r>
@@ -9272,6 +9493,7 @@
                 <w:color w:val="000000"/>
                 <w:sz w:val="19"/>
                 <w:szCs w:val="19"/>
+                <w:highlight w:val="white"/>
               </w:rPr>
               <w:t>,</w:t>
             </w:r>
@@ -9286,14 +9508,16 @@
                 <w:color w:val="000000"/>
                 <w:sz w:val="19"/>
                 <w:szCs w:val="19"/>
-              </w:rPr>
-            </w:pPr>
-            <w:r>
-              <w:rPr>
-                <w:rFonts w:ascii="Consolas" w:hAnsi="Consolas" w:cs="Consolas"/>
-                <w:color w:val="000000"/>
-                <w:sz w:val="19"/>
-                <w:szCs w:val="19"/>
+                <w:highlight w:val="white"/>
+              </w:rPr>
+            </w:pPr>
+            <w:r>
+              <w:rPr>
+                <w:rFonts w:ascii="Consolas" w:hAnsi="Consolas" w:cs="Consolas"/>
+                <w:color w:val="000000"/>
+                <w:sz w:val="19"/>
+                <w:szCs w:val="19"/>
+                <w:highlight w:val="white"/>
               </w:rPr>
               <w:t xml:space="preserve">      </w:t>
             </w:r>
@@ -9303,6 +9527,7 @@
                 <w:color w:val="2E75B6"/>
                 <w:sz w:val="19"/>
                 <w:szCs w:val="19"/>
+                <w:highlight w:val="white"/>
               </w:rPr>
               <w:t>"Phone"</w:t>
             </w:r>
@@ -9312,6 +9537,7 @@
                 <w:color w:val="000000"/>
                 <w:sz w:val="19"/>
                 <w:szCs w:val="19"/>
+                <w:highlight w:val="white"/>
               </w:rPr>
               <w:t xml:space="preserve">: </w:t>
             </w:r>
@@ -9321,6 +9547,7 @@
                 <w:color w:val="A31515"/>
                 <w:sz w:val="19"/>
                 <w:szCs w:val="19"/>
+                <w:highlight w:val="white"/>
               </w:rPr>
               <w:t>""</w:t>
             </w:r>
@@ -9330,6 +9557,7 @@
                 <w:color w:val="000000"/>
                 <w:sz w:val="19"/>
                 <w:szCs w:val="19"/>
+                <w:highlight w:val="white"/>
               </w:rPr>
               <w:t>,</w:t>
             </w:r>
@@ -9344,14 +9572,16 @@
                 <w:color w:val="000000"/>
                 <w:sz w:val="19"/>
                 <w:szCs w:val="19"/>
-              </w:rPr>
-            </w:pPr>
-            <w:r>
-              <w:rPr>
-                <w:rFonts w:ascii="Consolas" w:hAnsi="Consolas" w:cs="Consolas"/>
-                <w:color w:val="000000"/>
-                <w:sz w:val="19"/>
-                <w:szCs w:val="19"/>
+                <w:highlight w:val="white"/>
+              </w:rPr>
+            </w:pPr>
+            <w:r>
+              <w:rPr>
+                <w:rFonts w:ascii="Consolas" w:hAnsi="Consolas" w:cs="Consolas"/>
+                <w:color w:val="000000"/>
+                <w:sz w:val="19"/>
+                <w:szCs w:val="19"/>
+                <w:highlight w:val="white"/>
               </w:rPr>
               <w:t xml:space="preserve">      </w:t>
             </w:r>
@@ -9361,6 +9591,7 @@
                 <w:color w:val="2E75B6"/>
                 <w:sz w:val="19"/>
                 <w:szCs w:val="19"/>
+                <w:highlight w:val="white"/>
               </w:rPr>
               <w:t>"Role"</w:t>
             </w:r>
@@ -9370,6 +9601,7 @@
                 <w:color w:val="000000"/>
                 <w:sz w:val="19"/>
                 <w:szCs w:val="19"/>
+                <w:highlight w:val="white"/>
               </w:rPr>
               <w:t>: 0,</w:t>
             </w:r>
@@ -9384,14 +9616,16 @@
                 <w:color w:val="000000"/>
                 <w:sz w:val="19"/>
                 <w:szCs w:val="19"/>
-              </w:rPr>
-            </w:pPr>
-            <w:r>
-              <w:rPr>
-                <w:rFonts w:ascii="Consolas" w:hAnsi="Consolas" w:cs="Consolas"/>
-                <w:color w:val="000000"/>
-                <w:sz w:val="19"/>
-                <w:szCs w:val="19"/>
+                <w:highlight w:val="white"/>
+              </w:rPr>
+            </w:pPr>
+            <w:r>
+              <w:rPr>
+                <w:rFonts w:ascii="Consolas" w:hAnsi="Consolas" w:cs="Consolas"/>
+                <w:color w:val="000000"/>
+                <w:sz w:val="19"/>
+                <w:szCs w:val="19"/>
+                <w:highlight w:val="white"/>
               </w:rPr>
               <w:t xml:space="preserve">      </w:t>
             </w:r>
@@ -9401,6 +9635,7 @@
                 <w:color w:val="2E75B6"/>
                 <w:sz w:val="19"/>
                 <w:szCs w:val="19"/>
+                <w:highlight w:val="white"/>
               </w:rPr>
               <w:t>"Photo"</w:t>
             </w:r>
@@ -9410,6 +9645,7 @@
                 <w:color w:val="000000"/>
                 <w:sz w:val="19"/>
                 <w:szCs w:val="19"/>
+                <w:highlight w:val="white"/>
               </w:rPr>
               <w:t xml:space="preserve">: </w:t>
             </w:r>
@@ -9419,6 +9655,7 @@
                 <w:color w:val="A31515"/>
                 <w:sz w:val="19"/>
                 <w:szCs w:val="19"/>
+                <w:highlight w:val="white"/>
               </w:rPr>
               <w:t>""</w:t>
             </w:r>
@@ -9428,6 +9665,7 @@
                 <w:color w:val="000000"/>
                 <w:sz w:val="19"/>
                 <w:szCs w:val="19"/>
+                <w:highlight w:val="white"/>
               </w:rPr>
               <w:t>,</w:t>
             </w:r>
@@ -9442,14 +9680,16 @@
                 <w:color w:val="000000"/>
                 <w:sz w:val="19"/>
                 <w:szCs w:val="19"/>
-              </w:rPr>
-            </w:pPr>
-            <w:r>
-              <w:rPr>
-                <w:rFonts w:ascii="Consolas" w:hAnsi="Consolas" w:cs="Consolas"/>
-                <w:color w:val="000000"/>
-                <w:sz w:val="19"/>
-                <w:szCs w:val="19"/>
+                <w:highlight w:val="white"/>
+              </w:rPr>
+            </w:pPr>
+            <w:r>
+              <w:rPr>
+                <w:rFonts w:ascii="Consolas" w:hAnsi="Consolas" w:cs="Consolas"/>
+                <w:color w:val="000000"/>
+                <w:sz w:val="19"/>
+                <w:szCs w:val="19"/>
+                <w:highlight w:val="white"/>
               </w:rPr>
               <w:t xml:space="preserve">      </w:t>
             </w:r>
@@ -9459,6 +9699,7 @@
                 <w:color w:val="2E75B6"/>
                 <w:sz w:val="19"/>
                 <w:szCs w:val="19"/>
+                <w:highlight w:val="white"/>
               </w:rPr>
               <w:t>"Rank"</w:t>
             </w:r>
@@ -9468,6 +9709,7 @@
                 <w:color w:val="000000"/>
                 <w:sz w:val="19"/>
                 <w:szCs w:val="19"/>
+                <w:highlight w:val="white"/>
               </w:rPr>
               <w:t>: 0,</w:t>
             </w:r>
@@ -9482,14 +9724,16 @@
                 <w:color w:val="000000"/>
                 <w:sz w:val="19"/>
                 <w:szCs w:val="19"/>
-              </w:rPr>
-            </w:pPr>
-            <w:r>
-              <w:rPr>
-                <w:rFonts w:ascii="Consolas" w:hAnsi="Consolas" w:cs="Consolas"/>
-                <w:color w:val="000000"/>
-                <w:sz w:val="19"/>
-                <w:szCs w:val="19"/>
+                <w:highlight w:val="white"/>
+              </w:rPr>
+            </w:pPr>
+            <w:r>
+              <w:rPr>
+                <w:rFonts w:ascii="Consolas" w:hAnsi="Consolas" w:cs="Consolas"/>
+                <w:color w:val="000000"/>
+                <w:sz w:val="19"/>
+                <w:szCs w:val="19"/>
+                <w:highlight w:val="white"/>
               </w:rPr>
               <w:t xml:space="preserve">      </w:t>
             </w:r>
@@ -9499,6 +9743,7 @@
                 <w:color w:val="2E75B6"/>
                 <w:sz w:val="19"/>
                 <w:szCs w:val="19"/>
+                <w:highlight w:val="white"/>
               </w:rPr>
               <w:t>"Specialty"</w:t>
             </w:r>
@@ -9508,6 +9753,7 @@
                 <w:color w:val="000000"/>
                 <w:sz w:val="19"/>
                 <w:szCs w:val="19"/>
+                <w:highlight w:val="white"/>
               </w:rPr>
               <w:t>: {</w:t>
             </w:r>
@@ -9522,14 +9768,16 @@
                 <w:color w:val="000000"/>
                 <w:sz w:val="19"/>
                 <w:szCs w:val="19"/>
-              </w:rPr>
-            </w:pPr>
-            <w:r>
-              <w:rPr>
-                <w:rFonts w:ascii="Consolas" w:hAnsi="Consolas" w:cs="Consolas"/>
-                <w:color w:val="000000"/>
-                <w:sz w:val="19"/>
-                <w:szCs w:val="19"/>
+                <w:highlight w:val="white"/>
+              </w:rPr>
+            </w:pPr>
+            <w:r>
+              <w:rPr>
+                <w:rFonts w:ascii="Consolas" w:hAnsi="Consolas" w:cs="Consolas"/>
+                <w:color w:val="000000"/>
+                <w:sz w:val="19"/>
+                <w:szCs w:val="19"/>
+                <w:highlight w:val="white"/>
               </w:rPr>
               <w:t xml:space="preserve">        </w:t>
             </w:r>
@@ -9539,6 +9787,7 @@
                 <w:color w:val="2E75B6"/>
                 <w:sz w:val="19"/>
                 <w:szCs w:val="19"/>
+                <w:highlight w:val="white"/>
               </w:rPr>
               <w:t>"Id"</w:t>
             </w:r>
@@ -9548,6 +9797,7 @@
                 <w:color w:val="000000"/>
                 <w:sz w:val="19"/>
                 <w:szCs w:val="19"/>
+                <w:highlight w:val="white"/>
               </w:rPr>
               <w:t>: 0,</w:t>
             </w:r>
@@ -9562,14 +9812,16 @@
                 <w:color w:val="000000"/>
                 <w:sz w:val="19"/>
                 <w:szCs w:val="19"/>
-              </w:rPr>
-            </w:pPr>
-            <w:r>
-              <w:rPr>
-                <w:rFonts w:ascii="Consolas" w:hAnsi="Consolas" w:cs="Consolas"/>
-                <w:color w:val="000000"/>
-                <w:sz w:val="19"/>
-                <w:szCs w:val="19"/>
+                <w:highlight w:val="white"/>
+              </w:rPr>
+            </w:pPr>
+            <w:r>
+              <w:rPr>
+                <w:rFonts w:ascii="Consolas" w:hAnsi="Consolas" w:cs="Consolas"/>
+                <w:color w:val="000000"/>
+                <w:sz w:val="19"/>
+                <w:szCs w:val="19"/>
+                <w:highlight w:val="white"/>
               </w:rPr>
               <w:t xml:space="preserve">        </w:t>
             </w:r>
@@ -9579,6 +9831,7 @@
                 <w:color w:val="2E75B6"/>
                 <w:sz w:val="19"/>
                 <w:szCs w:val="19"/>
+                <w:highlight w:val="white"/>
               </w:rPr>
               <w:t>"Name"</w:t>
             </w:r>
@@ -9588,6 +9841,7 @@
                 <w:color w:val="000000"/>
                 <w:sz w:val="19"/>
                 <w:szCs w:val="19"/>
+                <w:highlight w:val="white"/>
               </w:rPr>
               <w:t xml:space="preserve">: </w:t>
             </w:r>
@@ -9597,6 +9851,7 @@
                 <w:color w:val="A31515"/>
                 <w:sz w:val="19"/>
                 <w:szCs w:val="19"/>
+                <w:highlight w:val="white"/>
               </w:rPr>
               <w:t>""</w:t>
             </w:r>
@@ -9611,14 +9866,16 @@
                 <w:color w:val="000000"/>
                 <w:sz w:val="19"/>
                 <w:szCs w:val="19"/>
-              </w:rPr>
-            </w:pPr>
-            <w:r>
-              <w:rPr>
-                <w:rFonts w:ascii="Consolas" w:hAnsi="Consolas" w:cs="Consolas"/>
-                <w:color w:val="000000"/>
-                <w:sz w:val="19"/>
-                <w:szCs w:val="19"/>
+                <w:highlight w:val="white"/>
+              </w:rPr>
+            </w:pPr>
+            <w:r>
+              <w:rPr>
+                <w:rFonts w:ascii="Consolas" w:hAnsi="Consolas" w:cs="Consolas"/>
+                <w:color w:val="000000"/>
+                <w:sz w:val="19"/>
+                <w:szCs w:val="19"/>
+                <w:highlight w:val="white"/>
               </w:rPr>
               <w:t xml:space="preserve">      },</w:t>
             </w:r>
@@ -9633,14 +9890,16 @@
                 <w:color w:val="000000"/>
                 <w:sz w:val="19"/>
                 <w:szCs w:val="19"/>
-              </w:rPr>
-            </w:pPr>
-            <w:r>
-              <w:rPr>
-                <w:rFonts w:ascii="Consolas" w:hAnsi="Consolas" w:cs="Consolas"/>
-                <w:color w:val="000000"/>
-                <w:sz w:val="19"/>
-                <w:szCs w:val="19"/>
+                <w:highlight w:val="white"/>
+              </w:rPr>
+            </w:pPr>
+            <w:r>
+              <w:rPr>
+                <w:rFonts w:ascii="Consolas" w:hAnsi="Consolas" w:cs="Consolas"/>
+                <w:color w:val="000000"/>
+                <w:sz w:val="19"/>
+                <w:szCs w:val="19"/>
+                <w:highlight w:val="white"/>
               </w:rPr>
               <w:t xml:space="preserve">      </w:t>
             </w:r>
@@ -9650,6 +9909,7 @@
                 <w:color w:val="2E75B6"/>
                 <w:sz w:val="19"/>
                 <w:szCs w:val="19"/>
+                <w:highlight w:val="white"/>
               </w:rPr>
               <w:t>"Place"</w:t>
             </w:r>
@@ -9659,6 +9919,7 @@
                 <w:color w:val="000000"/>
                 <w:sz w:val="19"/>
                 <w:szCs w:val="19"/>
+                <w:highlight w:val="white"/>
               </w:rPr>
               <w:t>: {</w:t>
             </w:r>
@@ -9673,14 +9934,16 @@
                 <w:color w:val="000000"/>
                 <w:sz w:val="19"/>
                 <w:szCs w:val="19"/>
-              </w:rPr>
-            </w:pPr>
-            <w:r>
-              <w:rPr>
-                <w:rFonts w:ascii="Consolas" w:hAnsi="Consolas" w:cs="Consolas"/>
-                <w:color w:val="000000"/>
-                <w:sz w:val="19"/>
-                <w:szCs w:val="19"/>
+                <w:highlight w:val="white"/>
+              </w:rPr>
+            </w:pPr>
+            <w:r>
+              <w:rPr>
+                <w:rFonts w:ascii="Consolas" w:hAnsi="Consolas" w:cs="Consolas"/>
+                <w:color w:val="000000"/>
+                <w:sz w:val="19"/>
+                <w:szCs w:val="19"/>
+                <w:highlight w:val="white"/>
               </w:rPr>
               <w:t xml:space="preserve">        </w:t>
             </w:r>
@@ -9690,6 +9953,7 @@
                 <w:color w:val="2E75B6"/>
                 <w:sz w:val="19"/>
                 <w:szCs w:val="19"/>
+                <w:highlight w:val="white"/>
               </w:rPr>
               <w:t>"Id"</w:t>
             </w:r>
@@ -9699,6 +9963,7 @@
                 <w:color w:val="000000"/>
                 <w:sz w:val="19"/>
                 <w:szCs w:val="19"/>
+                <w:highlight w:val="white"/>
               </w:rPr>
               <w:t>: 0,</w:t>
             </w:r>
@@ -9713,14 +9978,16 @@
                 <w:color w:val="000000"/>
                 <w:sz w:val="19"/>
                 <w:szCs w:val="19"/>
-              </w:rPr>
-            </w:pPr>
-            <w:r>
-              <w:rPr>
-                <w:rFonts w:ascii="Consolas" w:hAnsi="Consolas" w:cs="Consolas"/>
-                <w:color w:val="000000"/>
-                <w:sz w:val="19"/>
-                <w:szCs w:val="19"/>
+                <w:highlight w:val="white"/>
+              </w:rPr>
+            </w:pPr>
+            <w:r>
+              <w:rPr>
+                <w:rFonts w:ascii="Consolas" w:hAnsi="Consolas" w:cs="Consolas"/>
+                <w:color w:val="000000"/>
+                <w:sz w:val="19"/>
+                <w:szCs w:val="19"/>
+                <w:highlight w:val="white"/>
               </w:rPr>
               <w:t xml:space="preserve">        </w:t>
             </w:r>
@@ -9730,6 +9997,7 @@
                 <w:color w:val="2E75B6"/>
                 <w:sz w:val="19"/>
                 <w:szCs w:val="19"/>
+                <w:highlight w:val="white"/>
               </w:rPr>
               <w:t>"City"</w:t>
             </w:r>
@@ -9739,6 +10007,7 @@
                 <w:color w:val="000000"/>
                 <w:sz w:val="19"/>
                 <w:szCs w:val="19"/>
+                <w:highlight w:val="white"/>
               </w:rPr>
               <w:t xml:space="preserve">: </w:t>
             </w:r>
@@ -9748,6 +10017,7 @@
                 <w:color w:val="A31515"/>
                 <w:sz w:val="19"/>
                 <w:szCs w:val="19"/>
+                <w:highlight w:val="white"/>
               </w:rPr>
               <w:t>""</w:t>
             </w:r>
@@ -9757,6 +10027,7 @@
                 <w:color w:val="000000"/>
                 <w:sz w:val="19"/>
                 <w:szCs w:val="19"/>
+                <w:highlight w:val="white"/>
               </w:rPr>
               <w:t>,</w:t>
             </w:r>
@@ -9771,14 +10042,16 @@
                 <w:color w:val="000000"/>
                 <w:sz w:val="19"/>
                 <w:szCs w:val="19"/>
-              </w:rPr>
-            </w:pPr>
-            <w:r>
-              <w:rPr>
-                <w:rFonts w:ascii="Consolas" w:hAnsi="Consolas" w:cs="Consolas"/>
-                <w:color w:val="000000"/>
-                <w:sz w:val="19"/>
-                <w:szCs w:val="19"/>
+                <w:highlight w:val="white"/>
+              </w:rPr>
+            </w:pPr>
+            <w:r>
+              <w:rPr>
+                <w:rFonts w:ascii="Consolas" w:hAnsi="Consolas" w:cs="Consolas"/>
+                <w:color w:val="000000"/>
+                <w:sz w:val="19"/>
+                <w:szCs w:val="19"/>
+                <w:highlight w:val="white"/>
               </w:rPr>
               <w:t xml:space="preserve">        </w:t>
             </w:r>
@@ -9788,6 +10061,7 @@
                 <w:color w:val="2E75B6"/>
                 <w:sz w:val="19"/>
                 <w:szCs w:val="19"/>
+                <w:highlight w:val="white"/>
               </w:rPr>
               <w:t>"Country"</w:t>
             </w:r>
@@ -9797,6 +10071,7 @@
                 <w:color w:val="000000"/>
                 <w:sz w:val="19"/>
                 <w:szCs w:val="19"/>
+                <w:highlight w:val="white"/>
               </w:rPr>
               <w:t xml:space="preserve">: </w:t>
             </w:r>
@@ -9806,6 +10081,7 @@
                 <w:color w:val="A31515"/>
                 <w:sz w:val="19"/>
                 <w:szCs w:val="19"/>
+                <w:highlight w:val="white"/>
               </w:rPr>
               <w:t>""</w:t>
             </w:r>
@@ -9820,14 +10096,16 @@
                 <w:color w:val="000000"/>
                 <w:sz w:val="19"/>
                 <w:szCs w:val="19"/>
-              </w:rPr>
-            </w:pPr>
-            <w:r>
-              <w:rPr>
-                <w:rFonts w:ascii="Consolas" w:hAnsi="Consolas" w:cs="Consolas"/>
-                <w:color w:val="000000"/>
-                <w:sz w:val="19"/>
-                <w:szCs w:val="19"/>
+                <w:highlight w:val="white"/>
+              </w:rPr>
+            </w:pPr>
+            <w:r>
+              <w:rPr>
+                <w:rFonts w:ascii="Consolas" w:hAnsi="Consolas" w:cs="Consolas"/>
+                <w:color w:val="000000"/>
+                <w:sz w:val="19"/>
+                <w:szCs w:val="19"/>
+                <w:highlight w:val="white"/>
               </w:rPr>
               <w:t xml:space="preserve">      },</w:t>
             </w:r>
@@ -9842,14 +10120,16 @@
                 <w:color w:val="000000"/>
                 <w:sz w:val="19"/>
                 <w:szCs w:val="19"/>
-              </w:rPr>
-            </w:pPr>
-            <w:r>
-              <w:rPr>
-                <w:rFonts w:ascii="Consolas" w:hAnsi="Consolas" w:cs="Consolas"/>
-                <w:color w:val="000000"/>
-                <w:sz w:val="19"/>
-                <w:szCs w:val="19"/>
+                <w:highlight w:val="white"/>
+              </w:rPr>
+            </w:pPr>
+            <w:r>
+              <w:rPr>
+                <w:rFonts w:ascii="Consolas" w:hAnsi="Consolas" w:cs="Consolas"/>
+                <w:color w:val="000000"/>
+                <w:sz w:val="19"/>
+                <w:szCs w:val="19"/>
+                <w:highlight w:val="white"/>
               </w:rPr>
               <w:t xml:space="preserve">      </w:t>
             </w:r>
@@ -9859,6 +10139,7 @@
                 <w:color w:val="2E75B6"/>
                 <w:sz w:val="19"/>
                 <w:szCs w:val="19"/>
+                <w:highlight w:val="white"/>
               </w:rPr>
               <w:t>"Profile"</w:t>
             </w:r>
@@ -9868,6 +10149,7 @@
                 <w:color w:val="000000"/>
                 <w:sz w:val="19"/>
                 <w:szCs w:val="19"/>
+                <w:highlight w:val="white"/>
               </w:rPr>
               <w:t xml:space="preserve">: </w:t>
             </w:r>
@@ -9877,6 +10159,7 @@
                 <w:color w:val="A31515"/>
                 <w:sz w:val="19"/>
                 <w:szCs w:val="19"/>
+                <w:highlight w:val="white"/>
               </w:rPr>
               <w:t>""</w:t>
             </w:r>
@@ -9886,6 +10169,7 @@
                 <w:color w:val="000000"/>
                 <w:sz w:val="19"/>
                 <w:szCs w:val="19"/>
+                <w:highlight w:val="white"/>
               </w:rPr>
               <w:t>,</w:t>
             </w:r>
@@ -9900,14 +10184,16 @@
                 <w:color w:val="000000"/>
                 <w:sz w:val="19"/>
                 <w:szCs w:val="19"/>
-              </w:rPr>
-            </w:pPr>
-            <w:r>
-              <w:rPr>
-                <w:rFonts w:ascii="Consolas" w:hAnsi="Consolas" w:cs="Consolas"/>
-                <w:color w:val="000000"/>
-                <w:sz w:val="19"/>
-                <w:szCs w:val="19"/>
+                <w:highlight w:val="white"/>
+              </w:rPr>
+            </w:pPr>
+            <w:r>
+              <w:rPr>
+                <w:rFonts w:ascii="Consolas" w:hAnsi="Consolas" w:cs="Consolas"/>
+                <w:color w:val="000000"/>
+                <w:sz w:val="19"/>
+                <w:szCs w:val="19"/>
+                <w:highlight w:val="white"/>
               </w:rPr>
               <w:t xml:space="preserve">      </w:t>
             </w:r>
@@ -9917,6 +10203,7 @@
                 <w:color w:val="2E75B6"/>
                 <w:sz w:val="19"/>
                 <w:szCs w:val="19"/>
+                <w:highlight w:val="white"/>
               </w:rPr>
               <w:t>"Voters"</w:t>
             </w:r>
@@ -9926,6 +10213,7 @@
                 <w:color w:val="000000"/>
                 <w:sz w:val="19"/>
                 <w:szCs w:val="19"/>
+                <w:highlight w:val="white"/>
               </w:rPr>
               <w:t>: 0,</w:t>
             </w:r>
@@ -9940,14 +10228,16 @@
                 <w:color w:val="000000"/>
                 <w:sz w:val="19"/>
                 <w:szCs w:val="19"/>
-              </w:rPr>
-            </w:pPr>
-            <w:r>
-              <w:rPr>
-                <w:rFonts w:ascii="Consolas" w:hAnsi="Consolas" w:cs="Consolas"/>
-                <w:color w:val="000000"/>
-                <w:sz w:val="19"/>
-                <w:szCs w:val="19"/>
+                <w:highlight w:val="white"/>
+              </w:rPr>
+            </w:pPr>
+            <w:r>
+              <w:rPr>
+                <w:rFonts w:ascii="Consolas" w:hAnsi="Consolas" w:cs="Consolas"/>
+                <w:color w:val="000000"/>
+                <w:sz w:val="19"/>
+                <w:szCs w:val="19"/>
+                <w:highlight w:val="white"/>
               </w:rPr>
               <w:t xml:space="preserve">      </w:t>
             </w:r>
@@ -9957,15 +10247,17 @@
                 <w:color w:val="2E75B6"/>
                 <w:sz w:val="19"/>
                 <w:szCs w:val="19"/>
-              </w:rPr>
-              <w:t>"Money"</w:t>
-            </w:r>
-            <w:r>
-              <w:rPr>
-                <w:rFonts w:ascii="Consolas" w:hAnsi="Consolas" w:cs="Consolas"/>
-                <w:color w:val="000000"/>
-                <w:sz w:val="19"/>
-                <w:szCs w:val="19"/>
+                <w:highlight w:val="white"/>
+              </w:rPr>
+              <w:t>"Status"</w:t>
+            </w:r>
+            <w:r>
+              <w:rPr>
+                <w:rFonts w:ascii="Consolas" w:hAnsi="Consolas" w:cs="Consolas"/>
+                <w:color w:val="000000"/>
+                <w:sz w:val="19"/>
+                <w:szCs w:val="19"/>
+                <w:highlight w:val="white"/>
               </w:rPr>
               <w:t>: 0,</w:t>
             </w:r>
@@ -9980,14 +10272,16 @@
                 <w:color w:val="000000"/>
                 <w:sz w:val="19"/>
                 <w:szCs w:val="19"/>
-              </w:rPr>
-            </w:pPr>
-            <w:r>
-              <w:rPr>
-                <w:rFonts w:ascii="Consolas" w:hAnsi="Consolas" w:cs="Consolas"/>
-                <w:color w:val="000000"/>
-                <w:sz w:val="19"/>
-                <w:szCs w:val="19"/>
+                <w:highlight w:val="white"/>
+              </w:rPr>
+            </w:pPr>
+            <w:r>
+              <w:rPr>
+                <w:rFonts w:ascii="Consolas" w:hAnsi="Consolas" w:cs="Consolas"/>
+                <w:color w:val="000000"/>
+                <w:sz w:val="19"/>
+                <w:szCs w:val="19"/>
+                <w:highlight w:val="white"/>
               </w:rPr>
               <w:t xml:space="preserve">      </w:t>
             </w:r>
@@ -9997,6 +10291,7 @@
                 <w:color w:val="2E75B6"/>
                 <w:sz w:val="19"/>
                 <w:szCs w:val="19"/>
+                <w:highlight w:val="white"/>
               </w:rPr>
               <w:t>"Created"</w:t>
             </w:r>
@@ -10006,6 +10301,7 @@
                 <w:color w:val="000000"/>
                 <w:sz w:val="19"/>
                 <w:szCs w:val="19"/>
+                <w:highlight w:val="white"/>
               </w:rPr>
               <w:t>: 0,</w:t>
             </w:r>
@@ -10020,14 +10316,16 @@
                 <w:color w:val="000000"/>
                 <w:sz w:val="19"/>
                 <w:szCs w:val="19"/>
-              </w:rPr>
-            </w:pPr>
-            <w:r>
-              <w:rPr>
-                <w:rFonts w:ascii="Consolas" w:hAnsi="Consolas" w:cs="Consolas"/>
-                <w:color w:val="000000"/>
-                <w:sz w:val="19"/>
-                <w:szCs w:val="19"/>
+                <w:highlight w:val="white"/>
+              </w:rPr>
+            </w:pPr>
+            <w:r>
+              <w:rPr>
+                <w:rFonts w:ascii="Consolas" w:hAnsi="Consolas" w:cs="Consolas"/>
+                <w:color w:val="000000"/>
+                <w:sz w:val="19"/>
+                <w:szCs w:val="19"/>
+                <w:highlight w:val="white"/>
               </w:rPr>
               <w:t xml:space="preserve">      </w:t>
             </w:r>
@@ -10037,6 +10335,7 @@
                 <w:color w:val="2E75B6"/>
                 <w:sz w:val="19"/>
                 <w:szCs w:val="19"/>
+                <w:highlight w:val="white"/>
               </w:rPr>
               <w:t>"LastModified"</w:t>
             </w:r>
@@ -10046,6 +10345,7 @@
                 <w:color w:val="000000"/>
                 <w:sz w:val="19"/>
                 <w:szCs w:val="19"/>
+                <w:highlight w:val="white"/>
               </w:rPr>
               <w:t>: 0</w:t>
             </w:r>
@@ -10060,14 +10360,16 @@
                 <w:color w:val="000000"/>
                 <w:sz w:val="19"/>
                 <w:szCs w:val="19"/>
-              </w:rPr>
-            </w:pPr>
-            <w:r>
-              <w:rPr>
-                <w:rFonts w:ascii="Consolas" w:hAnsi="Consolas" w:cs="Consolas"/>
-                <w:color w:val="000000"/>
-                <w:sz w:val="19"/>
-                <w:szCs w:val="19"/>
+                <w:highlight w:val="white"/>
+              </w:rPr>
+            </w:pPr>
+            <w:r>
+              <w:rPr>
+                <w:rFonts w:ascii="Consolas" w:hAnsi="Consolas" w:cs="Consolas"/>
+                <w:color w:val="000000"/>
+                <w:sz w:val="19"/>
+                <w:szCs w:val="19"/>
+                <w:highlight w:val="white"/>
               </w:rPr>
               <w:t xml:space="preserve">    }</w:t>
             </w:r>
@@ -10082,14 +10384,16 @@
                 <w:color w:val="000000"/>
                 <w:sz w:val="19"/>
                 <w:szCs w:val="19"/>
-              </w:rPr>
-            </w:pPr>
-            <w:r>
-              <w:rPr>
-                <w:rFonts w:ascii="Consolas" w:hAnsi="Consolas" w:cs="Consolas"/>
-                <w:color w:val="000000"/>
-                <w:sz w:val="19"/>
-                <w:szCs w:val="19"/>
+                <w:highlight w:val="white"/>
+              </w:rPr>
+            </w:pPr>
+            <w:r>
+              <w:rPr>
+                <w:rFonts w:ascii="Consolas" w:hAnsi="Consolas" w:cs="Consolas"/>
+                <w:color w:val="000000"/>
+                <w:sz w:val="19"/>
+                <w:szCs w:val="19"/>
+                <w:highlight w:val="white"/>
               </w:rPr>
               <w:t xml:space="preserve">  ],</w:t>
             </w:r>
@@ -10104,14 +10408,16 @@
                 <w:color w:val="000000"/>
                 <w:sz w:val="19"/>
                 <w:szCs w:val="19"/>
-              </w:rPr>
-            </w:pPr>
-            <w:r>
-              <w:rPr>
-                <w:rFonts w:ascii="Consolas" w:hAnsi="Consolas" w:cs="Consolas"/>
-                <w:color w:val="000000"/>
-                <w:sz w:val="19"/>
-                <w:szCs w:val="19"/>
+                <w:highlight w:val="white"/>
+              </w:rPr>
+            </w:pPr>
+            <w:r>
+              <w:rPr>
+                <w:rFonts w:ascii="Consolas" w:hAnsi="Consolas" w:cs="Consolas"/>
+                <w:color w:val="000000"/>
+                <w:sz w:val="19"/>
+                <w:szCs w:val="19"/>
+                <w:highlight w:val="white"/>
               </w:rPr>
               <w:t xml:space="preserve">  </w:t>
             </w:r>
@@ -10121,6 +10427,7 @@
                 <w:color w:val="2E75B6"/>
                 <w:sz w:val="19"/>
                 <w:szCs w:val="19"/>
+                <w:highlight w:val="white"/>
               </w:rPr>
               <w:t>"Total"</w:t>
             </w:r>
@@ -10130,6 +10437,7 @@
                 <w:color w:val="000000"/>
                 <w:sz w:val="19"/>
                 <w:szCs w:val="19"/>
+                <w:highlight w:val="white"/>
               </w:rPr>
               <w:t>: 0</w:t>
             </w:r>
@@ -10144,14 +10452,16 @@
                 <w:color w:val="000000"/>
                 <w:sz w:val="19"/>
                 <w:szCs w:val="19"/>
-              </w:rPr>
-            </w:pPr>
-            <w:r>
-              <w:rPr>
-                <w:rFonts w:ascii="Consolas" w:hAnsi="Consolas" w:cs="Consolas"/>
-                <w:color w:val="000000"/>
-                <w:sz w:val="19"/>
-                <w:szCs w:val="19"/>
+                <w:highlight w:val="white"/>
+              </w:rPr>
+            </w:pPr>
+            <w:r>
+              <w:rPr>
+                <w:rFonts w:ascii="Consolas" w:hAnsi="Consolas" w:cs="Consolas"/>
+                <w:color w:val="000000"/>
+                <w:sz w:val="19"/>
+                <w:szCs w:val="19"/>
+                <w:highlight w:val="white"/>
               </w:rPr>
               <w:t>}</w:t>
             </w:r>
@@ -10168,8 +10478,6 @@
                 <w:szCs w:val="20"/>
               </w:rPr>
             </w:pPr>
-            <w:bookmarkStart w:id="0" w:name="_GoBack"/>
-            <w:bookmarkEnd w:id="0"/>
           </w:p>
         </w:tc>
       </w:tr>

</xml_diff>

<commit_message>
- Changed Status -> Statuses in doctor filter.
</commit_message>
<xml_diff>
--- a/002 - DOCUMENT/API Documentation/OlivesAdministration/api_endpoints_doctor.docx
+++ b/002 - DOCUMENT/API Documentation/OlivesAdministration/api_endpoints_doctor.docx
@@ -2648,8 +2648,6 @@
                 <w:szCs w:val="20"/>
               </w:rPr>
             </w:pPr>
-            <w:bookmarkStart w:id="0" w:name="_GoBack"/>
-            <w:bookmarkEnd w:id="0"/>
           </w:p>
         </w:tc>
       </w:tr>
@@ -4008,10 +4006,10 @@
         <w:tblLook w:val="04A0" w:firstRow="1" w:lastRow="0" w:firstColumn="1" w:lastColumn="0" w:noHBand="0" w:noVBand="1"/>
       </w:tblPr>
       <w:tblGrid>
-        <w:gridCol w:w="1636"/>
+        <w:gridCol w:w="1634"/>
         <w:gridCol w:w="1761"/>
-        <w:gridCol w:w="1083"/>
-        <w:gridCol w:w="6435"/>
+        <w:gridCol w:w="1098"/>
+        <w:gridCol w:w="6422"/>
       </w:tblGrid>
       <w:tr>
         <w:tc>
@@ -6685,6 +6683,7 @@
                 <w:sz w:val="20"/>
                 <w:szCs w:val="20"/>
               </w:rPr>
+              <w:lastRenderedPageBreak/>
               <w:t>Optional</w:t>
             </w:r>
           </w:p>
@@ -6715,6 +6714,7 @@
                 <w:sz w:val="20"/>
                 <w:szCs w:val="20"/>
               </w:rPr>
+              <w:lastRenderedPageBreak/>
               <w:t>BODY</w:t>
             </w:r>
           </w:p>
@@ -6824,7 +6824,6 @@
                 <w:sz w:val="20"/>
                 <w:szCs w:val="20"/>
               </w:rPr>
-              <w:lastRenderedPageBreak/>
               <w:t>0: Ascendingly (default)</w:t>
             </w:r>
           </w:p>
@@ -6880,7 +6879,6 @@
                 <w:sz w:val="20"/>
                 <w:szCs w:val="20"/>
               </w:rPr>
-              <w:lastRenderedPageBreak/>
               <w:t>BODY</w:t>
             </w:r>
           </w:p>
@@ -7201,6 +7199,16 @@
               </w:rPr>
               <w:t>Status</w:t>
             </w:r>
+            <w:r>
+              <w:rPr>
+                <w:rFonts w:ascii="Times New Roman" w:hAnsi="Times New Roman" w:cs="Times New Roman"/>
+                <w:b/>
+                <w:color w:val="000000" w:themeColor="text1"/>
+                <w:sz w:val="20"/>
+                <w:szCs w:val="20"/>
+              </w:rPr>
+              <w:t>es</w:t>
+            </w:r>
           </w:p>
         </w:tc>
         <w:tc>
@@ -7227,7 +7235,7 @@
                 <w:sz w:val="20"/>
                 <w:szCs w:val="20"/>
               </w:rPr>
-              <w:t>int</w:t>
+              <w:t>List&lt;byte&gt;</w:t>
             </w:r>
           </w:p>
         </w:tc>
@@ -7254,8 +7262,37 @@
                 <w:sz w:val="20"/>
                 <w:szCs w:val="20"/>
               </w:rPr>
-              <w:t>Status of doctor.</w:t>
-            </w:r>
+              <w:t>Status</w:t>
+            </w:r>
+            <w:r>
+              <w:rPr>
+                <w:rFonts w:ascii="Times New Roman" w:hAnsi="Times New Roman" w:cs="Times New Roman"/>
+                <w:color w:val="000000" w:themeColor="text1"/>
+                <w:sz w:val="20"/>
+                <w:szCs w:val="20"/>
+              </w:rPr>
+              <w:t>es</w:t>
+            </w:r>
+            <w:r>
+              <w:rPr>
+                <w:rFonts w:ascii="Times New Roman" w:hAnsi="Times New Roman" w:cs="Times New Roman"/>
+                <w:color w:val="000000" w:themeColor="text1"/>
+                <w:sz w:val="20"/>
+                <w:szCs w:val="20"/>
+              </w:rPr>
+              <w:t xml:space="preserve"> of doctor.</w:t>
+            </w:r>
+            <w:r>
+              <w:rPr>
+                <w:rFonts w:ascii="Times New Roman" w:hAnsi="Times New Roman" w:cs="Times New Roman"/>
+                <w:color w:val="000000" w:themeColor="text1"/>
+                <w:sz w:val="20"/>
+                <w:szCs w:val="20"/>
+              </w:rPr>
+              <w:t xml:space="preserve"> Can include the following :</w:t>
+            </w:r>
+            <w:bookmarkStart w:id="0" w:name="_GoBack"/>
+            <w:bookmarkEnd w:id="0"/>
           </w:p>
           <w:p>
             <w:pPr>
@@ -9238,6 +9275,7 @@
                 <w:szCs w:val="19"/>
                 <w:highlight w:val="white"/>
               </w:rPr>
+              <w:lastRenderedPageBreak/>
               <w:t xml:space="preserve">      </w:t>
             </w:r>
             <w:r>
@@ -9366,7 +9404,6 @@
                 <w:szCs w:val="19"/>
                 <w:highlight w:val="white"/>
               </w:rPr>
-              <w:lastRenderedPageBreak/>
               <w:t xml:space="preserve">      </w:t>
             </w:r>
             <w:r>

</xml_diff>